<commit_message>
Actualización de Diagramas de Clase,  Vista General del Proceso, Componentes, Despliegue y SDD
</commit_message>
<xml_diff>
--- a/Proyecto/Quinto Incremento/Documentos/(SnoutPoint)-SDD.docx
+++ b/Proyecto/Quinto Incremento/Documentos/(SnoutPoint)-SDD.docx
@@ -25,6 +25,7 @@
       <w:sdtContent>
         <w:p>
           <w:pPr>
+            <w:jc w:val="both"/>
             <w:rPr>
               <w:rFonts w:cstheme="minorHAnsi"/>
               <w:sz w:val="28"/>
@@ -62,9 +63,6 @@
                 </w:rPr>
                 <w:alias w:val="Título"/>
                 <w:id w:val="13553149"/>
-                <w:placeholder>
-                  <w:docPart w:val="CBF8325785F64DDA8C6D19E0CA50A178"/>
-                </w:placeholder>
                 <w:dataBinding w:prefixMappings="xmlns:ns0='http://schemas.openxmlformats.org/package/2006/metadata/core-properties' xmlns:ns1='http://purl.org/dc/elements/1.1/'" w:xpath="/ns0:coreProperties[1]/ns1:title[1]" w:storeItemID="{6C3C8BC8-F283-45AE-878A-BAB7291924A1}"/>
                 <w:text/>
               </w:sdtPr>
@@ -77,6 +75,8 @@
                   <w:p>
                     <w:pPr>
                       <w:pStyle w:val="Sinespaciado"/>
+                      <w:spacing w:line="276" w:lineRule="auto"/>
+                      <w:jc w:val="both"/>
                       <w:rPr>
                         <w:rFonts w:eastAsiaTheme="majorEastAsia" w:cstheme="minorHAnsi"/>
                         <w:sz w:val="48"/>
@@ -118,6 +118,8 @@
                   <w:p>
                     <w:pPr>
                       <w:pStyle w:val="Sinespaciado"/>
+                      <w:spacing w:line="276" w:lineRule="auto"/>
+                      <w:jc w:val="both"/>
                       <w:rPr>
                         <w:rFonts w:cstheme="minorHAnsi"/>
                         <w:sz w:val="44"/>
@@ -145,6 +147,8 @@
               <w:p>
                 <w:pPr>
                   <w:pStyle w:val="Sinespaciado"/>
+                  <w:spacing w:line="276" w:lineRule="auto"/>
+                  <w:jc w:val="both"/>
                   <w:rPr>
                     <w:rFonts w:cstheme="minorHAnsi"/>
                     <w:sz w:val="24"/>
@@ -164,6 +168,8 @@
               <w:p>
                 <w:pPr>
                   <w:pStyle w:val="Sinespaciado"/>
+                  <w:spacing w:line="276" w:lineRule="auto"/>
+                  <w:jc w:val="both"/>
                   <w:rPr>
                     <w:rFonts w:cstheme="minorHAnsi"/>
                     <w:sz w:val="24"/>
@@ -192,6 +198,8 @@
               <w:p>
                 <w:pPr>
                   <w:pStyle w:val="Sinespaciado"/>
+                  <w:spacing w:line="276" w:lineRule="auto"/>
+                  <w:jc w:val="both"/>
                   <w:rPr>
                     <w:rFonts w:cstheme="minorHAnsi"/>
                     <w:sz w:val="24"/>
@@ -210,6 +218,8 @@
               <w:p>
                 <w:pPr>
                   <w:pStyle w:val="Sinespaciado"/>
+                  <w:spacing w:line="276" w:lineRule="auto"/>
+                  <w:jc w:val="both"/>
                   <w:rPr>
                     <w:rFonts w:cstheme="minorHAnsi"/>
                     <w:sz w:val="24"/>
@@ -228,6 +238,8 @@
               <w:p>
                 <w:pPr>
                   <w:pStyle w:val="Sinespaciado"/>
+                  <w:spacing w:line="276" w:lineRule="auto"/>
+                  <w:jc w:val="both"/>
                   <w:rPr>
                     <w:rFonts w:cstheme="minorHAnsi"/>
                     <w:sz w:val="24"/>
@@ -246,6 +258,8 @@
               <w:p>
                 <w:pPr>
                   <w:pStyle w:val="Sinespaciado"/>
+                  <w:spacing w:line="276" w:lineRule="auto"/>
+                  <w:jc w:val="both"/>
                   <w:rPr>
                     <w:rFonts w:cstheme="minorHAnsi"/>
                     <w:sz w:val="24"/>
@@ -264,6 +278,8 @@
               <w:p>
                 <w:pPr>
                   <w:pStyle w:val="Sinespaciado"/>
+                  <w:spacing w:line="276" w:lineRule="auto"/>
+                  <w:jc w:val="both"/>
                   <w:rPr>
                     <w:rFonts w:cstheme="minorHAnsi"/>
                     <w:sz w:val="24"/>
@@ -282,6 +298,8 @@
               <w:p>
                 <w:pPr>
                   <w:pStyle w:val="Sinespaciado"/>
+                  <w:spacing w:line="276" w:lineRule="auto"/>
+                  <w:jc w:val="both"/>
                   <w:rPr>
                     <w:rFonts w:cstheme="minorHAnsi"/>
                     <w:sz w:val="24"/>
@@ -302,6 +320,7 @@
         </w:tbl>
         <w:p>
           <w:pPr>
+            <w:jc w:val="both"/>
             <w:rPr>
               <w:rFonts w:cstheme="minorHAnsi"/>
               <w:sz w:val="24"/>
@@ -311,6 +330,7 @@
         </w:p>
         <w:p>
           <w:pPr>
+            <w:jc w:val="both"/>
             <w:rPr>
               <w:rFonts w:cstheme="minorHAnsi"/>
               <w:sz w:val="24"/>
@@ -339,7 +359,7 @@
           <w:ilvl w:val="0"/>
           <w:numId w:val="7"/>
         </w:numPr>
-        <w:spacing w:line="240" w:lineRule="auto"/>
+        <w:jc w:val="both"/>
         <w:rPr>
           <w:rFonts w:asciiTheme="minorHAnsi" w:hAnsiTheme="minorHAnsi" w:cstheme="minorHAnsi"/>
           <w:color w:val="auto"/>
@@ -387,7 +407,8 @@
           </w:tcPr>
           <w:p>
             <w:pPr>
-              <w:jc w:val="center"/>
+              <w:spacing w:line="276" w:lineRule="auto"/>
+              <w:jc w:val="both"/>
               <w:rPr>
                 <w:rFonts w:cstheme="minorHAnsi"/>
                 <w:b/>
@@ -423,7 +444,8 @@
           </w:tcPr>
           <w:p>
             <w:pPr>
-              <w:jc w:val="center"/>
+              <w:spacing w:line="276" w:lineRule="auto"/>
+              <w:jc w:val="both"/>
               <w:rPr>
                 <w:rFonts w:cstheme="minorHAnsi"/>
                 <w:bCs/>
@@ -452,7 +474,8 @@
           </w:tcPr>
           <w:p>
             <w:pPr>
-              <w:jc w:val="center"/>
+              <w:spacing w:line="276" w:lineRule="auto"/>
+              <w:jc w:val="both"/>
               <w:rPr>
                 <w:rFonts w:cstheme="minorHAnsi"/>
                 <w:bCs/>
@@ -481,7 +504,8 @@
           </w:tcPr>
           <w:p>
             <w:pPr>
-              <w:jc w:val="center"/>
+              <w:spacing w:line="276" w:lineRule="auto"/>
+              <w:jc w:val="both"/>
               <w:rPr>
                 <w:rFonts w:cstheme="minorHAnsi"/>
                 <w:bCs/>
@@ -510,7 +534,8 @@
           </w:tcPr>
           <w:p>
             <w:pPr>
-              <w:jc w:val="center"/>
+              <w:spacing w:line="276" w:lineRule="auto"/>
+              <w:jc w:val="both"/>
               <w:rPr>
                 <w:rFonts w:cstheme="minorHAnsi"/>
                 <w:bCs/>
@@ -532,7 +557,8 @@
           </w:p>
           <w:p>
             <w:pPr>
-              <w:jc w:val="center"/>
+              <w:spacing w:line="276" w:lineRule="auto"/>
+              <w:jc w:val="both"/>
               <w:rPr>
                 <w:rFonts w:cstheme="minorHAnsi"/>
                 <w:bCs/>
@@ -564,7 +590,8 @@
           </w:tcPr>
           <w:p>
             <w:pPr>
-              <w:jc w:val="center"/>
+              <w:spacing w:line="276" w:lineRule="auto"/>
+              <w:jc w:val="both"/>
               <w:rPr>
                 <w:rFonts w:cstheme="minorHAnsi"/>
                 <w:b/>
@@ -595,6 +622,7 @@
             <w:pPr>
               <w:keepNext/>
               <w:suppressAutoHyphens/>
+              <w:spacing w:line="276" w:lineRule="auto"/>
               <w:jc w:val="both"/>
               <w:rPr>
                 <w:rFonts w:cstheme="minorHAnsi"/>
@@ -626,6 +654,7 @@
             <w:pPr>
               <w:keepNext/>
               <w:suppressAutoHyphens/>
+              <w:spacing w:line="276" w:lineRule="auto"/>
               <w:jc w:val="both"/>
               <w:rPr>
                 <w:rFonts w:cstheme="minorHAnsi"/>
@@ -652,7 +681,8 @@
           </w:tcPr>
           <w:p>
             <w:pPr>
-              <w:jc w:val="center"/>
+              <w:spacing w:line="276" w:lineRule="auto"/>
+              <w:jc w:val="both"/>
               <w:rPr>
                 <w:rFonts w:cstheme="minorHAnsi"/>
                 <w:sz w:val="24"/>
@@ -677,7 +707,8 @@
           </w:tcPr>
           <w:p>
             <w:pPr>
-              <w:jc w:val="center"/>
+              <w:spacing w:line="276" w:lineRule="auto"/>
+              <w:jc w:val="both"/>
               <w:rPr>
                 <w:rFonts w:cstheme="minorHAnsi"/>
                 <w:sz w:val="24"/>
@@ -707,7 +738,124 @@
           </w:tcPr>
           <w:p>
             <w:pPr>
-              <w:jc w:val="center"/>
+              <w:spacing w:line="276" w:lineRule="auto"/>
+              <w:jc w:val="both"/>
+              <w:rPr>
+                <w:rFonts w:cstheme="minorHAnsi"/>
+                <w:b/>
+                <w:bCs/>
+                <w:sz w:val="24"/>
+                <w:szCs w:val="24"/>
+                <w:lang w:val="es-CO"/>
+              </w:rPr>
+            </w:pPr>
+            <w:r>
+              <w:rPr>
+                <w:rFonts w:cstheme="minorHAnsi"/>
+                <w:b/>
+                <w:bCs/>
+                <w:sz w:val="24"/>
+                <w:szCs w:val="24"/>
+                <w:lang w:val="es-CO"/>
+              </w:rPr>
+              <w:t>V0.2</w:t>
+            </w:r>
+          </w:p>
+        </w:tc>
+        <w:tc>
+          <w:tcPr>
+            <w:tcW w:w="5211" w:type="dxa"/>
+          </w:tcPr>
+          <w:p>
+            <w:pPr>
+              <w:keepNext/>
+              <w:suppressAutoHyphens/>
+              <w:spacing w:line="276" w:lineRule="auto"/>
+              <w:jc w:val="both"/>
+              <w:rPr>
+                <w:rFonts w:cstheme="minorHAnsi"/>
+                <w:sz w:val="24"/>
+                <w:szCs w:val="24"/>
+                <w:lang w:val="es-CO"/>
+              </w:rPr>
+            </w:pPr>
+            <w:r>
+              <w:rPr>
+                <w:rFonts w:cstheme="minorHAnsi"/>
+                <w:sz w:val="24"/>
+                <w:szCs w:val="24"/>
+                <w:lang w:val="es-CO"/>
+              </w:rPr>
+              <w:t>Agregada la arquitectura del sistema (Numeral 6)</w:t>
+            </w:r>
+          </w:p>
+        </w:tc>
+        <w:tc>
+          <w:tcPr>
+            <w:tcW w:w="1735" w:type="dxa"/>
+            <w:vAlign w:val="center"/>
+          </w:tcPr>
+          <w:p>
+            <w:pPr>
+              <w:spacing w:line="276" w:lineRule="auto"/>
+              <w:jc w:val="both"/>
+              <w:rPr>
+                <w:rFonts w:cstheme="minorHAnsi"/>
+                <w:sz w:val="24"/>
+                <w:szCs w:val="24"/>
+                <w:lang w:val="es-CO"/>
+              </w:rPr>
+            </w:pPr>
+            <w:r>
+              <w:rPr>
+                <w:rFonts w:cstheme="minorHAnsi"/>
+                <w:sz w:val="24"/>
+                <w:szCs w:val="24"/>
+                <w:lang w:val="es-CO"/>
+              </w:rPr>
+              <w:t>25 de Mayo de 2015</w:t>
+            </w:r>
+          </w:p>
+        </w:tc>
+        <w:tc>
+          <w:tcPr>
+            <w:tcW w:w="1843" w:type="dxa"/>
+          </w:tcPr>
+          <w:p>
+            <w:pPr>
+              <w:spacing w:line="276" w:lineRule="auto"/>
+              <w:jc w:val="both"/>
+              <w:rPr>
+                <w:rFonts w:cstheme="minorHAnsi"/>
+                <w:sz w:val="24"/>
+                <w:szCs w:val="24"/>
+                <w:lang w:val="es-CO"/>
+              </w:rPr>
+            </w:pPr>
+            <w:r>
+              <w:rPr>
+                <w:rFonts w:cstheme="minorHAnsi"/>
+                <w:sz w:val="24"/>
+                <w:szCs w:val="24"/>
+                <w:lang w:val="es-CO"/>
+              </w:rPr>
+              <w:t>EAD</w:t>
+            </w:r>
+          </w:p>
+        </w:tc>
+      </w:tr>
+      <w:tr>
+        <w:trPr>
+          <w:trHeight w:val="396"/>
+        </w:trPr>
+        <w:tc>
+          <w:tcPr>
+            <w:tcW w:w="1560" w:type="dxa"/>
+          </w:tcPr>
+          <w:p>
+            <w:pPr>
+              <w:spacing w:line="276" w:lineRule="auto"/>
+              <w:jc w:val="both"/>
               <w:rPr>
                 <w:rFonts w:cstheme="minorHAnsi"/>
                 <w:b/>
@@ -725,8 +873,7 @@
           </w:tcPr>
           <w:p>
             <w:pPr>
-              <w:keepNext/>
-              <w:suppressAutoHyphens/>
+              <w:spacing w:line="276" w:lineRule="auto"/>
               <w:jc w:val="both"/>
               <w:rPr>
                 <w:rFonts w:cstheme="minorHAnsi"/>
@@ -744,7 +891,8 @@
           </w:tcPr>
           <w:p>
             <w:pPr>
-              <w:jc w:val="center"/>
+              <w:spacing w:line="276" w:lineRule="auto"/>
+              <w:jc w:val="both"/>
               <w:rPr>
                 <w:rFonts w:cstheme="minorHAnsi"/>
                 <w:sz w:val="24"/>
@@ -760,7 +908,8 @@
           </w:tcPr>
           <w:p>
             <w:pPr>
-              <w:jc w:val="center"/>
+              <w:spacing w:line="276" w:lineRule="auto"/>
+              <w:jc w:val="both"/>
               <w:rPr>
                 <w:rFonts w:cstheme="minorHAnsi"/>
                 <w:sz w:val="24"/>
@@ -781,7 +930,8 @@
           </w:tcPr>
           <w:p>
             <w:pPr>
-              <w:jc w:val="center"/>
+              <w:spacing w:line="276" w:lineRule="auto"/>
+              <w:jc w:val="both"/>
               <w:rPr>
                 <w:rFonts w:cstheme="minorHAnsi"/>
                 <w:b/>
@@ -799,6 +949,10 @@
           </w:tcPr>
           <w:p>
             <w:pPr>
+              <w:keepNext/>
+              <w:suppressAutoHyphens/>
+              <w:spacing w:line="276" w:lineRule="auto"/>
+              <w:jc w:val="both"/>
               <w:rPr>
                 <w:rFonts w:cstheme="minorHAnsi"/>
                 <w:sz w:val="24"/>
@@ -811,11 +965,11 @@
         <w:tc>
           <w:tcPr>
             <w:tcW w:w="1735" w:type="dxa"/>
-            <w:vAlign w:val="center"/>
           </w:tcPr>
           <w:p>
             <w:pPr>
-              <w:jc w:val="center"/>
+              <w:spacing w:line="276" w:lineRule="auto"/>
+              <w:jc w:val="both"/>
               <w:rPr>
                 <w:rFonts w:cstheme="minorHAnsi"/>
                 <w:sz w:val="24"/>
@@ -831,7 +985,8 @@
           </w:tcPr>
           <w:p>
             <w:pPr>
-              <w:jc w:val="center"/>
+              <w:spacing w:line="276" w:lineRule="auto"/>
+              <w:jc w:val="both"/>
               <w:rPr>
                 <w:rFonts w:cstheme="minorHAnsi"/>
                 <w:sz w:val="24"/>
@@ -852,7 +1007,8 @@
           </w:tcPr>
           <w:p>
             <w:pPr>
-              <w:jc w:val="center"/>
+              <w:spacing w:line="276" w:lineRule="auto"/>
+              <w:jc w:val="both"/>
               <w:rPr>
                 <w:rFonts w:cstheme="minorHAnsi"/>
                 <w:b/>
@@ -870,8 +1026,8 @@
           </w:tcPr>
           <w:p>
             <w:pPr>
-              <w:keepNext/>
-              <w:suppressAutoHyphens/>
+              <w:spacing w:line="276" w:lineRule="auto"/>
+              <w:jc w:val="both"/>
               <w:rPr>
                 <w:rFonts w:cstheme="minorHAnsi"/>
                 <w:sz w:val="24"/>
@@ -887,7 +1043,8 @@
           </w:tcPr>
           <w:p>
             <w:pPr>
-              <w:jc w:val="center"/>
+              <w:spacing w:line="276" w:lineRule="auto"/>
+              <w:jc w:val="both"/>
               <w:rPr>
                 <w:rFonts w:cstheme="minorHAnsi"/>
                 <w:sz w:val="24"/>
@@ -903,7 +1060,8 @@
           </w:tcPr>
           <w:p>
             <w:pPr>
-              <w:jc w:val="center"/>
+              <w:spacing w:line="276" w:lineRule="auto"/>
+              <w:jc w:val="both"/>
               <w:rPr>
                 <w:rFonts w:cstheme="minorHAnsi"/>
                 <w:sz w:val="24"/>
@@ -924,77 +1082,8 @@
           </w:tcPr>
           <w:p>
             <w:pPr>
-              <w:jc w:val="center"/>
-              <w:rPr>
-                <w:rFonts w:cstheme="minorHAnsi"/>
-                <w:b/>
-                <w:bCs/>
-                <w:sz w:val="24"/>
-                <w:szCs w:val="24"/>
-                <w:lang w:val="es-CO"/>
-              </w:rPr>
-            </w:pPr>
-          </w:p>
-        </w:tc>
-        <w:tc>
-          <w:tcPr>
-            <w:tcW w:w="5211" w:type="dxa"/>
-          </w:tcPr>
-          <w:p>
-            <w:pPr>
-              <w:rPr>
-                <w:rFonts w:cstheme="minorHAnsi"/>
-                <w:sz w:val="24"/>
-                <w:szCs w:val="24"/>
-                <w:lang w:val="es-CO"/>
-              </w:rPr>
-            </w:pPr>
-          </w:p>
-        </w:tc>
-        <w:tc>
-          <w:tcPr>
-            <w:tcW w:w="1735" w:type="dxa"/>
-          </w:tcPr>
-          <w:p>
-            <w:pPr>
-              <w:jc w:val="center"/>
-              <w:rPr>
-                <w:rFonts w:cstheme="minorHAnsi"/>
-                <w:sz w:val="24"/>
-                <w:szCs w:val="24"/>
-                <w:lang w:val="es-CO"/>
-              </w:rPr>
-            </w:pPr>
-          </w:p>
-        </w:tc>
-        <w:tc>
-          <w:tcPr>
-            <w:tcW w:w="1843" w:type="dxa"/>
-          </w:tcPr>
-          <w:p>
-            <w:pPr>
-              <w:jc w:val="center"/>
-              <w:rPr>
-                <w:rFonts w:cstheme="minorHAnsi"/>
-                <w:sz w:val="24"/>
-                <w:szCs w:val="24"/>
-                <w:lang w:val="es-CO"/>
-              </w:rPr>
-            </w:pPr>
-          </w:p>
-        </w:tc>
-      </w:tr>
-      <w:tr>
-        <w:trPr>
-          <w:trHeight w:val="396"/>
-        </w:trPr>
-        <w:tc>
-          <w:tcPr>
-            <w:tcW w:w="1560" w:type="dxa"/>
-          </w:tcPr>
-          <w:p>
-            <w:pPr>
-              <w:jc w:val="center"/>
+              <w:spacing w:line="276" w:lineRule="auto"/>
+              <w:jc w:val="both"/>
               <w:rPr>
                 <w:rFonts w:cstheme="minorHAnsi"/>
                 <w:b/>
@@ -1014,6 +1103,8 @@
             <w:pPr>
               <w:keepNext/>
               <w:suppressAutoHyphens/>
+              <w:spacing w:line="276" w:lineRule="auto"/>
+              <w:jc w:val="both"/>
               <w:rPr>
                 <w:rFonts w:cstheme="minorHAnsi"/>
                 <w:sz w:val="24"/>
@@ -1029,7 +1120,8 @@
           </w:tcPr>
           <w:p>
             <w:pPr>
-              <w:jc w:val="center"/>
+              <w:spacing w:line="276" w:lineRule="auto"/>
+              <w:jc w:val="both"/>
               <w:rPr>
                 <w:rFonts w:cstheme="minorHAnsi"/>
                 <w:sz w:val="24"/>
@@ -1045,7 +1137,8 @@
           </w:tcPr>
           <w:p>
             <w:pPr>
-              <w:jc w:val="center"/>
+              <w:spacing w:line="276" w:lineRule="auto"/>
+              <w:jc w:val="both"/>
               <w:rPr>
                 <w:rFonts w:cstheme="minorHAnsi"/>
                 <w:sz w:val="24"/>
@@ -1060,7 +1153,7 @@
     <w:p>
       <w:pPr>
         <w:pStyle w:val="Ttulo1"/>
-        <w:spacing w:line="240" w:lineRule="auto"/>
+        <w:jc w:val="both"/>
         <w:rPr>
           <w:rFonts w:asciiTheme="minorHAnsi" w:hAnsiTheme="minorHAnsi" w:cstheme="minorHAnsi"/>
           <w:color w:val="auto"/>
@@ -1072,6 +1165,7 @@
           <w:headerReference w:type="even" r:id="rId9"/>
           <w:headerReference w:type="default" r:id="rId10"/>
           <w:headerReference w:type="first" r:id="rId11"/>
+          <w:type w:val="continuous"/>
           <w:pgSz w:w="11906" w:h="16838"/>
           <w:pgMar w:top="1417" w:right="1701" w:bottom="1417" w:left="1701" w:header="708" w:footer="708" w:gutter="0"/>
           <w:pgNumType w:start="0"/>
@@ -1087,6 +1181,7 @@
         <w:pageBreakBefore/>
         <w:suppressAutoHyphens/>
         <w:ind w:left="360" w:hanging="360"/>
+        <w:jc w:val="both"/>
         <w:rPr>
           <w:rFonts w:asciiTheme="minorHAnsi" w:hAnsiTheme="minorHAnsi" w:cstheme="minorHAnsi"/>
           <w:color w:val="auto"/>
@@ -1107,6 +1202,7 @@
     </w:p>
     <w:p>
       <w:pPr>
+        <w:jc w:val="both"/>
         <w:rPr>
           <w:rFonts w:cstheme="minorHAnsi"/>
           <w:sz w:val="24"/>
@@ -1128,6 +1224,7 @@
         <w:pageBreakBefore/>
         <w:suppressAutoHyphens/>
         <w:ind w:left="360" w:hanging="360"/>
+        <w:jc w:val="both"/>
         <w:rPr>
           <w:rFonts w:asciiTheme="minorHAnsi" w:hAnsiTheme="minorHAnsi" w:cstheme="minorHAnsi"/>
           <w:color w:val="auto"/>
@@ -1157,6 +1254,7 @@
     </w:p>
     <w:p>
       <w:pPr>
+        <w:jc w:val="both"/>
         <w:rPr>
           <w:rFonts w:cstheme="minorHAnsi"/>
           <w:sz w:val="24"/>
@@ -1178,6 +1276,7 @@
         <w:pageBreakBefore/>
         <w:suppressAutoHyphens/>
         <w:ind w:left="360" w:hanging="360"/>
+        <w:jc w:val="both"/>
         <w:rPr>
           <w:rFonts w:asciiTheme="minorHAnsi" w:hAnsiTheme="minorHAnsi" w:cstheme="minorHAnsi"/>
           <w:color w:val="auto"/>
@@ -1207,6 +1306,7 @@
     </w:p>
     <w:p>
       <w:pPr>
+        <w:jc w:val="both"/>
         <w:rPr>
           <w:rFonts w:cstheme="minorHAnsi"/>
           <w:sz w:val="24"/>
@@ -1224,15 +1324,17 @@
     </w:p>
     <w:p>
       <w:pPr>
-        <w:rPr>
-          <w:rFonts w:cstheme="minorHAnsi"/>
-          <w:sz w:val="24"/>
-          <w:szCs w:val="24"/>
-        </w:rPr>
-      </w:pPr>
-    </w:p>
-    <w:p>
-      <w:pPr>
+        <w:jc w:val="both"/>
+        <w:rPr>
+          <w:rFonts w:cstheme="minorHAnsi"/>
+          <w:sz w:val="24"/>
+          <w:szCs w:val="24"/>
+        </w:rPr>
+      </w:pPr>
+    </w:p>
+    <w:p>
+      <w:pPr>
+        <w:jc w:val="both"/>
         <w:rPr>
           <w:rFonts w:cstheme="minorHAnsi"/>
           <w:sz w:val="24"/>
@@ -1254,6 +1356,7 @@
         <w:pageBreakBefore/>
         <w:suppressAutoHyphens/>
         <w:ind w:left="360" w:hanging="360"/>
+        <w:jc w:val="both"/>
         <w:rPr>
           <w:rFonts w:asciiTheme="minorHAnsi" w:hAnsiTheme="minorHAnsi" w:cstheme="minorHAnsi"/>
           <w:color w:val="auto"/>
@@ -1284,57 +1387,109 @@
     <w:p>
       <w:pPr>
         <w:jc w:val="both"/>
-      </w:pPr>
-      <w:r>
+        <w:rPr>
+          <w:rFonts w:cstheme="minorHAnsi"/>
+          <w:sz w:val="24"/>
+        </w:rPr>
+      </w:pPr>
+      <w:r>
+        <w:rPr>
+          <w:rFonts w:cstheme="minorHAnsi"/>
+          <w:sz w:val="24"/>
+        </w:rPr>
         <w:t xml:space="preserve">El documento de Descripción de Diseño de Software (Software </w:t>
       </w:r>
       <w:proofErr w:type="spellStart"/>
       <w:r>
+        <w:rPr>
+          <w:rFonts w:cstheme="minorHAnsi"/>
+          <w:sz w:val="24"/>
+        </w:rPr>
         <w:t>Design</w:t>
       </w:r>
       <w:proofErr w:type="spellEnd"/>
       <w:r>
+        <w:rPr>
+          <w:rFonts w:cstheme="minorHAnsi"/>
+          <w:sz w:val="24"/>
+        </w:rPr>
         <w:t xml:space="preserve"> </w:t>
       </w:r>
       <w:proofErr w:type="spellStart"/>
       <w:r>
+        <w:rPr>
+          <w:rFonts w:cstheme="minorHAnsi"/>
+          <w:sz w:val="24"/>
+        </w:rPr>
         <w:t>Description</w:t>
       </w:r>
       <w:proofErr w:type="spellEnd"/>
       <w:r>
+        <w:rPr>
+          <w:rFonts w:cstheme="minorHAnsi"/>
+          <w:sz w:val="24"/>
+        </w:rPr>
         <w:t xml:space="preserve"> o SDD)</w:t>
       </w:r>
       <w:r>
+        <w:rPr>
+          <w:rFonts w:cstheme="minorHAnsi"/>
+          <w:sz w:val="24"/>
+        </w:rPr>
         <w:t xml:space="preserve"> es una representación del diseño del software que será utilizada para registrar la información de diseño y comunicar esa información </w:t>
       </w:r>
       <w:r>
+        <w:rPr>
+          <w:rFonts w:cstheme="minorHAnsi"/>
+          <w:sz w:val="24"/>
+        </w:rPr>
         <w:t>para la construcción del código a partir del diseño</w:t>
       </w:r>
       <w:r>
+        <w:rPr>
+          <w:rFonts w:cstheme="minorHAnsi"/>
+          <w:sz w:val="24"/>
+        </w:rPr>
         <w:t xml:space="preserve"> </w:t>
       </w:r>
       <w:sdt>
         <w:sdtPr>
+          <w:rPr>
+            <w:rFonts w:cstheme="minorHAnsi"/>
+            <w:sz w:val="24"/>
+          </w:rPr>
           <w:id w:val="987983292"/>
           <w:citation/>
         </w:sdtPr>
         <w:sdtEndPr/>
         <w:sdtContent>
           <w:r>
+            <w:rPr>
+              <w:rFonts w:cstheme="minorHAnsi"/>
+              <w:sz w:val="24"/>
+            </w:rPr>
             <w:fldChar w:fldCharType="begin"/>
           </w:r>
           <w:r>
             <w:rPr>
+              <w:rFonts w:cstheme="minorHAnsi"/>
+              <w:sz w:val="24"/>
               <w:lang w:val="es-CO"/>
             </w:rPr>
             <w:instrText xml:space="preserve"> CITATION IEE091 \l 9226 </w:instrText>
           </w:r>
           <w:r>
+            <w:rPr>
+              <w:rFonts w:cstheme="minorHAnsi"/>
+              <w:sz w:val="24"/>
+            </w:rPr>
             <w:fldChar w:fldCharType="separate"/>
           </w:r>
           <w:r>
             <w:rPr>
+              <w:rFonts w:cstheme="minorHAnsi"/>
               <w:noProof/>
+              <w:sz w:val="24"/>
               <w:lang w:val="es-CO"/>
             </w:rPr>
             <w:t>[</w:t>
@@ -1342,7 +1497,9 @@
           <w:hyperlink w:anchor="IEE091" w:history="1">
             <w:r>
               <w:rPr>
+                <w:rFonts w:cstheme="minorHAnsi"/>
                 <w:noProof/>
+                <w:sz w:val="24"/>
                 <w:lang w:val="es-CO"/>
               </w:rPr>
               <w:t>1</w:t>
@@ -1350,48 +1507,93 @@
           </w:hyperlink>
           <w:r>
             <w:rPr>
+              <w:rFonts w:cstheme="minorHAnsi"/>
               <w:noProof/>
+              <w:sz w:val="24"/>
               <w:lang w:val="es-CO"/>
             </w:rPr>
             <w:t>]</w:t>
           </w:r>
           <w:r>
+            <w:rPr>
+              <w:rFonts w:cstheme="minorHAnsi"/>
+              <w:sz w:val="24"/>
+            </w:rPr>
             <w:fldChar w:fldCharType="end"/>
           </w:r>
         </w:sdtContent>
       </w:sdt>
       <w:r>
+        <w:rPr>
+          <w:rFonts w:cstheme="minorHAnsi"/>
+          <w:sz w:val="24"/>
+        </w:rPr>
         <w:t xml:space="preserve">. </w:t>
       </w:r>
     </w:p>
     <w:p>
       <w:pPr>
         <w:jc w:val="both"/>
-      </w:pPr>
-      <w:r>
+        <w:rPr>
+          <w:rFonts w:cstheme="minorHAnsi"/>
+          <w:sz w:val="24"/>
+        </w:rPr>
+      </w:pPr>
+      <w:r>
+        <w:rPr>
+          <w:rFonts w:cstheme="minorHAnsi"/>
+          <w:sz w:val="24"/>
+        </w:rPr>
         <w:t>Para el caso de SnoutPoint no será la excepción, pues este documento tendrá consignados todos los modelos, diagramas  y artefactos de diseño relevantes para la construcción del software, con un</w:t>
       </w:r>
       <w:r>
+        <w:rPr>
+          <w:rFonts w:cstheme="minorHAnsi"/>
+          <w:sz w:val="24"/>
+        </w:rPr>
         <w:t xml:space="preserve">a correspondiente descripción para que el equipo de análisis y diseño, así como el equipo de desarrollo y pruebas y la gerencia puedan tener una abstracción sobre la composición del sistema en aspectos físicos, lógicos y </w:t>
       </w:r>
       <w:r>
+        <w:rPr>
+          <w:rFonts w:cstheme="minorHAnsi"/>
+          <w:sz w:val="24"/>
+        </w:rPr>
         <w:t xml:space="preserve">funcionales, facilitando también </w:t>
       </w:r>
       <w:r>
+        <w:rPr>
+          <w:rFonts w:cstheme="minorHAnsi"/>
+          <w:sz w:val="24"/>
+        </w:rPr>
         <w:t xml:space="preserve">la comprensión de como el sistema estará compuesto, que elementos de software y hardware requiere, cómo sería el comportamiento ideal del mismo, como se almacenará y manipulará la información y cuál será la interacción </w:t>
       </w:r>
       <w:r>
+        <w:rPr>
+          <w:rFonts w:cstheme="minorHAnsi"/>
+          <w:sz w:val="24"/>
+        </w:rPr>
         <w:t>de SnoutPoint con el usuario final.</w:t>
       </w:r>
     </w:p>
     <w:p>
       <w:pPr>
         <w:jc w:val="both"/>
-      </w:pPr>
-    </w:p>
-    <w:p/>
-    <w:p>
-      <w:pPr>
+        <w:rPr>
+          <w:rFonts w:cstheme="minorHAnsi"/>
+        </w:rPr>
+      </w:pPr>
+    </w:p>
+    <w:p>
+      <w:pPr>
+        <w:jc w:val="both"/>
+        <w:rPr>
+          <w:rFonts w:cstheme="minorHAnsi"/>
+        </w:rPr>
+      </w:pPr>
+    </w:p>
+    <w:p>
+      <w:pPr>
+        <w:jc w:val="both"/>
         <w:rPr>
           <w:rFonts w:cstheme="minorHAnsi"/>
           <w:sz w:val="24"/>
@@ -1405,6 +1607,7 @@
         <w:pageBreakBefore/>
         <w:suppressAutoHyphens/>
         <w:ind w:left="360" w:hanging="360"/>
+        <w:jc w:val="both"/>
         <w:rPr>
           <w:rFonts w:asciiTheme="minorHAnsi" w:hAnsiTheme="minorHAnsi" w:cstheme="minorHAnsi"/>
           <w:color w:val="auto"/>
@@ -1506,12 +1709,14 @@
       <w:pPr>
         <w:jc w:val="both"/>
         <w:rPr>
-          <w:sz w:val="24"/>
-          <w:szCs w:val="24"/>
-        </w:rPr>
-      </w:pPr>
-      <w:r>
-        <w:rPr>
+          <w:rFonts w:cstheme="minorHAnsi"/>
+          <w:sz w:val="24"/>
+          <w:szCs w:val="24"/>
+        </w:rPr>
+      </w:pPr>
+      <w:r>
+        <w:rPr>
+          <w:rFonts w:cstheme="minorHAnsi"/>
           <w:sz w:val="24"/>
           <w:szCs w:val="24"/>
         </w:rPr>
@@ -1519,6 +1724,7 @@
       </w:r>
       <w:r>
         <w:rPr>
+          <w:rFonts w:cstheme="minorHAnsi"/>
           <w:sz w:val="24"/>
           <w:szCs w:val="24"/>
         </w:rPr>
@@ -1526,6 +1732,7 @@
       </w:r>
       <w:r>
         <w:rPr>
+          <w:rFonts w:cstheme="minorHAnsi"/>
           <w:sz w:val="24"/>
           <w:szCs w:val="24"/>
         </w:rPr>
@@ -1534,15 +1741,18 @@
       <w:sdt>
         <w:sdtPr>
           <w:rPr>
+            <w:rFonts w:cstheme="minorHAnsi"/>
             <w:sz w:val="24"/>
             <w:szCs w:val="24"/>
           </w:rPr>
           <w:id w:val="897551604"/>
           <w:citation/>
         </w:sdtPr>
+        <w:sdtEndPr/>
         <w:sdtContent>
           <w:r>
             <w:rPr>
+              <w:rFonts w:cstheme="minorHAnsi"/>
               <w:sz w:val="24"/>
               <w:szCs w:val="24"/>
             </w:rPr>
@@ -1550,6 +1760,7 @@
           </w:r>
           <w:r>
             <w:rPr>
+              <w:rFonts w:cstheme="minorHAnsi"/>
               <w:sz w:val="24"/>
               <w:szCs w:val="24"/>
               <w:lang w:val="es-CO"/>
@@ -1558,6 +1769,7 @@
           </w:r>
           <w:r>
             <w:rPr>
+              <w:rFonts w:cstheme="minorHAnsi"/>
               <w:sz w:val="24"/>
               <w:szCs w:val="24"/>
             </w:rPr>
@@ -1565,6 +1777,7 @@
           </w:r>
           <w:r>
             <w:rPr>
+              <w:rFonts w:cstheme="minorHAnsi"/>
               <w:noProof/>
               <w:sz w:val="24"/>
               <w:szCs w:val="24"/>
@@ -1575,7 +1788,7 @@
           <w:hyperlink w:anchor="UML14" w:history="1">
             <w:r>
               <w:rPr>
-                <w:rStyle w:val="Encabezado"/>
+                <w:rFonts w:cstheme="minorHAnsi"/>
                 <w:noProof/>
                 <w:sz w:val="24"/>
                 <w:szCs w:val="24"/>
@@ -1586,6 +1799,7 @@
           </w:hyperlink>
           <w:r>
             <w:rPr>
+              <w:rFonts w:cstheme="minorHAnsi"/>
               <w:noProof/>
               <w:sz w:val="24"/>
               <w:szCs w:val="24"/>
@@ -1595,6 +1809,7 @@
           </w:r>
           <w:r>
             <w:rPr>
+              <w:rFonts w:cstheme="minorHAnsi"/>
               <w:sz w:val="24"/>
               <w:szCs w:val="24"/>
             </w:rPr>
@@ -1604,6 +1819,7 @@
       </w:sdt>
       <w:r>
         <w:rPr>
+          <w:rFonts w:cstheme="minorHAnsi"/>
           <w:sz w:val="24"/>
           <w:szCs w:val="24"/>
         </w:rPr>
@@ -1611,6 +1827,7 @@
       </w:r>
       <w:r>
         <w:rPr>
+          <w:rFonts w:cstheme="minorHAnsi"/>
           <w:sz w:val="24"/>
           <w:szCs w:val="24"/>
         </w:rPr>
@@ -1621,12 +1838,86 @@
       <w:pPr>
         <w:jc w:val="both"/>
         <w:rPr>
-          <w:sz w:val="24"/>
-          <w:szCs w:val="24"/>
-        </w:rPr>
-      </w:pPr>
-      <w:r>
-        <w:rPr>
+          <w:rFonts w:cstheme="minorHAnsi"/>
+          <w:sz w:val="24"/>
+          <w:szCs w:val="24"/>
+        </w:rPr>
+      </w:pPr>
+      <w:r>
+        <w:rPr>
+          <w:rFonts w:cstheme="minorHAnsi"/>
+          <w:noProof/>
+          <w:sz w:val="24"/>
+          <w:szCs w:val="24"/>
+          <w:lang w:eastAsia="es-ES"/>
+        </w:rPr>
+        <w:drawing>
+          <wp:anchor distT="0" distB="0" distL="114300" distR="114300" simplePos="0" relativeHeight="251658240" behindDoc="1" locked="0" layoutInCell="1" allowOverlap="1" wp14:anchorId="01A6C7F2" wp14:editId="765150FF">
+            <wp:simplePos x="0" y="0"/>
+            <wp:positionH relativeFrom="column">
+              <wp:posOffset>-526415</wp:posOffset>
+            </wp:positionH>
+            <wp:positionV relativeFrom="paragraph">
+              <wp:posOffset>1277620</wp:posOffset>
+            </wp:positionV>
+            <wp:extent cx="6600825" cy="4438650"/>
+            <wp:effectExtent l="0" t="0" r="9525" b="0"/>
+            <wp:wrapThrough wrapText="bothSides">
+              <wp:wrapPolygon edited="0">
+                <wp:start x="0" y="0"/>
+                <wp:lineTo x="0" y="21507"/>
+                <wp:lineTo x="21569" y="21507"/>
+                <wp:lineTo x="21569" y="0"/>
+                <wp:lineTo x="0" y="0"/>
+              </wp:wrapPolygon>
+            </wp:wrapThrough>
+            <wp:docPr id="2" name="0 Imagen"/>
+            <wp:cNvGraphicFramePr>
+              <a:graphicFrameLocks xmlns:a="http://schemas.openxmlformats.org/drawingml/2006/main" noChangeAspect="1"/>
+            </wp:cNvGraphicFramePr>
+            <a:graphic xmlns:a="http://schemas.openxmlformats.org/drawingml/2006/main">
+              <a:graphicData uri="http://schemas.openxmlformats.org/drawingml/2006/picture">
+                <pic:pic xmlns:pic="http://schemas.openxmlformats.org/drawingml/2006/picture">
+                  <pic:nvPicPr>
+                    <pic:cNvPr id="0" name="modeloComponentesGlobal.bmp"/>
+                    <pic:cNvPicPr/>
+                  </pic:nvPicPr>
+                  <pic:blipFill>
+                    <a:blip r:embed="rId12">
+                      <a:extLst>
+                        <a:ext uri="{28A0092B-C50C-407E-A947-70E740481C1C}">
+                          <a14:useLocalDpi xmlns:a14="http://schemas.microsoft.com/office/drawing/2010/main" val="0"/>
+                        </a:ext>
+                      </a:extLst>
+                    </a:blip>
+                    <a:stretch>
+                      <a:fillRect/>
+                    </a:stretch>
+                  </pic:blipFill>
+                  <pic:spPr>
+                    <a:xfrm>
+                      <a:off x="0" y="0"/>
+                      <a:ext cx="6600825" cy="4438650"/>
+                    </a:xfrm>
+                    <a:prstGeom prst="rect">
+                      <a:avLst/>
+                    </a:prstGeom>
+                  </pic:spPr>
+                </pic:pic>
+              </a:graphicData>
+            </a:graphic>
+            <wp14:sizeRelH relativeFrom="page">
+              <wp14:pctWidth>0</wp14:pctWidth>
+            </wp14:sizeRelH>
+            <wp14:sizeRelV relativeFrom="page">
+              <wp14:pctHeight>0</wp14:pctHeight>
+            </wp14:sizeRelV>
+          </wp:anchor>
+        </w:drawing>
+      </w:r>
+      <w:r>
+        <w:rPr>
+          <w:rFonts w:cstheme="minorHAnsi"/>
           <w:sz w:val="24"/>
           <w:szCs w:val="24"/>
         </w:rPr>
@@ -1635,6 +1926,7 @@
       <w:proofErr w:type="spellStart"/>
       <w:r>
         <w:rPr>
+          <w:rFonts w:cstheme="minorHAnsi"/>
           <w:sz w:val="24"/>
           <w:szCs w:val="24"/>
         </w:rPr>
@@ -1643,6 +1935,7 @@
       <w:proofErr w:type="spellEnd"/>
       <w:r>
         <w:rPr>
+          <w:rFonts w:cstheme="minorHAnsi"/>
           <w:sz w:val="24"/>
           <w:szCs w:val="24"/>
         </w:rPr>
@@ -1651,6 +1944,7 @@
       <w:proofErr w:type="spellStart"/>
       <w:r>
         <w:rPr>
+          <w:rFonts w:cstheme="minorHAnsi"/>
           <w:sz w:val="24"/>
           <w:szCs w:val="24"/>
         </w:rPr>
@@ -1660,15 +1954,18 @@
       <w:sdt>
         <w:sdtPr>
           <w:rPr>
+            <w:rFonts w:cstheme="minorHAnsi"/>
             <w:sz w:val="24"/>
             <w:szCs w:val="24"/>
           </w:rPr>
           <w:id w:val="-1295288234"/>
           <w:citation/>
         </w:sdtPr>
+        <w:sdtEndPr/>
         <w:sdtContent>
           <w:r>
             <w:rPr>
+              <w:rFonts w:cstheme="minorHAnsi"/>
               <w:sz w:val="24"/>
               <w:szCs w:val="24"/>
             </w:rPr>
@@ -1676,6 +1973,7 @@
           </w:r>
           <w:r>
             <w:rPr>
+              <w:rFonts w:cstheme="minorHAnsi"/>
               <w:sz w:val="24"/>
               <w:szCs w:val="24"/>
               <w:lang w:val="es-CO"/>
@@ -1684,6 +1982,7 @@
           </w:r>
           <w:r>
             <w:rPr>
+              <w:rFonts w:cstheme="minorHAnsi"/>
               <w:sz w:val="24"/>
               <w:szCs w:val="24"/>
             </w:rPr>
@@ -1691,26 +1990,18 @@
           </w:r>
           <w:r>
             <w:rPr>
+              <w:rFonts w:cstheme="minorHAnsi"/>
               <w:noProof/>
               <w:sz w:val="24"/>
               <w:szCs w:val="24"/>
               <w:lang w:val="es-CO"/>
             </w:rPr>
-            <w:t xml:space="preserve"> </w:t>
-          </w:r>
-          <w:r>
-            <w:rPr>
-              <w:noProof/>
-              <w:sz w:val="24"/>
-              <w:szCs w:val="24"/>
-              <w:lang w:val="es-CO"/>
-            </w:rPr>
-            <w:t>[</w:t>
+            <w:t xml:space="preserve"> [</w:t>
           </w:r>
           <w:hyperlink w:anchor="Ray15" w:history="1">
             <w:r>
               <w:rPr>
-                <w:rStyle w:val="Encabezado"/>
+                <w:rFonts w:cstheme="minorHAnsi"/>
                 <w:noProof/>
                 <w:sz w:val="24"/>
                 <w:szCs w:val="24"/>
@@ -1721,6 +2012,7 @@
           </w:hyperlink>
           <w:r>
             <w:rPr>
+              <w:rFonts w:cstheme="minorHAnsi"/>
               <w:noProof/>
               <w:sz w:val="24"/>
               <w:szCs w:val="24"/>
@@ -1730,6 +2022,7 @@
           </w:r>
           <w:r>
             <w:rPr>
+              <w:rFonts w:cstheme="minorHAnsi"/>
               <w:sz w:val="24"/>
               <w:szCs w:val="24"/>
             </w:rPr>
@@ -1739,6 +2032,7 @@
       </w:sdt>
       <w:r>
         <w:rPr>
+          <w:rFonts w:cstheme="minorHAnsi"/>
           <w:sz w:val="24"/>
           <w:szCs w:val="24"/>
         </w:rPr>
@@ -1747,176 +2041,930 @@
     </w:p>
     <w:p>
       <w:pPr>
+        <w:pStyle w:val="Epgrafe"/>
+        <w:spacing w:line="276" w:lineRule="auto"/>
+        <w:jc w:val="center"/>
+        <w:rPr>
+          <w:rFonts w:cstheme="minorHAnsi"/>
+          <w:sz w:val="24"/>
+          <w:szCs w:val="24"/>
+        </w:rPr>
+      </w:pPr>
+      <w:r>
+        <w:rPr>
+          <w:rFonts w:cstheme="minorHAnsi"/>
+        </w:rPr>
+        <w:t xml:space="preserve">Ilustración </w:t>
+      </w:r>
+      <w:r>
+        <w:rPr>
+          <w:rFonts w:cstheme="minorHAnsi"/>
+        </w:rPr>
+        <w:fldChar w:fldCharType="begin"/>
+      </w:r>
+      <w:r>
+        <w:rPr>
+          <w:rFonts w:cstheme="minorHAnsi"/>
+        </w:rPr>
+        <w:instrText xml:space="preserve"> SEQ Ilustración \* ARABIC </w:instrText>
+      </w:r>
+      <w:r>
+        <w:rPr>
+          <w:rFonts w:cstheme="minorHAnsi"/>
+        </w:rPr>
+        <w:fldChar w:fldCharType="separate"/>
+      </w:r>
+      <w:r>
+        <w:rPr>
+          <w:rFonts w:cstheme="minorHAnsi"/>
+          <w:noProof/>
+        </w:rPr>
+        <w:t>1</w:t>
+      </w:r>
+      <w:r>
+        <w:rPr>
+          <w:rFonts w:cstheme="minorHAnsi"/>
+        </w:rPr>
+        <w:fldChar w:fldCharType="end"/>
+      </w:r>
+      <w:r>
+        <w:rPr>
+          <w:rFonts w:cstheme="minorHAnsi"/>
+        </w:rPr>
+        <w:t>. Diagrama de Componentes</w:t>
+      </w:r>
+    </w:p>
+    <w:p>
+      <w:pPr>
         <w:jc w:val="both"/>
         <w:rPr>
-          <w:sz w:val="24"/>
-          <w:szCs w:val="24"/>
-        </w:rPr>
-      </w:pPr>
+          <w:rFonts w:cstheme="minorHAnsi"/>
+          <w:sz w:val="24"/>
+          <w:szCs w:val="24"/>
+        </w:rPr>
+      </w:pPr>
+      <w:r>
+        <w:rPr>
+          <w:rFonts w:cstheme="minorHAnsi"/>
+          <w:sz w:val="24"/>
+          <w:szCs w:val="24"/>
+        </w:rPr>
+        <w:lastRenderedPageBreak/>
+        <w:t xml:space="preserve">El Diagrama de componentes muestra que existe una serie de modelos, los cuales contienen todos los datos e información que sea necesaria guardar y buscar su persistencia para su reutilización en las operaciones del sistema, almacenándolo como registros en una base de datos. </w:t>
+      </w:r>
     </w:p>
     <w:p>
       <w:pPr>
         <w:jc w:val="both"/>
         <w:rPr>
-          <w:sz w:val="24"/>
-          <w:szCs w:val="24"/>
-        </w:rPr>
-      </w:pPr>
+          <w:rFonts w:cstheme="minorHAnsi"/>
+          <w:sz w:val="24"/>
+          <w:szCs w:val="24"/>
+        </w:rPr>
+      </w:pPr>
+      <w:r>
+        <w:rPr>
+          <w:rFonts w:cstheme="minorHAnsi"/>
+          <w:sz w:val="24"/>
+          <w:szCs w:val="24"/>
+        </w:rPr>
+        <w:t xml:space="preserve">Gracias al </w:t>
+      </w:r>
+      <w:proofErr w:type="spellStart"/>
+      <w:r>
+        <w:rPr>
+          <w:rFonts w:cstheme="minorHAnsi"/>
+          <w:sz w:val="24"/>
+          <w:szCs w:val="24"/>
+        </w:rPr>
+        <w:t>framework</w:t>
+      </w:r>
+      <w:proofErr w:type="spellEnd"/>
+      <w:r>
+        <w:rPr>
+          <w:rFonts w:cstheme="minorHAnsi"/>
+          <w:sz w:val="24"/>
+          <w:szCs w:val="24"/>
+        </w:rPr>
+        <w:t xml:space="preserve"> que ofrece Ruby </w:t>
+      </w:r>
+      <w:proofErr w:type="spellStart"/>
+      <w:r>
+        <w:rPr>
+          <w:rFonts w:cstheme="minorHAnsi"/>
+          <w:sz w:val="24"/>
+          <w:szCs w:val="24"/>
+        </w:rPr>
+        <w:t>on</w:t>
+      </w:r>
+      <w:proofErr w:type="spellEnd"/>
+      <w:r>
+        <w:rPr>
+          <w:rFonts w:cstheme="minorHAnsi"/>
+          <w:sz w:val="24"/>
+          <w:szCs w:val="24"/>
+        </w:rPr>
+        <w:t xml:space="preserve"> </w:t>
+      </w:r>
+      <w:proofErr w:type="spellStart"/>
+      <w:r>
+        <w:rPr>
+          <w:rFonts w:cstheme="minorHAnsi"/>
+          <w:sz w:val="24"/>
+          <w:szCs w:val="24"/>
+        </w:rPr>
+        <w:t>Rails</w:t>
+      </w:r>
+      <w:proofErr w:type="spellEnd"/>
+      <w:r>
+        <w:rPr>
+          <w:rFonts w:cstheme="minorHAnsi"/>
+          <w:sz w:val="24"/>
+          <w:szCs w:val="24"/>
+        </w:rPr>
+        <w:t>, por medio del componente de Active Records  que provee una interfaz para realizar consultas desde los</w:t>
+      </w:r>
+      <w:r>
+        <w:rPr>
+          <w:rFonts w:cstheme="minorHAnsi"/>
+          <w:sz w:val="24"/>
+          <w:szCs w:val="24"/>
+        </w:rPr>
+        <w:t xml:space="preserve"> modelos </w:t>
+      </w:r>
+      <w:sdt>
+        <w:sdtPr>
+          <w:rPr>
+            <w:rFonts w:cstheme="minorHAnsi"/>
+            <w:sz w:val="24"/>
+            <w:szCs w:val="24"/>
+          </w:rPr>
+          <w:id w:val="-2020693109"/>
+          <w:citation/>
+        </w:sdtPr>
+        <w:sdtContent>
+          <w:r>
+            <w:rPr>
+              <w:rFonts w:cstheme="minorHAnsi"/>
+              <w:sz w:val="24"/>
+              <w:szCs w:val="24"/>
+            </w:rPr>
+            <w:fldChar w:fldCharType="begin"/>
+          </w:r>
+          <w:r>
+            <w:rPr>
+              <w:rFonts w:cstheme="minorHAnsi"/>
+              <w:sz w:val="24"/>
+              <w:szCs w:val="24"/>
+              <w:lang w:val="es-CO"/>
+            </w:rPr>
+            <w:instrText xml:space="preserve"> CITATION Dav151 \l 9226 </w:instrText>
+          </w:r>
+          <w:r>
+            <w:rPr>
+              <w:rFonts w:cstheme="minorHAnsi"/>
+              <w:sz w:val="24"/>
+              <w:szCs w:val="24"/>
+            </w:rPr>
+            <w:fldChar w:fldCharType="separate"/>
+          </w:r>
+          <w:r>
+            <w:rPr>
+              <w:rFonts w:cstheme="minorHAnsi"/>
+              <w:noProof/>
+              <w:sz w:val="24"/>
+              <w:szCs w:val="24"/>
+              <w:lang w:val="es-CO"/>
+            </w:rPr>
+            <w:t>[</w:t>
+          </w:r>
+          <w:hyperlink w:anchor="Dav151" w:history="1">
+            <w:r>
+              <w:rPr>
+                <w:rStyle w:val="Encabezado"/>
+                <w:rFonts w:cstheme="minorHAnsi"/>
+                <w:noProof/>
+                <w:sz w:val="24"/>
+                <w:szCs w:val="24"/>
+                <w:lang w:val="es-CO"/>
+              </w:rPr>
+              <w:t>4</w:t>
+            </w:r>
+          </w:hyperlink>
+          <w:r>
+            <w:rPr>
+              <w:rFonts w:cstheme="minorHAnsi"/>
+              <w:noProof/>
+              <w:sz w:val="24"/>
+              <w:szCs w:val="24"/>
+              <w:lang w:val="es-CO"/>
+            </w:rPr>
+            <w:t>]</w:t>
+          </w:r>
+          <w:r>
+            <w:rPr>
+              <w:rFonts w:cstheme="minorHAnsi"/>
+              <w:sz w:val="24"/>
+              <w:szCs w:val="24"/>
+            </w:rPr>
+            <w:fldChar w:fldCharType="end"/>
+          </w:r>
+        </w:sdtContent>
+      </w:sdt>
+      <w:r>
+        <w:rPr>
+          <w:rFonts w:cstheme="minorHAnsi"/>
+          <w:sz w:val="24"/>
+          <w:szCs w:val="24"/>
+        </w:rPr>
+        <w:t>, facilitándole a los controladores el obtener infor</w:t>
+      </w:r>
+      <w:r>
+        <w:rPr>
+          <w:rFonts w:cstheme="minorHAnsi"/>
+          <w:sz w:val="24"/>
+          <w:szCs w:val="24"/>
+        </w:rPr>
+        <w:t>mación cada que se les solicite y poder aplicar las modificaciones dentro de los modelos, asegurando la consistencia de la información.</w:t>
+      </w:r>
     </w:p>
     <w:p>
       <w:pPr>
         <w:jc w:val="both"/>
         <w:rPr>
-          <w:sz w:val="24"/>
-          <w:szCs w:val="24"/>
-        </w:rPr>
-      </w:pPr>
+          <w:rFonts w:cstheme="minorHAnsi"/>
+          <w:sz w:val="24"/>
+          <w:szCs w:val="24"/>
+        </w:rPr>
+      </w:pPr>
+      <w:r>
+        <w:rPr>
+          <w:rFonts w:cstheme="minorHAnsi"/>
+          <w:sz w:val="24"/>
+          <w:szCs w:val="24"/>
+        </w:rPr>
+        <w:t xml:space="preserve">Se determina que se debe tener un controlador para las entidades principales del modelo: Usuario, Mascota, Servicios, Publicaciones, Comentarios y Recordatorios. Cada controlador se encarga de realizar operaciones sobre la información de los modelos según las solicitudes que reciba por parte del cliente. También se tienen un controlador de home y uno de extra </w:t>
+      </w:r>
+      <w:proofErr w:type="spellStart"/>
+      <w:r>
+        <w:rPr>
+          <w:rFonts w:cstheme="minorHAnsi"/>
+          <w:sz w:val="24"/>
+          <w:szCs w:val="24"/>
+        </w:rPr>
+        <w:t>pages</w:t>
+      </w:r>
+      <w:proofErr w:type="spellEnd"/>
+      <w:r>
+        <w:rPr>
+          <w:rFonts w:cstheme="minorHAnsi"/>
+          <w:sz w:val="24"/>
+          <w:szCs w:val="24"/>
+        </w:rPr>
+        <w:t>, los cuales se encargan de cargar la información de páginas que no requieran de entidades u operaciones lógicas, como la redirección a la página de Térmi</w:t>
+      </w:r>
+      <w:r>
+        <w:rPr>
+          <w:rFonts w:cstheme="minorHAnsi"/>
+          <w:sz w:val="24"/>
+          <w:szCs w:val="24"/>
+        </w:rPr>
+        <w:t>nos y Condiciones de SnoutPoint o la carga de la página inicial de SnoutPoint.</w:t>
+      </w:r>
     </w:p>
     <w:p>
       <w:pPr>
         <w:jc w:val="both"/>
         <w:rPr>
-          <w:sz w:val="24"/>
-          <w:szCs w:val="24"/>
-        </w:rPr>
-      </w:pPr>
-    </w:p>
-    <w:p>
-      <w:pPr>
-        <w:pStyle w:val="Instrucciones"/>
-        <w:rPr>
-          <w:rFonts w:cstheme="minorHAnsi"/>
-          <w:color w:val="auto"/>
-          <w:sz w:val="24"/>
-          <w:szCs w:val="24"/>
-        </w:rPr>
-      </w:pPr>
-      <w:r>
-        <w:rPr>
-          <w:rFonts w:cstheme="minorHAnsi"/>
-          <w:color w:val="auto"/>
-          <w:sz w:val="24"/>
-          <w:szCs w:val="24"/>
-        </w:rPr>
-        <w:t>Propósito: que el desarrollador sepa cuáles con los componentes más gruesos del sistema, sin preocuparse cómo serán instalados en el hardware.</w:t>
-      </w:r>
-    </w:p>
-    <w:p>
-      <w:pPr>
-        <w:pStyle w:val="Instrucciones"/>
-        <w:rPr>
-          <w:rFonts w:cstheme="minorHAnsi"/>
-          <w:color w:val="auto"/>
-          <w:sz w:val="24"/>
-          <w:szCs w:val="24"/>
-        </w:rPr>
-      </w:pPr>
-      <w:r>
-        <w:rPr>
-          <w:rFonts w:cstheme="minorHAnsi"/>
-          <w:color w:val="auto"/>
-          <w:sz w:val="24"/>
-          <w:szCs w:val="24"/>
-        </w:rPr>
-        <w:t>Contenido: Diagrama de Componentes que describa los principales componentes del software y sus interfaces, junto con texto o tablas que expliquen cada parte del diagrama. Si se utilizan algunos patrones arquitectónicos (por ejemplo MVC), éstos deberían ser evidentes en el diagrama.</w:t>
-      </w:r>
-    </w:p>
-    <w:p>
-      <w:pPr>
-        <w:pStyle w:val="Instrucciones"/>
-        <w:rPr>
-          <w:rFonts w:cstheme="minorHAnsi"/>
-          <w:color w:val="auto"/>
-          <w:sz w:val="24"/>
-          <w:szCs w:val="24"/>
-        </w:rPr>
-      </w:pPr>
-      <w:r>
-        <w:rPr>
-          <w:rFonts w:cstheme="minorHAnsi"/>
-          <w:color w:val="auto"/>
-          <w:sz w:val="24"/>
-          <w:szCs w:val="24"/>
-        </w:rPr>
-        <w:t xml:space="preserve">El diagrama debe incluir como componentes todas las librerías, máquinas virtuales y </w:t>
-      </w:r>
-      <w:bookmarkStart w:id="1" w:name="_GoBack"/>
-      <w:r>
-        <w:rPr>
-          <w:rFonts w:cstheme="minorHAnsi"/>
-          <w:color w:val="auto"/>
-          <w:sz w:val="24"/>
-          <w:szCs w:val="24"/>
-        </w:rPr>
-        <w:t xml:space="preserve">cualquier otro software requerido por el sistema para </w:t>
-      </w:r>
-      <w:bookmarkEnd w:id="1"/>
-      <w:r>
-        <w:rPr>
-          <w:rFonts w:cstheme="minorHAnsi"/>
-          <w:color w:val="auto"/>
-          <w:sz w:val="24"/>
-          <w:szCs w:val="24"/>
-        </w:rPr>
-        <w:t>su funcionamiento.</w:t>
-      </w:r>
-    </w:p>
-    <w:p>
-      <w:pPr>
-        <w:pStyle w:val="Instrucciones"/>
-        <w:rPr>
-          <w:rFonts w:cstheme="minorHAnsi"/>
-          <w:color w:val="auto"/>
-          <w:sz w:val="24"/>
-          <w:szCs w:val="24"/>
-          <w:lang w:val="en-US"/>
-        </w:rPr>
-      </w:pPr>
+          <w:rFonts w:cstheme="minorHAnsi"/>
+          <w:sz w:val="24"/>
+          <w:szCs w:val="24"/>
+        </w:rPr>
+      </w:pPr>
+      <w:r>
+        <w:rPr>
+          <w:rFonts w:cstheme="minorHAnsi"/>
+          <w:sz w:val="24"/>
+          <w:szCs w:val="24"/>
+        </w:rPr>
+        <w:t xml:space="preserve">El componente de </w:t>
+      </w:r>
       <w:proofErr w:type="spellStart"/>
       <w:r>
         <w:rPr>
           <w:rFonts w:cstheme="minorHAnsi"/>
-          <w:color w:val="auto"/>
-          <w:sz w:val="24"/>
-          <w:szCs w:val="24"/>
-          <w:lang w:val="en-US"/>
-        </w:rPr>
-        <w:t>Referencias</w:t>
+          <w:sz w:val="24"/>
+          <w:szCs w:val="24"/>
+        </w:rPr>
+        <w:t>routes</w:t>
       </w:r>
       <w:proofErr w:type="spellEnd"/>
-      <w:r>
-        <w:rPr>
-          <w:rFonts w:cstheme="minorHAnsi"/>
-          <w:color w:val="auto"/>
-          <w:sz w:val="24"/>
-          <w:szCs w:val="24"/>
-          <w:lang w:val="en-US"/>
-        </w:rPr>
-        <w:t xml:space="preserve">: [4], </w:t>
-      </w:r>
-      <w:proofErr w:type="spellStart"/>
-      <w:r>
-        <w:rPr>
-          <w:rFonts w:cstheme="minorHAnsi"/>
-          <w:color w:val="auto"/>
-          <w:sz w:val="24"/>
-          <w:szCs w:val="24"/>
-          <w:lang w:val="en-US"/>
-        </w:rPr>
-        <w:t>sección</w:t>
-      </w:r>
-      <w:proofErr w:type="spellEnd"/>
-      <w:r>
-        <w:rPr>
-          <w:rFonts w:cstheme="minorHAnsi"/>
-          <w:color w:val="auto"/>
-          <w:sz w:val="24"/>
-          <w:szCs w:val="24"/>
-          <w:lang w:val="en-US"/>
-        </w:rPr>
-        <w:t xml:space="preserve"> The Development Architecture y The Logical Architecture</w:t>
-      </w:r>
-    </w:p>
+      <w:sdt>
+        <w:sdtPr>
+          <w:rPr>
+            <w:rFonts w:cstheme="minorHAnsi"/>
+            <w:sz w:val="24"/>
+            <w:szCs w:val="24"/>
+          </w:rPr>
+          <w:id w:val="720641577"/>
+          <w:citation/>
+        </w:sdtPr>
+        <w:sdtContent>
+          <w:r>
+            <w:rPr>
+              <w:rFonts w:cstheme="minorHAnsi"/>
+              <w:sz w:val="24"/>
+              <w:szCs w:val="24"/>
+            </w:rPr>
+            <w:fldChar w:fldCharType="begin"/>
+          </w:r>
+          <w:r>
+            <w:rPr>
+              <w:rFonts w:cstheme="minorHAnsi"/>
+              <w:sz w:val="24"/>
+              <w:szCs w:val="24"/>
+              <w:lang w:val="es-CO"/>
+            </w:rPr>
+            <w:instrText xml:space="preserve"> CITATION Dav152 \l 9226 </w:instrText>
+          </w:r>
+          <w:r>
+            <w:rPr>
+              <w:rFonts w:cstheme="minorHAnsi"/>
+              <w:sz w:val="24"/>
+              <w:szCs w:val="24"/>
+            </w:rPr>
+            <w:fldChar w:fldCharType="separate"/>
+          </w:r>
+          <w:r>
+            <w:rPr>
+              <w:rFonts w:cstheme="minorHAnsi"/>
+              <w:noProof/>
+              <w:sz w:val="24"/>
+              <w:szCs w:val="24"/>
+              <w:lang w:val="es-CO"/>
+            </w:rPr>
+            <w:t xml:space="preserve"> [</w:t>
+          </w:r>
+          <w:hyperlink w:anchor="Dav152" w:history="1">
+            <w:r>
+              <w:rPr>
+                <w:rStyle w:val="Encabezado"/>
+                <w:rFonts w:cstheme="minorHAnsi"/>
+                <w:noProof/>
+                <w:sz w:val="24"/>
+                <w:szCs w:val="24"/>
+                <w:lang w:val="es-CO"/>
+              </w:rPr>
+              <w:t>5</w:t>
+            </w:r>
+          </w:hyperlink>
+          <w:r>
+            <w:rPr>
+              <w:rFonts w:cstheme="minorHAnsi"/>
+              <w:noProof/>
+              <w:sz w:val="24"/>
+              <w:szCs w:val="24"/>
+              <w:lang w:val="es-CO"/>
+            </w:rPr>
+            <w:t>]</w:t>
+          </w:r>
+          <w:r>
+            <w:rPr>
+              <w:rFonts w:cstheme="minorHAnsi"/>
+              <w:sz w:val="24"/>
+              <w:szCs w:val="24"/>
+            </w:rPr>
+            <w:fldChar w:fldCharType="end"/>
+          </w:r>
+        </w:sdtContent>
+      </w:sdt>
+      <w:r>
+        <w:rPr>
+          <w:rFonts w:cstheme="minorHAnsi"/>
+          <w:sz w:val="24"/>
+          <w:szCs w:val="24"/>
+        </w:rPr>
+        <w:t xml:space="preserve"> es el que determina cuál es el controlador que se va a utilizar según lo que el usuario realice dentro de la pág</w:t>
+      </w:r>
+      <w:r>
+        <w:rPr>
+          <w:rFonts w:cstheme="minorHAnsi"/>
+          <w:sz w:val="24"/>
+          <w:szCs w:val="24"/>
+        </w:rPr>
+        <w:t>ina y cual vista se debe desplegar según la operación realizada dentro de la página. Este determina cual vista debe cargarse para el cliente y qué acciones de qué controlador se deben ejecutar para el despliegue de esta vista.</w:t>
+      </w:r>
+    </w:p>
+    <w:p>
+      <w:pPr>
+        <w:pStyle w:val="Ttulo2"/>
+        <w:widowControl w:val="0"/>
+        <w:numPr>
+          <w:ilvl w:val="1"/>
+          <w:numId w:val="0"/>
+        </w:numPr>
+        <w:suppressAutoHyphens/>
+        <w:jc w:val="both"/>
+        <w:rPr>
+          <w:rFonts w:asciiTheme="minorHAnsi" w:hAnsiTheme="minorHAnsi" w:cstheme="minorHAnsi"/>
+          <w:color w:val="auto"/>
+          <w:sz w:val="24"/>
+          <w:szCs w:val="24"/>
+        </w:rPr>
+      </w:pPr>
+      <w:r>
+        <w:rPr>
+          <w:rFonts w:asciiTheme="minorHAnsi" w:hAnsiTheme="minorHAnsi" w:cstheme="minorHAnsi"/>
+          <w:color w:val="auto"/>
+          <w:sz w:val="24"/>
+          <w:szCs w:val="24"/>
+        </w:rPr>
+        <w:t>Vista Física del Sistema</w:t>
+      </w:r>
+    </w:p>
+    <w:p>
+      <w:pPr>
+        <w:jc w:val="both"/>
+        <w:rPr>
+          <w:rFonts w:cstheme="minorHAnsi"/>
+          <w:sz w:val="24"/>
+        </w:rPr>
+      </w:pPr>
+      <w:r>
+        <w:rPr>
+          <w:rFonts w:cstheme="minorHAnsi"/>
+          <w:sz w:val="24"/>
+        </w:rPr>
+        <w:t>La vista física del sistema servirá para entender cuáles son los componentes físicos en los cuales el sistema va a ser instalado y realizará sus operaciones.</w:t>
+      </w:r>
+      <w:sdt>
+        <w:sdtPr>
+          <w:rPr>
+            <w:rFonts w:cstheme="minorHAnsi"/>
+            <w:sz w:val="24"/>
+          </w:rPr>
+          <w:id w:val="1240515301"/>
+          <w:citation/>
+        </w:sdtPr>
+        <w:sdtContent>
+          <w:r>
+            <w:rPr>
+              <w:rFonts w:cstheme="minorHAnsi"/>
+              <w:sz w:val="24"/>
+            </w:rPr>
+            <w:fldChar w:fldCharType="begin"/>
+          </w:r>
+          <w:r>
+            <w:rPr>
+              <w:rFonts w:cstheme="minorHAnsi"/>
+              <w:sz w:val="24"/>
+              <w:lang w:val="es-CO"/>
+            </w:rPr>
+            <w:instrText xml:space="preserve"> CITATION IEE091 \l 9226 </w:instrText>
+          </w:r>
+          <w:r>
+            <w:rPr>
+              <w:rFonts w:cstheme="minorHAnsi"/>
+              <w:sz w:val="24"/>
+            </w:rPr>
+            <w:fldChar w:fldCharType="separate"/>
+          </w:r>
+          <w:r>
+            <w:rPr>
+              <w:rFonts w:cstheme="minorHAnsi"/>
+              <w:noProof/>
+              <w:sz w:val="24"/>
+              <w:lang w:val="es-CO"/>
+            </w:rPr>
+            <w:t xml:space="preserve"> </w:t>
+          </w:r>
+          <w:r>
+            <w:rPr>
+              <w:rFonts w:cstheme="minorHAnsi"/>
+              <w:noProof/>
+              <w:sz w:val="24"/>
+              <w:lang w:val="es-CO"/>
+            </w:rPr>
+            <w:t>[</w:t>
+          </w:r>
+          <w:hyperlink w:anchor="IEE091" w:history="1">
+            <w:r>
+              <w:rPr>
+                <w:rStyle w:val="Encabezado"/>
+                <w:rFonts w:cstheme="minorHAnsi"/>
+                <w:noProof/>
+                <w:sz w:val="24"/>
+                <w:lang w:val="es-CO"/>
+              </w:rPr>
+              <w:t>1</w:t>
+            </w:r>
+          </w:hyperlink>
+          <w:r>
+            <w:rPr>
+              <w:rFonts w:cstheme="minorHAnsi"/>
+              <w:noProof/>
+              <w:sz w:val="24"/>
+              <w:lang w:val="es-CO"/>
+            </w:rPr>
+            <w:t>]</w:t>
+          </w:r>
+          <w:r>
+            <w:rPr>
+              <w:rFonts w:cstheme="minorHAnsi"/>
+              <w:sz w:val="24"/>
+            </w:rPr>
+            <w:fldChar w:fldCharType="end"/>
+          </w:r>
+        </w:sdtContent>
+      </w:sdt>
+      <w:r>
+        <w:rPr>
+          <w:rFonts w:cstheme="minorHAnsi"/>
+          <w:sz w:val="24"/>
+        </w:rPr>
+        <w:t xml:space="preserve"> Para realizar esta vista, se utiliza un diagrama de despliegue que explica a grandes rasgos cual es la composición a nivel de hardware y archivos de SnoutPoint, para entender cómo será instalado y como debe ser su organización interna a nivel de carpetas, paquetes y archivos. </w:t>
+      </w:r>
+      <w:r>
+        <w:rPr>
+          <w:rFonts w:cstheme="minorHAnsi"/>
+          <w:sz w:val="24"/>
+        </w:rPr>
+        <w:t xml:space="preserve"> </w:t>
+      </w:r>
+    </w:p>
+    <w:p>
+      <w:pPr>
+        <w:jc w:val="both"/>
+        <w:rPr>
+          <w:rFonts w:cstheme="minorHAnsi"/>
+          <w:sz w:val="24"/>
+        </w:rPr>
+      </w:pPr>
+      <w:r>
+        <w:rPr>
+          <w:rFonts w:cstheme="minorHAnsi"/>
+          <w:sz w:val="24"/>
+        </w:rPr>
+        <w:t xml:space="preserve">Dado que uno de los principales requerimientos del sistema es que debe cumplir una arquitectura de cliente-servidor </w:t>
+      </w:r>
+      <w:sdt>
+        <w:sdtPr>
+          <w:rPr>
+            <w:rFonts w:cstheme="minorHAnsi"/>
+            <w:sz w:val="24"/>
+          </w:rPr>
+          <w:id w:val="918602906"/>
+          <w:citation/>
+        </w:sdtPr>
+        <w:sdtContent>
+          <w:r>
+            <w:rPr>
+              <w:rFonts w:cstheme="minorHAnsi"/>
+              <w:sz w:val="24"/>
+            </w:rPr>
+            <w:fldChar w:fldCharType="begin"/>
+          </w:r>
+          <w:r>
+            <w:rPr>
+              <w:rFonts w:cstheme="minorHAnsi"/>
+              <w:sz w:val="24"/>
+              <w:lang w:val="es-CO"/>
+            </w:rPr>
+            <w:instrText xml:space="preserve"> CITATION Pav \l 9226 </w:instrText>
+          </w:r>
+          <w:r>
+            <w:rPr>
+              <w:rFonts w:cstheme="minorHAnsi"/>
+              <w:sz w:val="24"/>
+            </w:rPr>
+            <w:fldChar w:fldCharType="separate"/>
+          </w:r>
+          <w:r>
+            <w:rPr>
+              <w:rFonts w:cstheme="minorHAnsi"/>
+              <w:noProof/>
+              <w:sz w:val="24"/>
+              <w:lang w:val="es-CO"/>
+            </w:rPr>
+            <w:t>[</w:t>
+          </w:r>
+          <w:hyperlink w:anchor="Pav" w:history="1">
+            <w:r>
+              <w:rPr>
+                <w:rStyle w:val="Encabezado"/>
+                <w:rFonts w:cstheme="minorHAnsi"/>
+                <w:noProof/>
+                <w:sz w:val="24"/>
+                <w:lang w:val="es-CO"/>
+              </w:rPr>
+              <w:t>6</w:t>
+            </w:r>
+          </w:hyperlink>
+          <w:r>
+            <w:rPr>
+              <w:rFonts w:cstheme="minorHAnsi"/>
+              <w:noProof/>
+              <w:sz w:val="24"/>
+              <w:lang w:val="es-CO"/>
+            </w:rPr>
+            <w:t>]</w:t>
+          </w:r>
+          <w:r>
+            <w:rPr>
+              <w:rFonts w:cstheme="minorHAnsi"/>
+              <w:sz w:val="24"/>
+            </w:rPr>
+            <w:fldChar w:fldCharType="end"/>
+          </w:r>
+        </w:sdtContent>
+      </w:sdt>
+      <w:r>
+        <w:rPr>
+          <w:rFonts w:cstheme="minorHAnsi"/>
+          <w:sz w:val="24"/>
+        </w:rPr>
+        <w:t>, se mantendrá la aplicación en un servidor web que podrá ser accedido mediante HTTP sobre el protocolo TCP/IP por parte de los clientes que deseen utilizar nuestra red social.</w:t>
+      </w:r>
+    </w:p>
+    <w:p>
+      <w:pPr>
+        <w:jc w:val="both"/>
+        <w:rPr>
+          <w:rFonts w:cstheme="minorHAnsi"/>
+          <w:sz w:val="24"/>
+          <w:szCs w:val="24"/>
+        </w:rPr>
+      </w:pPr>
+    </w:p>
+    <w:p>
+      <w:pPr>
+        <w:jc w:val="both"/>
+        <w:rPr>
+          <w:rFonts w:cstheme="minorHAnsi"/>
+          <w:sz w:val="24"/>
+          <w:szCs w:val="24"/>
+        </w:rPr>
+      </w:pPr>
+    </w:p>
+    <w:p>
+      <w:pPr>
+        <w:jc w:val="both"/>
+        <w:rPr>
+          <w:rFonts w:cstheme="minorHAnsi"/>
+          <w:sz w:val="24"/>
+          <w:szCs w:val="24"/>
+        </w:rPr>
+        <w:sectPr>
+          <w:type w:val="continuous"/>
+          <w:pgSz w:w="11906" w:h="16838"/>
+          <w:pgMar w:top="1417" w:right="1701" w:bottom="1417" w:left="1701" w:header="708" w:footer="708" w:gutter="0"/>
+          <w:pgNumType w:start="0"/>
+          <w:cols w:space="708"/>
+          <w:titlePg/>
+          <w:docGrid w:linePitch="360"/>
+        </w:sectPr>
+      </w:pPr>
+    </w:p>
+    <w:p>
+      <w:pPr>
+        <w:jc w:val="both"/>
+        <w:rPr>
+          <w:rFonts w:cstheme="minorHAnsi"/>
+          <w:sz w:val="24"/>
+          <w:szCs w:val="24"/>
+        </w:rPr>
+      </w:pPr>
+      <w:r>
+        <w:rPr>
+          <w:rFonts w:cstheme="minorHAnsi"/>
+          <w:noProof/>
+          <w:lang w:eastAsia="es-ES"/>
+        </w:rPr>
+        <w:lastRenderedPageBreak/>
+        <w:drawing>
+          <wp:anchor distT="0" distB="0" distL="114300" distR="114300" simplePos="0" relativeHeight="251659264" behindDoc="1" locked="0" layoutInCell="1" allowOverlap="1" wp14:anchorId="5372E137" wp14:editId="7936D0D8">
+            <wp:simplePos x="0" y="0"/>
+            <wp:positionH relativeFrom="column">
+              <wp:posOffset>-662305</wp:posOffset>
+            </wp:positionH>
+            <wp:positionV relativeFrom="paragraph">
+              <wp:posOffset>-498475</wp:posOffset>
+            </wp:positionV>
+            <wp:extent cx="10200640" cy="5248275"/>
+            <wp:effectExtent l="0" t="0" r="0" b="9525"/>
+            <wp:wrapTight wrapText="bothSides">
+              <wp:wrapPolygon edited="0">
+                <wp:start x="0" y="0"/>
+                <wp:lineTo x="0" y="21561"/>
+                <wp:lineTo x="21541" y="21561"/>
+                <wp:lineTo x="21541" y="0"/>
+                <wp:lineTo x="0" y="0"/>
+              </wp:wrapPolygon>
+            </wp:wrapTight>
+            <wp:docPr id="3" name="0 Imagen"/>
+            <wp:cNvGraphicFramePr>
+              <a:graphicFrameLocks xmlns:a="http://schemas.openxmlformats.org/drawingml/2006/main" noChangeAspect="1"/>
+            </wp:cNvGraphicFramePr>
+            <a:graphic xmlns:a="http://schemas.openxmlformats.org/drawingml/2006/main">
+              <a:graphicData uri="http://schemas.openxmlformats.org/drawingml/2006/picture">
+                <pic:pic xmlns:pic="http://schemas.openxmlformats.org/drawingml/2006/picture">
+                  <pic:nvPicPr>
+                    <pic:cNvPr id="0" name="Modelo de Despliegue.bmp"/>
+                    <pic:cNvPicPr/>
+                  </pic:nvPicPr>
+                  <pic:blipFill>
+                    <a:blip r:embed="rId13">
+                      <a:extLst>
+                        <a:ext uri="{28A0092B-C50C-407E-A947-70E740481C1C}">
+                          <a14:useLocalDpi xmlns:a14="http://schemas.microsoft.com/office/drawing/2010/main" val="0"/>
+                        </a:ext>
+                      </a:extLst>
+                    </a:blip>
+                    <a:stretch>
+                      <a:fillRect/>
+                    </a:stretch>
+                  </pic:blipFill>
+                  <pic:spPr>
+                    <a:xfrm>
+                      <a:off x="0" y="0"/>
+                      <a:ext cx="10200640" cy="5248275"/>
+                    </a:xfrm>
+                    <a:prstGeom prst="rect">
+                      <a:avLst/>
+                    </a:prstGeom>
+                  </pic:spPr>
+                </pic:pic>
+              </a:graphicData>
+            </a:graphic>
+            <wp14:sizeRelH relativeFrom="page">
+              <wp14:pctWidth>0</wp14:pctWidth>
+            </wp14:sizeRelH>
+            <wp14:sizeRelV relativeFrom="page">
+              <wp14:pctHeight>0</wp14:pctHeight>
+            </wp14:sizeRelV>
+          </wp:anchor>
+        </w:drawing>
+      </w:r>
+      <w:r>
+        <w:rPr>
+          <w:noProof/>
+        </w:rPr>
+        <mc:AlternateContent>
+          <mc:Choice Requires="wps">
+            <w:drawing>
+              <wp:anchor distT="0" distB="0" distL="114300" distR="114300" simplePos="0" relativeHeight="251661312" behindDoc="0" locked="0" layoutInCell="1" allowOverlap="1" wp14:anchorId="3F166E3B" wp14:editId="5A8FA326">
+                <wp:simplePos x="0" y="0"/>
+                <wp:positionH relativeFrom="column">
+                  <wp:posOffset>-603250</wp:posOffset>
+                </wp:positionH>
+                <wp:positionV relativeFrom="paragraph">
+                  <wp:posOffset>4747260</wp:posOffset>
+                </wp:positionV>
+                <wp:extent cx="9869805" cy="635"/>
+                <wp:effectExtent l="0" t="0" r="17145" b="1905"/>
+                <wp:wrapTight wrapText="bothSides">
+                  <wp:wrapPolygon edited="0">
+                    <wp:start x="0" y="0"/>
+                    <wp:lineTo x="0" y="20201"/>
+                    <wp:lineTo x="21596" y="20201"/>
+                    <wp:lineTo x="21596" y="0"/>
+                    <wp:lineTo x="0" y="0"/>
+                  </wp:wrapPolygon>
+                </wp:wrapTight>
+                <wp:docPr id="1" name="1 Cuadro de texto"/>
+                <wp:cNvGraphicFramePr/>
+                <a:graphic xmlns:a="http://schemas.openxmlformats.org/drawingml/2006/main">
+                  <a:graphicData uri="http://schemas.microsoft.com/office/word/2010/wordprocessingShape">
+                    <wps:wsp>
+                      <wps:cNvSpPr txBox="1"/>
+                      <wps:spPr>
+                        <a:xfrm>
+                          <a:off x="0" y="0"/>
+                          <a:ext cx="9869805" cy="635"/>
+                        </a:xfrm>
+                        <a:prstGeom prst="rect">
+                          <a:avLst/>
+                        </a:prstGeom>
+                        <a:noFill/>
+                        <a:ln>
+                          <a:noFill/>
+                        </a:ln>
+                        <a:effectLst/>
+                      </wps:spPr>
+                      <wps:txbx>
+                        <w:txbxContent>
+                          <w:p>
+                            <w:pPr>
+                              <w:pStyle w:val="Epgrafe"/>
+                              <w:jc w:val="center"/>
+                              <w:rPr>
+                                <w:rFonts w:cstheme="minorHAnsi"/>
+                                <w:noProof/>
+                              </w:rPr>
+                            </w:pPr>
+                            <w:r>
+                              <w:t xml:space="preserve">Ilustración </w:t>
+                            </w:r>
+                            <w:fldSimple w:instr=" SEQ Ilustración \* ARABIC ">
+                              <w:r>
+                                <w:rPr>
+                                  <w:noProof/>
+                                </w:rPr>
+                                <w:t>2</w:t>
+                              </w:r>
+                            </w:fldSimple>
+                            <w:r>
+                              <w:t>. Diagrama de Despliegue</w:t>
+                            </w:r>
+                          </w:p>
+                        </w:txbxContent>
+                      </wps:txbx>
+                      <wps:bodyPr rot="0" spcFirstLastPara="0" vertOverflow="overflow" horzOverflow="overflow" vert="horz" wrap="square" lIns="0" tIns="0" rIns="0" bIns="0" numCol="1" spcCol="0" rtlCol="0" fromWordArt="0" anchor="t" anchorCtr="0" forceAA="0" compatLnSpc="1">
+                        <a:prstTxWarp prst="textNoShape">
+                          <a:avLst/>
+                        </a:prstTxWarp>
+                        <a:spAutoFit/>
+                      </wps:bodyPr>
+                    </wps:wsp>
+                  </a:graphicData>
+                </a:graphic>
+              </wp:anchor>
+            </w:drawing>
+          </mc:Choice>
+          <mc:Fallback>
+            <w:pict>
+              <v:shapetype id="_x0000_t202" coordsize="21600,21600" o:spt="202" path="m,l,21600r21600,l21600,xe">
+                <v:stroke joinstyle="miter"/>
+                <v:path gradientshapeok="t" o:connecttype="rect"/>
+              </v:shapetype>
+              <v:shape id="1 Cuadro de texto" o:spid="_x0000_s1026" type="#_x0000_t202" style="position:absolute;left:0;text-align:left;margin-left:-47.5pt;margin-top:373.8pt;width:777.15pt;height:.05pt;z-index:251661312;visibility:visible;mso-wrap-style:square;mso-wrap-distance-left:9pt;mso-wrap-distance-top:0;mso-wrap-distance-right:9pt;mso-wrap-distance-bottom:0;mso-position-horizontal:absolute;mso-position-horizontal-relative:text;mso-position-vertical:absolute;mso-position-vertical-relative:text;v-text-anchor:top" o:gfxdata="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" filled="f" stroked="f">
+                <v:textbox style="mso-fit-shape-to-text:t" inset="0,0,0,0">
+                  <w:txbxContent>
+                    <w:p>
+                      <w:pPr>
+                        <w:pStyle w:val="Epgrafe"/>
+                        <w:jc w:val="center"/>
+                        <w:rPr>
+                          <w:rFonts w:cstheme="minorHAnsi"/>
+                          <w:noProof/>
+                        </w:rPr>
+                      </w:pPr>
+                      <w:r>
+                        <w:t xml:space="preserve">Ilustración </w:t>
+                      </w:r>
+                      <w:fldSimple w:instr=" SEQ Ilustración \* ARABIC ">
+                        <w:r>
+                          <w:rPr>
+                            <w:noProof/>
+                          </w:rPr>
+                          <w:t>2</w:t>
+                        </w:r>
+                      </w:fldSimple>
+                      <w:r>
+                        <w:t>. Diagrama de Despliegue</w:t>
+                      </w:r>
+                    </w:p>
+                  </w:txbxContent>
+                </v:textbox>
+                <w10:wrap type="tight"/>
+              </v:shape>
+            </w:pict>
+          </mc:Fallback>
+        </mc:AlternateContent>
+      </w:r>
+    </w:p>
+    <w:p>
+      <w:pPr>
+        <w:jc w:val="both"/>
+        <w:rPr>
+          <w:rFonts w:cstheme="minorHAnsi"/>
+        </w:rPr>
+        <w:sectPr>
+          <w:pgSz w:w="16838" w:h="11906" w:orient="landscape"/>
+          <w:pgMar w:top="1701" w:right="1417" w:bottom="1701" w:left="1417" w:header="708" w:footer="708" w:gutter="0"/>
+          <w:pgNumType w:start="0"/>
+          <w:cols w:space="708"/>
+          <w:titlePg/>
+          <w:docGrid w:linePitch="360"/>
+        </w:sectPr>
+      </w:pPr>
+    </w:p>
+    <w:p>
+      <w:bookmarkStart w:id="1" w:name="_Ref370732558"/>
+      <w:r>
+        <w:rPr>
+          <w:rFonts w:eastAsiaTheme="majorEastAsia" w:cstheme="minorHAnsi"/>
+          <w:b/>
+          <w:bCs/>
+          <w:sz w:val="24"/>
+          <w:szCs w:val="24"/>
+        </w:rPr>
+        <w:lastRenderedPageBreak/>
+        <w:t>Describir el diagrama.</w:t>
+      </w:r>
+    </w:p>
+    <w:p/>
+    <w:p/>
     <w:p>
       <w:pPr>
         <w:pStyle w:val="Ttulo2"/>
@@ -1935,7 +2983,6 @@
           <w:szCs w:val="24"/>
         </w:rPr>
       </w:pPr>
-      <w:bookmarkStart w:id="2" w:name="_Ref370484958"/>
       <w:r>
         <w:rPr>
           <w:rFonts w:asciiTheme="minorHAnsi" w:hAnsiTheme="minorHAnsi" w:cstheme="minorHAnsi"/>
@@ -1943,10 +2990,367 @@
           <w:sz w:val="24"/>
           <w:szCs w:val="24"/>
         </w:rPr>
+        <w:t>Vista de Procesos del Sistema</w:t>
+      </w:r>
+      <w:bookmarkEnd w:id="1"/>
+    </w:p>
+    <w:p>
+      <w:pPr>
+        <w:jc w:val="both"/>
+        <w:rPr>
+          <w:sz w:val="24"/>
+        </w:rPr>
+      </w:pPr>
+      <w:r>
+        <w:rPr>
+          <w:sz w:val="24"/>
+        </w:rPr>
+        <w:t xml:space="preserve">En la vista de procesos de sistema se muestra de manera general, cuales son las acciones que el usuario puede realizar mientras </w:t>
+      </w:r>
+      <w:r>
+        <w:rPr>
+          <w:sz w:val="24"/>
+        </w:rPr>
+        <w:t xml:space="preserve">se encuentra dentro del sistema </w:t>
+      </w:r>
+      <w:sdt>
+        <w:sdtPr>
+          <w:rPr>
+            <w:sz w:val="24"/>
+          </w:rPr>
+          <w:id w:val="-830293183"/>
+          <w:citation/>
+        </w:sdtPr>
+        <w:sdtContent>
+          <w:r>
+            <w:rPr>
+              <w:sz w:val="24"/>
+            </w:rPr>
+            <w:fldChar w:fldCharType="begin"/>
+          </w:r>
+          <w:r>
+            <w:rPr>
+              <w:sz w:val="24"/>
+              <w:lang w:val="es-CO"/>
+            </w:rPr>
+            <w:instrText xml:space="preserve"> CITATION IEE091 \l 9226 </w:instrText>
+          </w:r>
+          <w:r>
+            <w:rPr>
+              <w:sz w:val="24"/>
+            </w:rPr>
+            <w:fldChar w:fldCharType="separate"/>
+          </w:r>
+          <w:r>
+            <w:rPr>
+              <w:noProof/>
+              <w:sz w:val="24"/>
+              <w:lang w:val="es-CO"/>
+            </w:rPr>
+            <w:t>[</w:t>
+          </w:r>
+          <w:hyperlink w:anchor="IEE091" w:history="1">
+            <w:r>
+              <w:rPr>
+                <w:rStyle w:val="Encabezado"/>
+                <w:noProof/>
+                <w:sz w:val="24"/>
+                <w:lang w:val="es-CO"/>
+              </w:rPr>
+              <w:t>1</w:t>
+            </w:r>
+          </w:hyperlink>
+          <w:r>
+            <w:rPr>
+              <w:noProof/>
+              <w:sz w:val="24"/>
+              <w:lang w:val="es-CO"/>
+            </w:rPr>
+            <w:t>]</w:t>
+          </w:r>
+          <w:r>
+            <w:rPr>
+              <w:sz w:val="24"/>
+            </w:rPr>
+            <w:fldChar w:fldCharType="end"/>
+          </w:r>
+        </w:sdtContent>
+      </w:sdt>
+      <w:r>
+        <w:rPr>
+          <w:sz w:val="24"/>
+        </w:rPr>
+        <w:t xml:space="preserve">. Esto es, mostrar que cuáles son las posibles acciones que </w:t>
+      </w:r>
+      <w:r>
+        <w:rPr>
+          <w:sz w:val="24"/>
+        </w:rPr>
+        <w:t>se pueden</w:t>
+      </w:r>
+      <w:r>
+        <w:rPr>
+          <w:sz w:val="24"/>
+        </w:rPr>
+        <w:t xml:space="preserve"> realizar el usuario y cuál es la salida o resultado de esta acción. </w:t>
+      </w:r>
+      <w:r>
+        <w:rPr>
+          <w:sz w:val="24"/>
+        </w:rPr>
+        <w:t xml:space="preserve">En el caso de SnoutPoint, se determina la acción como la operación que se realiza en una vista y el resultado como </w:t>
+      </w:r>
+      <w:r>
+        <w:rPr>
+          <w:sz w:val="24"/>
+        </w:rPr>
+        <w:t xml:space="preserve">la vista cargada con la información determinada. </w:t>
+      </w:r>
+      <w:bookmarkStart w:id="2" w:name="_GoBack"/>
+      <w:bookmarkEnd w:id="2"/>
+    </w:p>
+    <w:p/>
+    <w:p>
+      <w:pPr>
+        <w:pStyle w:val="Instrucciones"/>
+        <w:rPr>
+          <w:rFonts w:cstheme="minorHAnsi"/>
+          <w:color w:val="auto"/>
+          <w:sz w:val="24"/>
+          <w:szCs w:val="24"/>
+        </w:rPr>
+      </w:pPr>
+      <w:r>
+        <w:rPr>
+          <w:rFonts w:cstheme="minorHAnsi"/>
+          <w:color w:val="auto"/>
+          <w:sz w:val="24"/>
+          <w:szCs w:val="24"/>
+        </w:rPr>
+        <w:t>Propósito: que el desarrollador sepa cuáles son los principales procesos en los cuales el usuario interactúa con el sistema.</w:t>
+      </w:r>
+    </w:p>
+    <w:p>
+      <w:pPr>
+        <w:pStyle w:val="Instrucciones"/>
+        <w:rPr>
+          <w:rFonts w:cstheme="minorHAnsi"/>
+          <w:color w:val="auto"/>
+          <w:sz w:val="24"/>
+          <w:szCs w:val="24"/>
+        </w:rPr>
+      </w:pPr>
+      <w:r>
+        <w:rPr>
+          <w:rFonts w:cstheme="minorHAnsi"/>
+          <w:color w:val="auto"/>
+          <w:sz w:val="24"/>
+          <w:szCs w:val="24"/>
+        </w:rPr>
+        <w:t>Contenido: Representar a través de diagramas de actividades las principales acciones que los usuarios realizan en el sistema. Estos diagramas deben ser consistentes con el Diagrama de Navegabilidad de la interfaz gráfica. Los diagramas deben ir acompañados de texto o tablas que expliquen cada parte del diagrama.</w:t>
+      </w:r>
+    </w:p>
+    <w:p>
+      <w:pPr>
+        <w:pStyle w:val="Instrucciones"/>
+        <w:rPr>
+          <w:rFonts w:cstheme="minorHAnsi"/>
+          <w:color w:val="auto"/>
+          <w:sz w:val="24"/>
+          <w:szCs w:val="24"/>
+        </w:rPr>
+      </w:pPr>
+      <w:r>
+        <w:rPr>
+          <w:rFonts w:cstheme="minorHAnsi"/>
+          <w:color w:val="auto"/>
+          <w:sz w:val="24"/>
+          <w:szCs w:val="24"/>
+        </w:rPr>
+        <w:t>Los diagramas a utilizar pueden ser de los siguientes tipos:</w:t>
+      </w:r>
+    </w:p>
+    <w:p>
+      <w:pPr>
+        <w:pStyle w:val="Instrucciones"/>
+        <w:tabs>
+          <w:tab w:val="left" w:pos="1565"/>
+        </w:tabs>
+        <w:rPr>
+          <w:rFonts w:cstheme="minorHAnsi"/>
+          <w:color w:val="auto"/>
+          <w:sz w:val="24"/>
+          <w:szCs w:val="24"/>
+        </w:rPr>
+      </w:pPr>
+      <w:r>
+        <w:rPr>
+          <w:rFonts w:cstheme="minorHAnsi"/>
+          <w:color w:val="auto"/>
+          <w:sz w:val="24"/>
+          <w:szCs w:val="24"/>
+        </w:rPr>
+        <w:tab/>
+      </w:r>
+    </w:p>
+    <w:p>
+      <w:pPr>
+        <w:pStyle w:val="Instrucciones"/>
+        <w:numPr>
+          <w:ilvl w:val="0"/>
+          <w:numId w:val="8"/>
+        </w:numPr>
+        <w:rPr>
+          <w:rFonts w:cstheme="minorHAnsi"/>
+          <w:color w:val="auto"/>
+          <w:sz w:val="24"/>
+          <w:szCs w:val="24"/>
+        </w:rPr>
+      </w:pPr>
+      <w:r>
+        <w:rPr>
+          <w:rFonts w:cstheme="minorHAnsi"/>
+          <w:color w:val="auto"/>
+          <w:sz w:val="24"/>
+          <w:szCs w:val="24"/>
+        </w:rPr>
+        <w:t>Diagramas de Actividad</w:t>
+      </w:r>
+    </w:p>
+    <w:p>
+      <w:pPr>
+        <w:pStyle w:val="Instrucciones"/>
+        <w:numPr>
+          <w:ilvl w:val="0"/>
+          <w:numId w:val="8"/>
+        </w:numPr>
+        <w:rPr>
+          <w:rFonts w:cstheme="minorHAnsi"/>
+          <w:color w:val="auto"/>
+          <w:sz w:val="24"/>
+          <w:szCs w:val="24"/>
+        </w:rPr>
+      </w:pPr>
+      <w:r>
+        <w:rPr>
+          <w:rFonts w:cstheme="minorHAnsi"/>
+          <w:color w:val="auto"/>
+          <w:sz w:val="24"/>
+          <w:szCs w:val="24"/>
+        </w:rPr>
+        <w:t>Diagrama BPMN</w:t>
+      </w:r>
+    </w:p>
+    <w:p>
+      <w:pPr>
+        <w:pStyle w:val="Instrucciones"/>
+        <w:numPr>
+          <w:ilvl w:val="0"/>
+          <w:numId w:val="8"/>
+        </w:numPr>
+        <w:rPr>
+          <w:rFonts w:cstheme="minorHAnsi"/>
+          <w:color w:val="auto"/>
+          <w:sz w:val="24"/>
+          <w:szCs w:val="24"/>
+        </w:rPr>
+      </w:pPr>
+      <w:r>
+        <w:rPr>
+          <w:rFonts w:cstheme="minorHAnsi"/>
+          <w:color w:val="auto"/>
+          <w:sz w:val="24"/>
+          <w:szCs w:val="24"/>
+        </w:rPr>
+        <w:t>Diagrama de Estados (del sistema completo)</w:t>
+      </w:r>
+    </w:p>
+    <w:p>
+      <w:pPr>
+        <w:pStyle w:val="Instrucciones"/>
+        <w:rPr>
+          <w:rFonts w:cstheme="minorHAnsi"/>
+          <w:color w:val="auto"/>
+          <w:sz w:val="24"/>
+          <w:szCs w:val="24"/>
+        </w:rPr>
+      </w:pPr>
+      <w:r>
+        <w:rPr>
+          <w:rFonts w:cstheme="minorHAnsi"/>
+          <w:color w:val="auto"/>
+          <w:sz w:val="24"/>
+          <w:szCs w:val="24"/>
+        </w:rPr>
+        <w:t>Puede utilizar más de un tipo de diagrama, pero sin ser redundante en la información presentada. Por ejemplo, evite hacer un diagrama de Actividad y uno de Estados que representen las mismas acciones.</w:t>
+      </w:r>
+    </w:p>
+    <w:p>
+      <w:pPr>
+        <w:pStyle w:val="Instrucciones"/>
+        <w:rPr>
+          <w:rFonts w:cstheme="minorHAnsi"/>
+          <w:color w:val="auto"/>
+          <w:sz w:val="24"/>
+          <w:szCs w:val="24"/>
+        </w:rPr>
+      </w:pPr>
+      <w:r>
+        <w:rPr>
+          <w:rFonts w:cstheme="minorHAnsi"/>
+          <w:color w:val="auto"/>
+          <w:sz w:val="24"/>
+          <w:szCs w:val="24"/>
+          <w:lang w:val="es-ES"/>
+        </w:rPr>
+        <w:t>Referencias: [4]</w:t>
+      </w:r>
+    </w:p>
+    <w:p>
+      <w:pPr>
+        <w:jc w:val="both"/>
+        <w:rPr>
+          <w:rFonts w:cstheme="minorHAnsi"/>
+          <w:sz w:val="24"/>
+          <w:szCs w:val="24"/>
+        </w:rPr>
+      </w:pPr>
+    </w:p>
+    <w:p>
+      <w:pPr>
+        <w:pStyle w:val="Ttulo1"/>
+        <w:pageBreakBefore/>
+        <w:suppressAutoHyphens/>
+        <w:ind w:left="360" w:hanging="360"/>
+        <w:jc w:val="both"/>
+        <w:rPr>
+          <w:rFonts w:asciiTheme="minorHAnsi" w:hAnsiTheme="minorHAnsi" w:cstheme="minorHAnsi"/>
+          <w:color w:val="auto"/>
+          <w:sz w:val="24"/>
+          <w:szCs w:val="24"/>
+        </w:rPr>
+      </w:pPr>
+      <w:bookmarkStart w:id="3" w:name="_7._Diseño_Detallado"/>
+      <w:bookmarkEnd w:id="3"/>
+      <w:r>
+        <w:rPr>
+          <w:rFonts w:asciiTheme="minorHAnsi" w:hAnsiTheme="minorHAnsi" w:cstheme="minorHAnsi"/>
+          <w:color w:val="auto"/>
+          <w:sz w:val="24"/>
+          <w:szCs w:val="24"/>
+        </w:rPr>
         <w:lastRenderedPageBreak/>
-        <w:t>Vista Física del Sistema</w:t>
-      </w:r>
-      <w:bookmarkEnd w:id="2"/>
+        <w:t xml:space="preserve">7. </w:t>
+      </w:r>
+      <w:r>
+        <w:rPr>
+          <w:rFonts w:asciiTheme="minorHAnsi" w:hAnsiTheme="minorHAnsi" w:cstheme="minorHAnsi"/>
+          <w:color w:val="auto"/>
+          <w:sz w:val="24"/>
+          <w:szCs w:val="24"/>
+        </w:rPr>
+        <w:t>Diseño Detallado</w:t>
+      </w:r>
     </w:p>
     <w:p>
       <w:pPr>
@@ -1956,16 +3360,18 @@
           <w:color w:val="auto"/>
           <w:sz w:val="24"/>
           <w:szCs w:val="24"/>
-        </w:rPr>
-      </w:pPr>
-      <w:r>
-        <w:rPr>
-          <w:rFonts w:cstheme="minorHAnsi"/>
-          <w:color w:val="auto"/>
-          <w:sz w:val="24"/>
-          <w:szCs w:val="24"/>
-        </w:rPr>
-        <w:t>Propósito: que el desarrollador sepa cuáles son los componentes físicos (hardware) más importante del sistema y dónde los componentes de software serán instalados.</w:t>
+          <w:lang w:val="es-ES"/>
+        </w:rPr>
+      </w:pPr>
+      <w:r>
+        <w:rPr>
+          <w:rFonts w:cstheme="minorHAnsi"/>
+          <w:color w:val="auto"/>
+          <w:sz w:val="24"/>
+          <w:szCs w:val="24"/>
+          <w:lang w:val="es-ES"/>
+        </w:rPr>
+        <w:t>Propósito: Mostrar los detalles más importantes del diseño de bajo nivel del sistema.</w:t>
       </w:r>
     </w:p>
     <w:p>
@@ -1976,172 +3382,6 @@
           <w:color w:val="auto"/>
           <w:sz w:val="24"/>
           <w:szCs w:val="24"/>
-        </w:rPr>
-      </w:pPr>
-      <w:r>
-        <w:rPr>
-          <w:rFonts w:cstheme="minorHAnsi"/>
-          <w:color w:val="auto"/>
-          <w:sz w:val="24"/>
-          <w:szCs w:val="24"/>
-        </w:rPr>
-        <w:t xml:space="preserve">Contenido: Un Diagrama de Despliegue, junto con texto o tablas que expliquen cada parte del diagrama que no haya sido descrita en la sección </w:t>
-      </w:r>
-      <w:r>
-        <w:rPr>
-          <w:rFonts w:cstheme="minorHAnsi"/>
-          <w:color w:val="auto"/>
-          <w:sz w:val="24"/>
-          <w:szCs w:val="24"/>
-        </w:rPr>
-        <w:fldChar w:fldCharType="begin"/>
-      </w:r>
-      <w:r>
-        <w:rPr>
-          <w:rFonts w:cstheme="minorHAnsi"/>
-          <w:color w:val="auto"/>
-          <w:sz w:val="24"/>
-          <w:szCs w:val="24"/>
-        </w:rPr>
-        <w:instrText xml:space="preserve"> REF _Ref370482440 \r \h  \* MERGEFORMAT </w:instrText>
-      </w:r>
-      <w:r>
-        <w:rPr>
-          <w:rFonts w:cstheme="minorHAnsi"/>
-          <w:color w:val="auto"/>
-          <w:sz w:val="24"/>
-          <w:szCs w:val="24"/>
-        </w:rPr>
-      </w:r>
-      <w:r>
-        <w:rPr>
-          <w:rFonts w:cstheme="minorHAnsi"/>
-          <w:color w:val="auto"/>
-          <w:sz w:val="24"/>
-          <w:szCs w:val="24"/>
-        </w:rPr>
-        <w:fldChar w:fldCharType="separate"/>
-      </w:r>
-      <w:r>
-        <w:rPr>
-          <w:rFonts w:cstheme="minorHAnsi"/>
-          <w:color w:val="auto"/>
-          <w:sz w:val="24"/>
-          <w:szCs w:val="24"/>
-        </w:rPr>
-        <w:t>6.1</w:t>
-      </w:r>
-      <w:r>
-        <w:rPr>
-          <w:rFonts w:cstheme="minorHAnsi"/>
-          <w:color w:val="auto"/>
-          <w:sz w:val="24"/>
-          <w:szCs w:val="24"/>
-        </w:rPr>
-        <w:fldChar w:fldCharType="end"/>
-      </w:r>
-      <w:r>
-        <w:rPr>
-          <w:rFonts w:cstheme="minorHAnsi"/>
-          <w:color w:val="auto"/>
-          <w:sz w:val="24"/>
-          <w:szCs w:val="24"/>
-        </w:rPr>
-        <w:t>.</w:t>
-      </w:r>
-    </w:p>
-    <w:p>
-      <w:pPr>
-        <w:pStyle w:val="Instrucciones"/>
-        <w:rPr>
-          <w:rFonts w:cstheme="minorHAnsi"/>
-          <w:color w:val="auto"/>
-          <w:sz w:val="24"/>
-          <w:szCs w:val="24"/>
-          <w:u w:val="single"/>
-        </w:rPr>
-      </w:pPr>
-      <w:r>
-        <w:rPr>
-          <w:rFonts w:cstheme="minorHAnsi"/>
-          <w:color w:val="auto"/>
-          <w:sz w:val="24"/>
-          <w:szCs w:val="24"/>
-        </w:rPr>
-        <w:t xml:space="preserve">Este diagrama debe incluir los mismos componentes que aparecen en la sección </w:t>
-      </w:r>
-      <w:r>
-        <w:rPr>
-          <w:rFonts w:cstheme="minorHAnsi"/>
-          <w:color w:val="auto"/>
-          <w:sz w:val="24"/>
-          <w:szCs w:val="24"/>
-        </w:rPr>
-        <w:fldChar w:fldCharType="begin"/>
-      </w:r>
-      <w:r>
-        <w:rPr>
-          <w:rFonts w:cstheme="minorHAnsi"/>
-          <w:color w:val="auto"/>
-          <w:sz w:val="24"/>
-          <w:szCs w:val="24"/>
-        </w:rPr>
-        <w:instrText xml:space="preserve"> REF _Ref370482440 \r \h  \* MERGEFORMAT </w:instrText>
-      </w:r>
-      <w:r>
-        <w:rPr>
-          <w:rFonts w:cstheme="minorHAnsi"/>
-          <w:color w:val="auto"/>
-          <w:sz w:val="24"/>
-          <w:szCs w:val="24"/>
-        </w:rPr>
-      </w:r>
-      <w:r>
-        <w:rPr>
-          <w:rFonts w:cstheme="minorHAnsi"/>
-          <w:color w:val="auto"/>
-          <w:sz w:val="24"/>
-          <w:szCs w:val="24"/>
-        </w:rPr>
-        <w:fldChar w:fldCharType="separate"/>
-      </w:r>
-      <w:r>
-        <w:rPr>
-          <w:rFonts w:cstheme="minorHAnsi"/>
-          <w:color w:val="auto"/>
-          <w:sz w:val="24"/>
-          <w:szCs w:val="24"/>
-        </w:rPr>
-        <w:t>6.1</w:t>
-      </w:r>
-      <w:r>
-        <w:rPr>
-          <w:rFonts w:cstheme="minorHAnsi"/>
-          <w:color w:val="auto"/>
-          <w:sz w:val="24"/>
-          <w:szCs w:val="24"/>
-        </w:rPr>
-        <w:fldChar w:fldCharType="end"/>
-      </w:r>
-      <w:r>
-        <w:rPr>
-          <w:rFonts w:cstheme="minorHAnsi"/>
-          <w:color w:val="auto"/>
-          <w:sz w:val="24"/>
-          <w:szCs w:val="24"/>
-        </w:rPr>
-        <w:t>, pero sin describir interfaces, sino enfatizando los lugares donde estarían instalados todos los componentes. Por ese motivo, algunos componentes como librerías, máquinas virtuales, etc., los cuales pueden ser instalados en múltiples computadores, podrían aparecer múltiples veces  en este diagrama.</w:t>
-      </w:r>
-    </w:p>
-    <w:p>
-      <w:pPr>
-        <w:pStyle w:val="Instrucciones"/>
-        <w:rPr>
-          <w:rFonts w:cstheme="minorHAnsi"/>
-          <w:color w:val="auto"/>
-          <w:sz w:val="24"/>
-          <w:szCs w:val="24"/>
-          <w:u w:val="single"/>
           <w:lang w:val="es-ES"/>
         </w:rPr>
       </w:pPr>
@@ -2153,65 +3393,8 @@
           <w:szCs w:val="24"/>
           <w:lang w:val="es-ES"/>
         </w:rPr>
-        <w:t xml:space="preserve">Referencias: [4], secciones </w:t>
-      </w:r>
-      <w:proofErr w:type="spellStart"/>
-      <w:r>
-        <w:rPr>
-          <w:rFonts w:cstheme="minorHAnsi"/>
-          <w:color w:val="auto"/>
-          <w:sz w:val="24"/>
-          <w:szCs w:val="24"/>
-          <w:lang w:val="es-ES"/>
-        </w:rPr>
-        <w:t>The</w:t>
-      </w:r>
-      <w:proofErr w:type="spellEnd"/>
-      <w:r>
-        <w:rPr>
-          <w:rFonts w:cstheme="minorHAnsi"/>
-          <w:color w:val="auto"/>
-          <w:sz w:val="24"/>
-          <w:szCs w:val="24"/>
-          <w:lang w:val="es-ES"/>
-        </w:rPr>
-        <w:t xml:space="preserve"> </w:t>
-      </w:r>
-      <w:proofErr w:type="spellStart"/>
-      <w:r>
-        <w:rPr>
-          <w:rFonts w:cstheme="minorHAnsi"/>
-          <w:color w:val="auto"/>
-          <w:sz w:val="24"/>
-          <w:szCs w:val="24"/>
-          <w:lang w:val="es-ES"/>
-        </w:rPr>
-        <w:t>Physical</w:t>
-      </w:r>
-      <w:proofErr w:type="spellEnd"/>
-      <w:r>
-        <w:rPr>
-          <w:rFonts w:cstheme="minorHAnsi"/>
-          <w:color w:val="auto"/>
-          <w:sz w:val="24"/>
-          <w:szCs w:val="24"/>
-          <w:lang w:val="es-ES"/>
-        </w:rPr>
-        <w:t xml:space="preserve"> </w:t>
-      </w:r>
-      <w:proofErr w:type="spellStart"/>
-      <w:r>
-        <w:rPr>
-          <w:rFonts w:cstheme="minorHAnsi"/>
-          <w:color w:val="auto"/>
-          <w:sz w:val="24"/>
-          <w:szCs w:val="24"/>
-          <w:lang w:val="es-ES"/>
-        </w:rPr>
-        <w:t>Architecture</w:t>
-      </w:r>
-      <w:bookmarkStart w:id="3" w:name="_Ref370732558"/>
-      <w:proofErr w:type="spellEnd"/>
+        <w:t>Contenido: Ver subsecciones</w:t>
+      </w:r>
     </w:p>
     <w:p>
       <w:pPr>
@@ -2231,6 +3414,7 @@
           <w:szCs w:val="24"/>
         </w:rPr>
       </w:pPr>
+      <w:bookmarkStart w:id="4" w:name="_Ref370732616"/>
       <w:r>
         <w:rPr>
           <w:rFonts w:asciiTheme="minorHAnsi" w:hAnsiTheme="minorHAnsi" w:cstheme="minorHAnsi"/>
@@ -2238,9 +3422,9 @@
           <w:sz w:val="24"/>
           <w:szCs w:val="24"/>
         </w:rPr>
-        <w:t>Vista de Procesos del Sistema</w:t>
-      </w:r>
-      <w:bookmarkEnd w:id="3"/>
+        <w:t>Estructura del Sistema</w:t>
+      </w:r>
+      <w:bookmarkEnd w:id="4"/>
     </w:p>
     <w:p>
       <w:pPr>
@@ -2250,16 +3434,37 @@
           <w:color w:val="auto"/>
           <w:sz w:val="24"/>
           <w:szCs w:val="24"/>
-        </w:rPr>
-      </w:pPr>
-      <w:r>
-        <w:rPr>
-          <w:rFonts w:cstheme="minorHAnsi"/>
-          <w:color w:val="auto"/>
-          <w:sz w:val="24"/>
-          <w:szCs w:val="24"/>
-        </w:rPr>
-        <w:t>Propósito: que el desarrollador sepa cuáles son los principales procesos en los cuales el usuario interactúa con el sistema.</w:t>
+          <w:lang w:val="es-ES"/>
+        </w:rPr>
+      </w:pPr>
+      <w:r>
+        <w:rPr>
+          <w:rFonts w:cstheme="minorHAnsi"/>
+          <w:color w:val="auto"/>
+          <w:sz w:val="24"/>
+          <w:szCs w:val="24"/>
+          <w:lang w:val="es-ES"/>
+        </w:rPr>
+        <w:t xml:space="preserve">Propósito: Que el </w:t>
+      </w:r>
+      <w:r>
+        <w:rPr>
+          <w:rFonts w:cstheme="minorHAnsi"/>
+          <w:color w:val="auto"/>
+          <w:sz w:val="24"/>
+          <w:szCs w:val="24"/>
+        </w:rPr>
+        <w:t xml:space="preserve">desarrollador </w:t>
+      </w:r>
+      <w:r>
+        <w:rPr>
+          <w:rFonts w:cstheme="minorHAnsi"/>
+          <w:color w:val="auto"/>
+          <w:sz w:val="24"/>
+          <w:szCs w:val="24"/>
+          <w:lang w:val="es-ES"/>
+        </w:rPr>
+        <w:t>comprenda los detalles de la estructura de todos los componentes de software del sistema. Proveer una guía para implementar las clases utilizadas en el software.</w:t>
       </w:r>
     </w:p>
     <w:p>
@@ -2270,221 +3475,10 @@
           <w:color w:val="auto"/>
           <w:sz w:val="24"/>
           <w:szCs w:val="24"/>
-        </w:rPr>
-      </w:pPr>
-      <w:r>
-        <w:rPr>
-          <w:rFonts w:cstheme="minorHAnsi"/>
-          <w:color w:val="auto"/>
-          <w:sz w:val="24"/>
-          <w:szCs w:val="24"/>
-        </w:rPr>
-        <w:t>Contenido: Representar a través de diagramas de actividades las principales acciones que los usuarios realizan en el sistema. Estos diagramas deben ser consistentes con el Diagrama de Navegabilidad de la interfaz gráfica. Los diagramas deben ir acompañados de texto o tablas que expliquen cada parte del diagrama.</w:t>
-      </w:r>
-    </w:p>
-    <w:p>
-      <w:pPr>
-        <w:pStyle w:val="Instrucciones"/>
-        <w:rPr>
-          <w:rFonts w:cstheme="minorHAnsi"/>
-          <w:color w:val="auto"/>
-          <w:sz w:val="24"/>
-          <w:szCs w:val="24"/>
-        </w:rPr>
-      </w:pPr>
-      <w:r>
-        <w:rPr>
-          <w:rFonts w:cstheme="minorHAnsi"/>
-          <w:color w:val="auto"/>
-          <w:sz w:val="24"/>
-          <w:szCs w:val="24"/>
-        </w:rPr>
-        <w:t>Los diagramas a utilizar pueden ser de los siguientes tipos:</w:t>
-      </w:r>
-    </w:p>
-    <w:p>
-      <w:pPr>
-        <w:pStyle w:val="Instrucciones"/>
-        <w:tabs>
-          <w:tab w:val="left" w:pos="1565"/>
-        </w:tabs>
-        <w:rPr>
-          <w:rFonts w:cstheme="minorHAnsi"/>
-          <w:color w:val="auto"/>
-          <w:sz w:val="24"/>
-          <w:szCs w:val="24"/>
-        </w:rPr>
-      </w:pPr>
-      <w:r>
-        <w:rPr>
-          <w:rFonts w:cstheme="minorHAnsi"/>
-          <w:color w:val="auto"/>
-          <w:sz w:val="24"/>
-          <w:szCs w:val="24"/>
-        </w:rPr>
-        <w:tab/>
-      </w:r>
-    </w:p>
-    <w:p>
-      <w:pPr>
-        <w:pStyle w:val="Instrucciones"/>
-        <w:numPr>
-          <w:ilvl w:val="0"/>
-          <w:numId w:val="8"/>
-        </w:numPr>
-        <w:rPr>
-          <w:rFonts w:cstheme="minorHAnsi"/>
-          <w:color w:val="auto"/>
-          <w:sz w:val="24"/>
-          <w:szCs w:val="24"/>
-        </w:rPr>
-      </w:pPr>
-      <w:r>
-        <w:rPr>
-          <w:rFonts w:cstheme="minorHAnsi"/>
-          <w:color w:val="auto"/>
-          <w:sz w:val="24"/>
-          <w:szCs w:val="24"/>
-        </w:rPr>
-        <w:t>Diagramas de Actividad</w:t>
-      </w:r>
-    </w:p>
-    <w:p>
-      <w:pPr>
-        <w:pStyle w:val="Instrucciones"/>
-        <w:numPr>
-          <w:ilvl w:val="0"/>
-          <w:numId w:val="8"/>
-        </w:numPr>
-        <w:rPr>
-          <w:rFonts w:cstheme="minorHAnsi"/>
-          <w:color w:val="auto"/>
-          <w:sz w:val="24"/>
-          <w:szCs w:val="24"/>
-        </w:rPr>
-      </w:pPr>
-      <w:r>
-        <w:rPr>
-          <w:rFonts w:cstheme="minorHAnsi"/>
-          <w:color w:val="auto"/>
-          <w:sz w:val="24"/>
-          <w:szCs w:val="24"/>
-        </w:rPr>
-        <w:t>Diagrama BPMN</w:t>
-      </w:r>
-    </w:p>
-    <w:p>
-      <w:pPr>
-        <w:pStyle w:val="Instrucciones"/>
-        <w:numPr>
-          <w:ilvl w:val="0"/>
-          <w:numId w:val="8"/>
-        </w:numPr>
-        <w:rPr>
-          <w:rFonts w:cstheme="minorHAnsi"/>
-          <w:color w:val="auto"/>
-          <w:sz w:val="24"/>
-          <w:szCs w:val="24"/>
-        </w:rPr>
-      </w:pPr>
-      <w:r>
-        <w:rPr>
-          <w:rFonts w:cstheme="minorHAnsi"/>
-          <w:color w:val="auto"/>
-          <w:sz w:val="24"/>
-          <w:szCs w:val="24"/>
-        </w:rPr>
-        <w:t>Diagrama de Estados (del sistema completo)</w:t>
-      </w:r>
-    </w:p>
-    <w:p>
-      <w:pPr>
-        <w:pStyle w:val="Instrucciones"/>
-        <w:rPr>
-          <w:rFonts w:cstheme="minorHAnsi"/>
-          <w:color w:val="auto"/>
-          <w:sz w:val="24"/>
-          <w:szCs w:val="24"/>
-        </w:rPr>
-      </w:pPr>
-      <w:r>
-        <w:rPr>
-          <w:rFonts w:cstheme="minorHAnsi"/>
-          <w:color w:val="auto"/>
-          <w:sz w:val="24"/>
-          <w:szCs w:val="24"/>
-        </w:rPr>
-        <w:t>Puede utilizar más de un tipo de diagrama, pero sin ser redundante en la información presentada. Por ejemplo, evite hacer un diagrama de Actividad y uno de Estados que representen las mismas acciones.</w:t>
-      </w:r>
-    </w:p>
-    <w:p>
-      <w:pPr>
-        <w:pStyle w:val="Instrucciones"/>
-        <w:rPr>
-          <w:rFonts w:cstheme="minorHAnsi"/>
-          <w:color w:val="auto"/>
-          <w:sz w:val="24"/>
-          <w:szCs w:val="24"/>
-        </w:rPr>
-      </w:pPr>
-      <w:r>
-        <w:rPr>
-          <w:rFonts w:cstheme="minorHAnsi"/>
-          <w:color w:val="auto"/>
-          <w:sz w:val="24"/>
-          <w:szCs w:val="24"/>
           <w:lang w:val="es-ES"/>
         </w:rPr>
-        <w:t>Referencias: [4]</w:t>
-      </w:r>
-    </w:p>
-    <w:p>
-      <w:pPr>
-        <w:rPr>
-          <w:rFonts w:cstheme="minorHAnsi"/>
-          <w:sz w:val="24"/>
-          <w:szCs w:val="24"/>
-        </w:rPr>
-      </w:pPr>
-    </w:p>
-    <w:p>
-      <w:pPr>
-        <w:pStyle w:val="Ttulo1"/>
-        <w:pageBreakBefore/>
-        <w:suppressAutoHyphens/>
-        <w:ind w:left="360" w:hanging="360"/>
-        <w:rPr>
-          <w:rFonts w:asciiTheme="minorHAnsi" w:hAnsiTheme="minorHAnsi" w:cstheme="minorHAnsi"/>
-          <w:color w:val="auto"/>
-          <w:sz w:val="24"/>
-          <w:szCs w:val="24"/>
-        </w:rPr>
-      </w:pPr>
-      <w:bookmarkStart w:id="4" w:name="_7._Diseño_Detallado"/>
-      <w:bookmarkEnd w:id="4"/>
-      <w:r>
-        <w:rPr>
-          <w:rFonts w:asciiTheme="minorHAnsi" w:hAnsiTheme="minorHAnsi" w:cstheme="minorHAnsi"/>
-          <w:color w:val="auto"/>
-          <w:sz w:val="24"/>
-          <w:szCs w:val="24"/>
-        </w:rPr>
-        <w:lastRenderedPageBreak/>
-        <w:t xml:space="preserve">7. </w:t>
-      </w:r>
-      <w:r>
-        <w:rPr>
-          <w:rFonts w:asciiTheme="minorHAnsi" w:hAnsiTheme="minorHAnsi" w:cstheme="minorHAnsi"/>
-          <w:color w:val="auto"/>
-          <w:sz w:val="24"/>
-          <w:szCs w:val="24"/>
-        </w:rPr>
-        <w:t>Diseño Detallado</w:t>
-      </w:r>
-    </w:p>
-    <w:p>
-      <w:pPr>
-        <w:pStyle w:val="Instrucciones"/>
+      </w:pPr>
+      <w:r>
         <w:rPr>
           <w:rFonts w:cstheme="minorHAnsi"/>
           <w:color w:val="auto"/>
@@ -2492,7 +3486,8 @@
           <w:szCs w:val="24"/>
           <w:lang w:val="es-ES"/>
         </w:rPr>
-      </w:pPr>
+        <w:t xml:space="preserve">Contenido: Para cada componente de software identificado en la sección </w:t>
+      </w:r>
       <w:r>
         <w:rPr>
           <w:rFonts w:cstheme="minorHAnsi"/>
@@ -2501,12 +3496,9 @@
           <w:szCs w:val="24"/>
           <w:lang w:val="es-ES"/>
         </w:rPr>
-        <w:t>Propósito: Mostrar los detalles más importantes del diseño de bajo nivel del sistema.</w:t>
-      </w:r>
-    </w:p>
-    <w:p>
-      <w:pPr>
-        <w:pStyle w:val="Instrucciones"/>
+        <w:fldChar w:fldCharType="begin"/>
+      </w:r>
+      <w:r>
         <w:rPr>
           <w:rFonts w:cstheme="minorHAnsi"/>
           <w:color w:val="auto"/>
@@ -2514,7 +3506,8 @@
           <w:szCs w:val="24"/>
           <w:lang w:val="es-ES"/>
         </w:rPr>
-      </w:pPr>
+        <w:instrText xml:space="preserve"> REF _Ref370484958 \r \h  \* MERGEFORMAT </w:instrText>
+      </w:r>
       <w:r>
         <w:rPr>
           <w:rFonts w:cstheme="minorHAnsi"/>
@@ -2523,7 +3516,46 @@
           <w:szCs w:val="24"/>
           <w:lang w:val="es-ES"/>
         </w:rPr>
-        <w:t>Contenido: Ver subsecciones</w:t>
+      </w:r>
+      <w:r>
+        <w:rPr>
+          <w:rFonts w:cstheme="minorHAnsi"/>
+          <w:color w:val="auto"/>
+          <w:sz w:val="24"/>
+          <w:szCs w:val="24"/>
+          <w:lang w:val="es-ES"/>
+        </w:rPr>
+        <w:fldChar w:fldCharType="separate"/>
+      </w:r>
+      <w:r>
+        <w:rPr>
+          <w:rFonts w:cstheme="minorHAnsi"/>
+          <w:color w:val="auto"/>
+          <w:sz w:val="24"/>
+          <w:szCs w:val="24"/>
+          <w:lang w:val="es-ES"/>
+        </w:rPr>
+        <w:t>6.2</w:t>
+      </w:r>
+      <w:r>
+        <w:rPr>
+          <w:rFonts w:cstheme="minorHAnsi"/>
+          <w:color w:val="auto"/>
+          <w:sz w:val="24"/>
+          <w:szCs w:val="24"/>
+          <w:lang w:val="es-ES"/>
+        </w:rPr>
+        <w:fldChar w:fldCharType="end"/>
+      </w:r>
+      <w:r>
+        <w:rPr>
+          <w:rFonts w:cstheme="minorHAnsi"/>
+          <w:color w:val="auto"/>
+          <w:sz w:val="24"/>
+          <w:szCs w:val="24"/>
+          <w:lang w:val="es-ES"/>
+        </w:rPr>
+        <w:t>, un diagrama de clases acompañado de texto o tablas que lo expliquen. Todas las clases, métodos y asociaciones deben estar explicados.</w:t>
       </w:r>
     </w:p>
     <w:p>
@@ -2544,7 +3576,6 @@
           <w:szCs w:val="24"/>
         </w:rPr>
       </w:pPr>
-      <w:bookmarkStart w:id="5" w:name="_Ref370732616"/>
       <w:r>
         <w:rPr>
           <w:rFonts w:asciiTheme="minorHAnsi" w:hAnsiTheme="minorHAnsi" w:cstheme="minorHAnsi"/>
@@ -2552,9 +3583,8 @@
           <w:sz w:val="24"/>
           <w:szCs w:val="24"/>
         </w:rPr>
-        <w:t>Estructura del Sistema</w:t>
-      </w:r>
-      <w:bookmarkEnd w:id="5"/>
+        <w:t>Comportamiento del Sistema</w:t>
+      </w:r>
     </w:p>
     <w:p>
       <w:pPr>
@@ -2594,7 +3624,7 @@
           <w:szCs w:val="24"/>
           <w:lang w:val="es-ES"/>
         </w:rPr>
-        <w:t>comprenda los detalles de la estructura de todos los componentes de software del sistema. Proveer una guía para implementar las clases utilizadas en el software.</w:t>
+        <w:t>entienda los detalles de cómo cambia el sistema en el tiempo. Proveer una guía para implementar los métodos más complejos de las clases del software.</w:t>
       </w:r>
     </w:p>
     <w:p>
@@ -2616,7 +3646,7 @@
           <w:szCs w:val="24"/>
           <w:lang w:val="es-ES"/>
         </w:rPr>
-        <w:t xml:space="preserve">Contenido: Para cada componente de software identificado en la sección </w:t>
+        <w:t xml:space="preserve">Contenido: Para cada acción compleja descrita en la sección </w:t>
       </w:r>
       <w:r>
         <w:rPr>
@@ -2636,7 +3666,7 @@
           <w:szCs w:val="24"/>
           <w:lang w:val="es-ES"/>
         </w:rPr>
-        <w:instrText xml:space="preserve"> REF _Ref370484958 \r \h  \* MERGEFORMAT </w:instrText>
+        <w:instrText xml:space="preserve"> REF _Ref370732558 \r \h  \* MERGEFORMAT </w:instrText>
       </w:r>
       <w:r>
         <w:rPr>
@@ -2665,7 +3695,7 @@
           <w:szCs w:val="24"/>
           <w:lang w:val="es-ES"/>
         </w:rPr>
-        <w:t>6.2</w:t>
+        <w:t>6.3</w:t>
       </w:r>
       <w:r>
         <w:rPr>
@@ -2685,7 +3715,120 @@
           <w:szCs w:val="24"/>
           <w:lang w:val="es-ES"/>
         </w:rPr>
-        <w:t>, un diagrama de clases acompañado de texto o tablas que lo expliquen. Todas las clases, métodos y asociaciones deben estar explicados.</w:t>
+        <w:t xml:space="preserve">, un diagrama de secuencia, de comunicación o de estados que describa cómo se realiza dicha acción. Dichos diagramas de secuencia deben utilizar instancias y métodos de las clases descritas en </w:t>
+      </w:r>
+      <w:r>
+        <w:rPr>
+          <w:rFonts w:cstheme="minorHAnsi"/>
+          <w:color w:val="auto"/>
+          <w:sz w:val="24"/>
+          <w:szCs w:val="24"/>
+          <w:lang w:val="es-ES"/>
+        </w:rPr>
+        <w:fldChar w:fldCharType="begin"/>
+      </w:r>
+      <w:r>
+        <w:rPr>
+          <w:rFonts w:cstheme="minorHAnsi"/>
+          <w:color w:val="auto"/>
+          <w:sz w:val="24"/>
+          <w:szCs w:val="24"/>
+          <w:lang w:val="es-ES"/>
+        </w:rPr>
+        <w:instrText xml:space="preserve"> REF _Ref370732616 \r \h  \* MERGEFORMAT </w:instrText>
+      </w:r>
+      <w:r>
+        <w:rPr>
+          <w:rFonts w:cstheme="minorHAnsi"/>
+          <w:color w:val="auto"/>
+          <w:sz w:val="24"/>
+          <w:szCs w:val="24"/>
+          <w:lang w:val="es-ES"/>
+        </w:rPr>
+      </w:r>
+      <w:r>
+        <w:rPr>
+          <w:rFonts w:cstheme="minorHAnsi"/>
+          <w:color w:val="auto"/>
+          <w:sz w:val="24"/>
+          <w:szCs w:val="24"/>
+          <w:lang w:val="es-ES"/>
+        </w:rPr>
+        <w:fldChar w:fldCharType="separate"/>
+      </w:r>
+      <w:r>
+        <w:rPr>
+          <w:rFonts w:cstheme="minorHAnsi"/>
+          <w:color w:val="auto"/>
+          <w:sz w:val="24"/>
+          <w:szCs w:val="24"/>
+          <w:lang w:val="es-ES"/>
+        </w:rPr>
+        <w:t>7.1</w:t>
+      </w:r>
+      <w:r>
+        <w:rPr>
+          <w:rFonts w:cstheme="minorHAnsi"/>
+          <w:color w:val="auto"/>
+          <w:sz w:val="24"/>
+          <w:szCs w:val="24"/>
+          <w:lang w:val="es-ES"/>
+        </w:rPr>
+        <w:fldChar w:fldCharType="end"/>
+      </w:r>
+      <w:r>
+        <w:rPr>
+          <w:rFonts w:cstheme="minorHAnsi"/>
+          <w:color w:val="auto"/>
+          <w:sz w:val="24"/>
+          <w:szCs w:val="24"/>
+          <w:lang w:val="es-ES"/>
+        </w:rPr>
+        <w:t>.</w:t>
+      </w:r>
+    </w:p>
+    <w:p>
+      <w:pPr>
+        <w:pStyle w:val="Instrucciones"/>
+        <w:rPr>
+          <w:rFonts w:cstheme="minorHAnsi"/>
+          <w:color w:val="auto"/>
+          <w:sz w:val="24"/>
+          <w:szCs w:val="24"/>
+          <w:lang w:val="es-ES"/>
+        </w:rPr>
+      </w:pPr>
+      <w:r>
+        <w:rPr>
+          <w:rFonts w:cstheme="minorHAnsi"/>
+          <w:color w:val="auto"/>
+          <w:sz w:val="24"/>
+          <w:szCs w:val="24"/>
+          <w:lang w:val="es-ES"/>
+        </w:rPr>
+        <w:t>Incluya diagramas de secuencia sólo para aquellas acciones que sean suficientemente complejas. Por ejemplo, si una acción involucra sólo una o dos llamadas a métodos, no vale la pena describirla en un diagrama.</w:t>
+      </w:r>
+    </w:p>
+    <w:p>
+      <w:pPr>
+        <w:pStyle w:val="Instrucciones"/>
+        <w:rPr>
+          <w:rFonts w:cstheme="minorHAnsi"/>
+          <w:color w:val="auto"/>
+          <w:sz w:val="24"/>
+          <w:szCs w:val="24"/>
+          <w:lang w:val="es-ES"/>
+        </w:rPr>
+      </w:pPr>
+      <w:r>
+        <w:rPr>
+          <w:rFonts w:cstheme="minorHAnsi"/>
+          <w:color w:val="auto"/>
+          <w:sz w:val="24"/>
+          <w:szCs w:val="24"/>
+          <w:lang w:val="es-ES"/>
+        </w:rPr>
+        <w:t>No describa en estos diagramas lo que sucede dentro de las librerías que Ud. utilice y que no sean de su creación.</w:t>
       </w:r>
     </w:p>
     <w:p>
@@ -2713,7 +3856,7 @@
           <w:sz w:val="24"/>
           <w:szCs w:val="24"/>
         </w:rPr>
-        <w:t>Comportamiento del Sistema</w:t>
+        <w:t>Persistencia</w:t>
       </w:r>
     </w:p>
     <w:p>
@@ -2754,7 +3897,7 @@
           <w:szCs w:val="24"/>
           <w:lang w:val="es-ES"/>
         </w:rPr>
-        <w:t>entienda los detalles de cómo cambia el sistema en el tiempo. Proveer una guía para implementar los métodos más complejos de las clases del software.</w:t>
+        <w:t>entienda cómo se van a almacenar los datos del sistema en forma persistente. Proveer una guía para crear las bases de datos, archivos u otros medios de almacenamiento persistentes utilizados por el software.</w:t>
       </w:r>
     </w:p>
     <w:p>
@@ -2776,189 +3919,7 @@
           <w:szCs w:val="24"/>
           <w:lang w:val="es-ES"/>
         </w:rPr>
-        <w:t xml:space="preserve">Contenido: Para cada acción compleja descrita en la sección </w:t>
-      </w:r>
-      <w:r>
-        <w:rPr>
-          <w:rFonts w:cstheme="minorHAnsi"/>
-          <w:color w:val="auto"/>
-          <w:sz w:val="24"/>
-          <w:szCs w:val="24"/>
-          <w:lang w:val="es-ES"/>
-        </w:rPr>
-        <w:fldChar w:fldCharType="begin"/>
-      </w:r>
-      <w:r>
-        <w:rPr>
-          <w:rFonts w:cstheme="minorHAnsi"/>
-          <w:color w:val="auto"/>
-          <w:sz w:val="24"/>
-          <w:szCs w:val="24"/>
-          <w:lang w:val="es-ES"/>
-        </w:rPr>
-        <w:instrText xml:space="preserve"> REF _Ref370732558 \r \h  \* MERGEFORMAT </w:instrText>
-      </w:r>
-      <w:r>
-        <w:rPr>
-          <w:rFonts w:cstheme="minorHAnsi"/>
-          <w:color w:val="auto"/>
-          <w:sz w:val="24"/>
-          <w:szCs w:val="24"/>
-          <w:lang w:val="es-ES"/>
-        </w:rPr>
-      </w:r>
-      <w:r>
-        <w:rPr>
-          <w:rFonts w:cstheme="minorHAnsi"/>
-          <w:color w:val="auto"/>
-          <w:sz w:val="24"/>
-          <w:szCs w:val="24"/>
-          <w:lang w:val="es-ES"/>
-        </w:rPr>
-        <w:fldChar w:fldCharType="separate"/>
-      </w:r>
-      <w:r>
-        <w:rPr>
-          <w:rFonts w:cstheme="minorHAnsi"/>
-          <w:color w:val="auto"/>
-          <w:sz w:val="24"/>
-          <w:szCs w:val="24"/>
-          <w:lang w:val="es-ES"/>
-        </w:rPr>
-        <w:t>6.3</w:t>
-      </w:r>
-      <w:r>
-        <w:rPr>
-          <w:rFonts w:cstheme="minorHAnsi"/>
-          <w:color w:val="auto"/>
-          <w:sz w:val="24"/>
-          <w:szCs w:val="24"/>
-          <w:lang w:val="es-ES"/>
-        </w:rPr>
-        <w:fldChar w:fldCharType="end"/>
-      </w:r>
-      <w:r>
-        <w:rPr>
-          <w:rFonts w:cstheme="minorHAnsi"/>
-          <w:color w:val="auto"/>
-          <w:sz w:val="24"/>
-          <w:szCs w:val="24"/>
-          <w:lang w:val="es-ES"/>
-        </w:rPr>
-        <w:t xml:space="preserve">, un diagrama de secuencia, de comunicación o de estados que describa cómo se realiza dicha acción. Dichos diagramas de secuencia deben utilizar instancias y métodos de las clases descritas en </w:t>
-      </w:r>
-      <w:r>
-        <w:rPr>
-          <w:rFonts w:cstheme="minorHAnsi"/>
-          <w:color w:val="auto"/>
-          <w:sz w:val="24"/>
-          <w:szCs w:val="24"/>
-          <w:lang w:val="es-ES"/>
-        </w:rPr>
-        <w:fldChar w:fldCharType="begin"/>
-      </w:r>
-      <w:r>
-        <w:rPr>
-          <w:rFonts w:cstheme="minorHAnsi"/>
-          <w:color w:val="auto"/>
-          <w:sz w:val="24"/>
-          <w:szCs w:val="24"/>
-          <w:lang w:val="es-ES"/>
-        </w:rPr>
-        <w:instrText xml:space="preserve"> REF _Ref370732616 \r \h  \* MERGEFORMAT </w:instrText>
-      </w:r>
-      <w:r>
-        <w:rPr>
-          <w:rFonts w:cstheme="minorHAnsi"/>
-          <w:color w:val="auto"/>
-          <w:sz w:val="24"/>
-          <w:szCs w:val="24"/>
-          <w:lang w:val="es-ES"/>
-        </w:rPr>
-      </w:r>
-      <w:r>
-        <w:rPr>
-          <w:rFonts w:cstheme="minorHAnsi"/>
-          <w:color w:val="auto"/>
-          <w:sz w:val="24"/>
-          <w:szCs w:val="24"/>
-          <w:lang w:val="es-ES"/>
-        </w:rPr>
-        <w:fldChar w:fldCharType="separate"/>
-      </w:r>
-      <w:r>
-        <w:rPr>
-          <w:rFonts w:cstheme="minorHAnsi"/>
-          <w:color w:val="auto"/>
-          <w:sz w:val="24"/>
-          <w:szCs w:val="24"/>
-          <w:lang w:val="es-ES"/>
-        </w:rPr>
-        <w:t>7.1</w:t>
-      </w:r>
-      <w:r>
-        <w:rPr>
-          <w:rFonts w:cstheme="minorHAnsi"/>
-          <w:color w:val="auto"/>
-          <w:sz w:val="24"/>
-          <w:szCs w:val="24"/>
-          <w:lang w:val="es-ES"/>
-        </w:rPr>
-        <w:fldChar w:fldCharType="end"/>
-      </w:r>
-      <w:r>
-        <w:rPr>
-          <w:rFonts w:cstheme="minorHAnsi"/>
-          <w:color w:val="auto"/>
-          <w:sz w:val="24"/>
-          <w:szCs w:val="24"/>
-          <w:lang w:val="es-ES"/>
-        </w:rPr>
-        <w:t>.</w:t>
-      </w:r>
-    </w:p>
-    <w:p>
-      <w:pPr>
-        <w:pStyle w:val="Instrucciones"/>
-        <w:rPr>
-          <w:rFonts w:cstheme="minorHAnsi"/>
-          <w:color w:val="auto"/>
-          <w:sz w:val="24"/>
-          <w:szCs w:val="24"/>
-          <w:lang w:val="es-ES"/>
-        </w:rPr>
-      </w:pPr>
-      <w:r>
-        <w:rPr>
-          <w:rFonts w:cstheme="minorHAnsi"/>
-          <w:color w:val="auto"/>
-          <w:sz w:val="24"/>
-          <w:szCs w:val="24"/>
-          <w:lang w:val="es-ES"/>
-        </w:rPr>
-        <w:t>Incluya diagramas de secuencia sólo para aquellas acciones que sean suficientemente complejas. Por ejemplo, si una acción involucra sólo una o dos llamadas a métodos, no vale la pena describirla en un diagrama.</w:t>
-      </w:r>
-    </w:p>
-    <w:p>
-      <w:pPr>
-        <w:pStyle w:val="Instrucciones"/>
-        <w:rPr>
-          <w:rFonts w:cstheme="minorHAnsi"/>
-          <w:color w:val="auto"/>
-          <w:sz w:val="24"/>
-          <w:szCs w:val="24"/>
-          <w:lang w:val="es-ES"/>
-        </w:rPr>
-      </w:pPr>
-      <w:r>
-        <w:rPr>
-          <w:rFonts w:cstheme="minorHAnsi"/>
-          <w:color w:val="auto"/>
-          <w:sz w:val="24"/>
-          <w:szCs w:val="24"/>
-          <w:lang w:val="es-ES"/>
-        </w:rPr>
-        <w:t>No describa en estos diagramas lo que sucede dentro de las librerías que Ud. utilice y que no sean de su creación.</w:t>
+        <w:t>Contenido: Diagramas que describan la forma en que la información será almacenada, ya sea en bases de datos, archivos, etc. Los diagramas que se pueden usar son: Diagramas E-R, Diagramas Relacionales o Diagramas de Clases con estereotipos [5]. Los elementos de los diagramas deben ser descritos en párrafos o tablas.</w:t>
       </w:r>
     </w:p>
     <w:p>
@@ -2986,97 +3947,6 @@
           <w:sz w:val="24"/>
           <w:szCs w:val="24"/>
         </w:rPr>
-        <w:t>Persistencia</w:t>
-      </w:r>
-    </w:p>
-    <w:p>
-      <w:pPr>
-        <w:pStyle w:val="Instrucciones"/>
-        <w:rPr>
-          <w:rFonts w:cstheme="minorHAnsi"/>
-          <w:color w:val="auto"/>
-          <w:sz w:val="24"/>
-          <w:szCs w:val="24"/>
-          <w:lang w:val="es-ES"/>
-        </w:rPr>
-      </w:pPr>
-      <w:r>
-        <w:rPr>
-          <w:rFonts w:cstheme="minorHAnsi"/>
-          <w:color w:val="auto"/>
-          <w:sz w:val="24"/>
-          <w:szCs w:val="24"/>
-          <w:lang w:val="es-ES"/>
-        </w:rPr>
-        <w:t xml:space="preserve">Propósito: Que el </w:t>
-      </w:r>
-      <w:r>
-        <w:rPr>
-          <w:rFonts w:cstheme="minorHAnsi"/>
-          <w:color w:val="auto"/>
-          <w:sz w:val="24"/>
-          <w:szCs w:val="24"/>
-        </w:rPr>
-        <w:t xml:space="preserve">desarrollador </w:t>
-      </w:r>
-      <w:r>
-        <w:rPr>
-          <w:rFonts w:cstheme="minorHAnsi"/>
-          <w:color w:val="auto"/>
-          <w:sz w:val="24"/>
-          <w:szCs w:val="24"/>
-          <w:lang w:val="es-ES"/>
-        </w:rPr>
-        <w:t>entienda cómo se van a almacenar los datos del sistema en forma persistente. Proveer una guía para crear las bases de datos, archivos u otros medios de almacenamiento persistentes utilizados por el software.</w:t>
-      </w:r>
-    </w:p>
-    <w:p>
-      <w:pPr>
-        <w:pStyle w:val="Instrucciones"/>
-        <w:rPr>
-          <w:rFonts w:cstheme="minorHAnsi"/>
-          <w:color w:val="auto"/>
-          <w:sz w:val="24"/>
-          <w:szCs w:val="24"/>
-          <w:lang w:val="es-ES"/>
-        </w:rPr>
-      </w:pPr>
-      <w:r>
-        <w:rPr>
-          <w:rFonts w:cstheme="minorHAnsi"/>
-          <w:color w:val="auto"/>
-          <w:sz w:val="24"/>
-          <w:szCs w:val="24"/>
-          <w:lang w:val="es-ES"/>
-        </w:rPr>
-        <w:t>Contenido: Diagramas que describan la forma en que la información será almacenada, ya sea en bases de datos, archivos, etc. Los diagramas que se pueden usar son: Diagramas E-R, Diagramas Relacionales o Diagramas de Clases con estereotipos [5]. Los elementos de los diagramas deben ser descritos en párrafos o tablas.</w:t>
-      </w:r>
-    </w:p>
-    <w:p>
-      <w:pPr>
-        <w:pStyle w:val="Ttulo2"/>
-        <w:widowControl w:val="0"/>
-        <w:numPr>
-          <w:ilvl w:val="1"/>
-          <w:numId w:val="0"/>
-        </w:numPr>
-        <w:suppressAutoHyphens/>
-        <w:ind w:left="576" w:hanging="576"/>
-        <w:jc w:val="both"/>
-        <w:rPr>
-          <w:rFonts w:asciiTheme="minorHAnsi" w:hAnsiTheme="minorHAnsi" w:cstheme="minorHAnsi"/>
-          <w:color w:val="auto"/>
-          <w:sz w:val="24"/>
-          <w:szCs w:val="24"/>
-        </w:rPr>
-      </w:pPr>
-      <w:r>
-        <w:rPr>
-          <w:rFonts w:asciiTheme="minorHAnsi" w:hAnsiTheme="minorHAnsi" w:cstheme="minorHAnsi"/>
-          <w:color w:val="auto"/>
-          <w:sz w:val="24"/>
-          <w:szCs w:val="24"/>
-        </w:rPr>
         <w:lastRenderedPageBreak/>
         <w:t>Interfaz de Usuario</w:t>
       </w:r>
@@ -3131,6 +4001,7 @@
         <w:pageBreakBefore/>
         <w:suppressAutoHyphens/>
         <w:ind w:left="360" w:hanging="360"/>
+        <w:jc w:val="both"/>
         <w:rPr>
           <w:rFonts w:asciiTheme="minorHAnsi" w:hAnsiTheme="minorHAnsi" w:cstheme="minorHAnsi"/>
           <w:color w:val="auto"/>
@@ -3160,6 +4031,7 @@
     </w:p>
     <w:p>
       <w:pPr>
+        <w:jc w:val="both"/>
         <w:rPr>
           <w:rFonts w:cstheme="minorHAnsi"/>
           <w:sz w:val="24"/>
@@ -3195,33 +4067,37 @@
     </w:p>
     <w:p>
       <w:pPr>
-        <w:rPr>
-          <w:rFonts w:cstheme="minorHAnsi"/>
-          <w:sz w:val="24"/>
-          <w:szCs w:val="24"/>
-        </w:rPr>
-      </w:pPr>
-    </w:p>
-    <w:p>
-      <w:pPr>
-        <w:rPr>
-          <w:rFonts w:cstheme="minorHAnsi"/>
-          <w:sz w:val="24"/>
-          <w:szCs w:val="24"/>
-        </w:rPr>
-      </w:pPr>
-    </w:p>
-    <w:p>
-      <w:pPr>
-        <w:rPr>
-          <w:rFonts w:cstheme="minorHAnsi"/>
-          <w:sz w:val="24"/>
-          <w:szCs w:val="24"/>
-        </w:rPr>
-      </w:pPr>
-    </w:p>
-    <w:p>
-      <w:pPr>
+        <w:jc w:val="both"/>
+        <w:rPr>
+          <w:rFonts w:cstheme="minorHAnsi"/>
+          <w:sz w:val="24"/>
+          <w:szCs w:val="24"/>
+        </w:rPr>
+      </w:pPr>
+    </w:p>
+    <w:p>
+      <w:pPr>
+        <w:jc w:val="both"/>
+        <w:rPr>
+          <w:rFonts w:cstheme="minorHAnsi"/>
+          <w:sz w:val="24"/>
+          <w:szCs w:val="24"/>
+        </w:rPr>
+      </w:pPr>
+    </w:p>
+    <w:p>
+      <w:pPr>
+        <w:jc w:val="both"/>
+        <w:rPr>
+          <w:rFonts w:cstheme="minorHAnsi"/>
+          <w:sz w:val="24"/>
+          <w:szCs w:val="24"/>
+        </w:rPr>
+      </w:pPr>
+    </w:p>
+    <w:p>
+      <w:pPr>
+        <w:jc w:val="both"/>
         <w:rPr>
           <w:rFonts w:cstheme="minorHAnsi"/>
           <w:sz w:val="24"/>
@@ -3239,6 +4115,7 @@
     </w:p>
     <w:p>
       <w:pPr>
+        <w:jc w:val="both"/>
         <w:rPr>
           <w:rFonts w:cstheme="minorHAnsi"/>
           <w:sz w:val="24"/>
@@ -3256,6 +4133,7 @@
     </w:p>
     <w:p>
       <w:pPr>
+        <w:jc w:val="both"/>
         <w:rPr>
           <w:rFonts w:cstheme="minorHAnsi"/>
           <w:sz w:val="24"/>
@@ -3273,6 +4151,7 @@
     </w:p>
     <w:p>
       <w:pPr>
+        <w:jc w:val="both"/>
         <w:rPr>
           <w:rFonts w:cstheme="minorHAnsi"/>
           <w:sz w:val="24"/>
@@ -3314,6 +4193,7 @@
     </w:p>
     <w:p>
       <w:pPr>
+        <w:jc w:val="both"/>
         <w:rPr>
           <w:rFonts w:cstheme="minorHAnsi"/>
           <w:sz w:val="24"/>
@@ -3330,7 +4210,7 @@
         </w:rPr>
         <w:t xml:space="preserve">[3] RUP. Software Architecture Document </w:t>
       </w:r>
-      <w:hyperlink r:id="rId12" w:history="1">
+      <w:hyperlink r:id="rId14" w:history="1">
         <w:r>
           <w:rPr>
             <w:rStyle w:val="Hipervnculo"/>
@@ -3355,6 +4235,7 @@
     </w:p>
     <w:p>
       <w:pPr>
+        <w:jc w:val="both"/>
         <w:rPr>
           <w:rFonts w:cstheme="minorHAnsi"/>
           <w:sz w:val="24"/>
@@ -3410,7 +4291,7 @@
         </w:rPr>
         <w:t xml:space="preserve"> “4+1” View Model of Software Architecture. </w:t>
       </w:r>
-      <w:hyperlink r:id="rId13" w:history="1">
+      <w:hyperlink r:id="rId15" w:history="1">
         <w:r>
           <w:rPr>
             <w:rStyle w:val="Hipervnculo"/>
@@ -3433,6 +4314,7 @@
     </w:p>
     <w:p>
       <w:pPr>
+        <w:jc w:val="both"/>
         <w:rPr>
           <w:rFonts w:cstheme="minorHAnsi"/>
           <w:sz w:val="24"/>
@@ -3449,7 +4331,7 @@
         </w:rPr>
         <w:t xml:space="preserve">[5] Scott Ambler, UML Data Modeling Profile. </w:t>
       </w:r>
-      <w:hyperlink r:id="rId14" w:history="1">
+      <w:hyperlink r:id="rId16" w:history="1">
         <w:r>
           <w:rPr>
             <w:rStyle w:val="Hipervnculo"/>
@@ -3474,7 +4356,7 @@
     </w:p>
     <w:p>
       <w:pPr>
-        <w:spacing w:line="240" w:lineRule="auto"/>
+        <w:jc w:val="both"/>
         <w:rPr>
           <w:rFonts w:cstheme="minorHAnsi"/>
           <w:sz w:val="24"/>
@@ -3511,7 +4393,7 @@
         </w:rPr>
         <w:t xml:space="preserve">. </w:t>
       </w:r>
-      <w:hyperlink r:id="rId15" w:history="1">
+      <w:hyperlink r:id="rId17" w:history="1">
         <w:r>
           <w:rPr>
             <w:rStyle w:val="Hipervnculo"/>
@@ -4909,7 +5791,6 @@
     <w:basedOn w:val="Normal"/>
     <w:next w:val="Normal"/>
     <w:uiPriority w:val="35"/>
-    <w:semiHidden/>
     <w:unhideWhenUsed/>
     <w:qFormat/>
     <w:rsid w:val="007E0D12"/>
@@ -5084,6 +5965,14 @@
       <w:color w:val="000090"/>
       <w:lang w:val="es-ES_tradnl"/>
     </w:rPr>
+  </w:style>
+  <w:style w:type="character" w:styleId="Nmerodelnea">
+    <w:name w:val="line number"/>
+    <w:basedOn w:val="Fuentedeprrafopredeter"/>
+    <w:uiPriority w:val="99"/>
+    <w:semiHidden/>
+    <w:unhideWhenUsed/>
+    <w:rsid w:val="008948EC"/>
   </w:style>
 </w:styles>
 </file>
@@ -5406,7 +6295,6 @@
     <w:basedOn w:val="Normal"/>
     <w:next w:val="Normal"/>
     <w:uiPriority w:val="35"/>
-    <w:semiHidden/>
     <w:unhideWhenUsed/>
     <w:qFormat/>
     <w:rsid w:val="007E0D12"/>
@@ -5582,510 +6470,15 @@
       <w:lang w:val="es-ES_tradnl"/>
     </w:rPr>
   </w:style>
-</w:styles>
-</file>
-
-<file path=word/glossary/document.xml><?xml version="1.0" encoding="utf-8"?>
-<w:glossaryDocument xmlns:wpc="http://schemas.microsoft.com/office/word/2010/wordprocessingCanvas" xmlns:mc="http://schemas.openxmlformats.org/markup-compatibility/2006" xmlns:o="urn:schemas-microsoft-com:office:office" xmlns:r="http://schemas.openxmlformats.org/officeDocument/2006/relationships" xmlns:m="http://schemas.openxmlformats.org/officeDocument/2006/math" xmlns:v="urn:schemas-microsoft-com:vml" xmlns:wp14="http://schemas.microsoft.com/office/word/2010/wordprocessingDrawing" xmlns:wp="http://schemas.openxmlformats.org/drawingml/2006/wordprocessingDrawing" xmlns:w10="urn:schemas-microsoft-com:office:word" xmlns:w="http://schemas.openxmlformats.org/wordprocessingml/2006/main" xmlns:w14="http://schemas.microsoft.com/office/word/2010/wordml" xmlns:wpg="http://schemas.microsoft.com/office/word/2010/wordprocessingGroup" xmlns:wpi="http://schemas.microsoft.com/office/word/2010/wordprocessingInk" xmlns:wne="http://schemas.microsoft.com/office/word/2006/wordml" xmlns:wps="http://schemas.microsoft.com/office/word/2010/wordprocessingShape" mc:Ignorable="w14 wp14"/>
-</file>
-
-<file path=word/glossary/fontTable.xml><?xml version="1.0" encoding="utf-8"?>
-<w:fonts xmlns:mc="http://schemas.openxmlformats.org/markup-compatibility/2006" xmlns:r="http://schemas.openxmlformats.org/officeDocument/2006/relationships" xmlns:w="http://schemas.openxmlformats.org/wordprocessingml/2006/main" xmlns:w14="http://schemas.microsoft.com/office/word/2010/wordml" mc:Ignorable="w14">
-  <w:font w:name="Symbol">
-    <w:panose1 w:val="05050102010706020507"/>
-    <w:charset w:val="02"/>
-    <w:family w:val="roman"/>
-    <w:pitch w:val="variable"/>
-    <w:sig w:usb0="00000000" w:usb1="10000000" w:usb2="00000000" w:usb3="00000000" w:csb0="80000000" w:csb1="00000000"/>
-  </w:font>
-  <w:font w:name="Times New Roman">
-    <w:panose1 w:val="02020603050405020304"/>
-    <w:charset w:val="00"/>
-    <w:family w:val="roman"/>
-    <w:pitch w:val="variable"/>
-    <w:sig w:usb0="E0002AFF" w:usb1="C0007841" w:usb2="00000009" w:usb3="00000000" w:csb0="000001FF" w:csb1="00000000"/>
-  </w:font>
-  <w:font w:name="Courier New">
-    <w:panose1 w:val="02070309020205020404"/>
-    <w:charset w:val="00"/>
-    <w:family w:val="modern"/>
-    <w:pitch w:val="fixed"/>
-    <w:sig w:usb0="E0002AFF" w:usb1="C0007843" w:usb2="00000009" w:usb3="00000000" w:csb0="000001FF" w:csb1="00000000"/>
-  </w:font>
-  <w:font w:name="Wingdings">
-    <w:panose1 w:val="05000000000000000000"/>
-    <w:charset w:val="02"/>
-    <w:family w:val="auto"/>
-    <w:pitch w:val="variable"/>
-    <w:sig w:usb0="00000000" w:usb1="10000000" w:usb2="00000000" w:usb3="00000000" w:csb0="80000000" w:csb1="00000000"/>
-  </w:font>
-  <w:font w:name="Calibri">
-    <w:panose1 w:val="020F0502020204030204"/>
-    <w:charset w:val="00"/>
-    <w:family w:val="swiss"/>
-    <w:pitch w:val="variable"/>
-    <w:sig w:usb0="E00002FF" w:usb1="4000ACFF" w:usb2="00000001" w:usb3="00000000" w:csb0="0000019F" w:csb1="00000000"/>
-  </w:font>
-  <w:font w:name="Tahoma">
-    <w:panose1 w:val="020B0604030504040204"/>
-    <w:charset w:val="00"/>
-    <w:family w:val="swiss"/>
-    <w:pitch w:val="variable"/>
-    <w:sig w:usb0="E1002EFF" w:usb1="C000605B" w:usb2="00000029" w:usb3="00000000" w:csb0="000101FF" w:csb1="00000000"/>
-  </w:font>
-  <w:font w:name="Verdana">
-    <w:panose1 w:val="020B0604030504040204"/>
-    <w:charset w:val="00"/>
-    <w:family w:val="swiss"/>
-    <w:pitch w:val="variable"/>
-    <w:sig w:usb0="A10006FF" w:usb1="4000205B" w:usb2="00000010" w:usb3="00000000" w:csb0="0000019F" w:csb1="00000000"/>
-  </w:font>
-  <w:font w:name="Cambria">
-    <w:panose1 w:val="02040503050406030204"/>
-    <w:charset w:val="00"/>
-    <w:family w:val="roman"/>
-    <w:pitch w:val="variable"/>
-    <w:sig w:usb0="E00002FF" w:usb1="400004FF" w:usb2="00000000" w:usb3="00000000" w:csb0="0000019F" w:csb1="00000000"/>
-  </w:font>
-</w:fonts>
-</file>
-
-<file path=word/glossary/settings.xml><?xml version="1.0" encoding="utf-8"?>
-<w:settings xmlns:mc="http://schemas.openxmlformats.org/markup-compatibility/2006" xmlns:o="urn:schemas-microsoft-com:office:office" xmlns:r="http://schemas.openxmlformats.org/officeDocument/2006/relationships" xmlns:m="http://schemas.openxmlformats.org/officeDocument/2006/math" xmlns:v="urn:schemas-microsoft-com:vml" xmlns:w10="urn:schemas-microsoft-com:office:word" xmlns:w="http://schemas.openxmlformats.org/wordprocessingml/2006/main" xmlns:w14="http://schemas.microsoft.com/office/word/2010/wordml" xmlns:sl="http://schemas.openxmlformats.org/schemaLibrary/2006/main" mc:Ignorable="w14">
-  <w:view w:val="normal"/>
-  <w:defaultTabStop w:val="708"/>
-  <w:hyphenationZone w:val="425"/>
-  <w:characterSpacingControl w:val="doNotCompress"/>
-  <w:compat>
-    <w:useFELayout/>
-    <w:compatSetting w:name="compatibilityMode" w:uri="http://schemas.microsoft.com/office/word" w:val="14"/>
-    <w:compatSetting w:name="overrideTableStyleFontSizeAndJustification" w:uri="http://schemas.microsoft.com/office/word" w:val="1"/>
-    <w:compatSetting w:name="enableOpenTypeFeatures" w:uri="http://schemas.microsoft.com/office/word" w:val="1"/>
-    <w:compatSetting w:name="doNotFlipMirrorIndents" w:uri="http://schemas.microsoft.com/office/word" w:val="1"/>
-  </w:compat>
-  <w:rsids>
-    <w:rsidRoot w:val="004B6E1B"/>
-    <w:rsid w:val="004430E6"/>
-    <w:rsid w:val="004B6E1B"/>
-    <w:rsid w:val="004D0906"/>
-  </w:rsids>
-  <m:mathPr>
-    <m:mathFont m:val="Cambria Math"/>
-    <m:brkBin m:val="before"/>
-    <m:brkBinSub m:val="--"/>
-    <m:smallFrac m:val="0"/>
-    <m:dispDef/>
-    <m:lMargin m:val="0"/>
-    <m:rMargin m:val="0"/>
-    <m:defJc m:val="centerGroup"/>
-    <m:wrapIndent m:val="1440"/>
-    <m:intLim m:val="subSup"/>
-    <m:naryLim m:val="undOvr"/>
-  </m:mathPr>
-  <w:themeFontLang w:val="es-ES"/>
-  <w:clrSchemeMapping w:bg1="light1" w:t1="dark1" w:bg2="light2" w:t2="dark2" w:accent1="accent1" w:accent2="accent2" w:accent3="accent3" w:accent4="accent4" w:accent5="accent5" w:accent6="accent6" w:hyperlink="hyperlink" w:followedHyperlink="followedHyperlink"/>
-  <w:decimalSymbol w:val=","/>
-  <w:listSeparator w:val=";"/>
-</w:settings>
-</file>
-
-<file path=word/glossary/styles.xml><?xml version="1.0" encoding="utf-8"?>
-<w:styles xmlns:mc="http://schemas.openxmlformats.org/markup-compatibility/2006" xmlns:r="http://schemas.openxmlformats.org/officeDocument/2006/relationships" xmlns:w="http://schemas.openxmlformats.org/wordprocessingml/2006/main" xmlns:w14="http://schemas.microsoft.com/office/word/2010/wordml" mc:Ignorable="w14">
-  <w:docDefaults>
-    <w:rPrDefault>
-      <w:rPr>
-        <w:rFonts w:asciiTheme="minorHAnsi" w:eastAsiaTheme="minorEastAsia" w:hAnsiTheme="minorHAnsi" w:cstheme="minorBidi"/>
-        <w:sz w:val="22"/>
-        <w:szCs w:val="22"/>
-        <w:lang w:val="es-ES" w:eastAsia="es-ES" w:bidi="ar-SA"/>
-      </w:rPr>
-    </w:rPrDefault>
-    <w:pPrDefault>
-      <w:pPr>
-        <w:spacing w:after="200" w:line="276" w:lineRule="auto"/>
-      </w:pPr>
-    </w:pPrDefault>
-  </w:docDefaults>
-  <w:latentStyles w:defLockedState="0" w:defUIPriority="99" w:defSemiHidden="1" w:defUnhideWhenUsed="1" w:defQFormat="0" w:count="267">
-    <w:lsdException w:name="Normal" w:semiHidden="0" w:uiPriority="0" w:unhideWhenUsed="0" w:qFormat="1"/>
-    <w:lsdException w:name="heading 1" w:semiHidden="0" w:uiPriority="9" w:unhideWhenUsed="0" w:qFormat="1"/>
-    <w:lsdException w:name="heading 2" w:uiPriority="9" w:qFormat="1"/>
-    <w:lsdException w:name="heading 3" w:uiPriority="9" w:qFormat="1"/>
-    <w:lsdException w:name="heading 4" w:uiPriority="9" w:qFormat="1"/>
-    <w:lsdException w:name="heading 5" w:uiPriority="9" w:qFormat="1"/>
-    <w:lsdException w:name="heading 6" w:uiPriority="9" w:qFormat="1"/>
-    <w:lsdException w:name="heading 7" w:uiPriority="9" w:qFormat="1"/>
-    <w:lsdException w:name="heading 8" w:uiPriority="9" w:qFormat="1"/>
-    <w:lsdException w:name="heading 9" w:uiPriority="9" w:qFormat="1"/>
-    <w:lsdException w:name="toc 1" w:uiPriority="39"/>
-    <w:lsdException w:name="toc 2" w:uiPriority="39"/>
-    <w:lsdException w:name="toc 3" w:uiPriority="39"/>
-    <w:lsdException w:name="toc 4" w:uiPriority="39"/>
-    <w:lsdException w:name="toc 5" w:uiPriority="39"/>
-    <w:lsdException w:name="toc 6" w:uiPriority="39"/>
-    <w:lsdException w:name="toc 7" w:uiPriority="39"/>
-    <w:lsdException w:name="toc 8" w:uiPriority="39"/>
-    <w:lsdException w:name="toc 9" w:uiPriority="39"/>
-    <w:lsdException w:name="caption" w:uiPriority="35" w:qFormat="1"/>
-    <w:lsdException w:name="Title" w:semiHidden="0" w:uiPriority="10" w:unhideWhenUsed="0" w:qFormat="1"/>
-    <w:lsdException w:name="Default Paragraph Font" w:uiPriority="1"/>
-    <w:lsdException w:name="Subtitle" w:semiHidden="0" w:uiPriority="11" w:unhideWhenUsed="0" w:qFormat="1"/>
-    <w:lsdException w:name="Strong" w:semiHidden="0" w:uiPriority="22" w:unhideWhenUsed="0" w:qFormat="1"/>
-    <w:lsdException w:name="Emphasis" w:semiHidden="0" w:uiPriority="20" w:unhideWhenUsed="0" w:qFormat="1"/>
-    <w:lsdException w:name="Table Grid" w:semiHidden="0" w:uiPriority="59" w:unhideWhenUsed="0"/>
-    <w:lsdException w:name="Placeholder Text" w:unhideWhenUsed="0"/>
-    <w:lsdException w:name="No Spacing" w:semiHidden="0" w:uiPriority="1" w:unhideWhenUsed="0" w:qFormat="1"/>
-    <w:lsdException w:name="Light Shading" w:semiHidden="0" w:uiPriority="60" w:unhideWhenUsed="0"/>
-    <w:lsdException w:name="Light List" w:semiHidden="0" w:uiPriority="61" w:unhideWhenUsed="0"/>
-    <w:lsdException w:name="Light Grid" w:semiHidden="0" w:uiPriority="62" w:unhideWhenUsed="0"/>
-    <w:lsdException w:name="Medium Shading 1" w:semiHidden="0" w:uiPriority="63" w:unhideWhenUsed="0"/>
-    <w:lsdException w:name="Medium Shading 2" w:semiHidden="0" w:uiPriority="64" w:unhideWhenUsed="0"/>
-    <w:lsdException w:name="Medium List 1" w:semiHidden="0" w:uiPriority="65" w:unhideWhenUsed="0"/>
-    <w:lsdException w:name="Medium List 2" w:semiHidden="0" w:uiPriority="66" w:unhideWhenUsed="0"/>
-    <w:lsdException w:name="Medium Grid 1" w:semiHidden="0" w:uiPriority="67" w:unhideWhenUsed="0"/>
-    <w:lsdException w:name="Medium Grid 2" w:semiHidden="0" w:uiPriority="68" w:unhideWhenUsed="0"/>
-    <w:lsdException w:name="Medium Grid 3" w:semiHidden="0" w:uiPriority="69" w:unhideWhenUsed="0"/>
-    <w:lsdException w:name="Dark List" w:semiHidden="0" w:uiPriority="70" w:unhideWhenUsed="0"/>
-    <w:lsdException w:name="Colorful Shading" w:semiHidden="0" w:uiPriority="71" w:unhideWhenUsed="0"/>
-    <w:lsdException w:name="Colorful List" w:semiHidden="0" w:uiPriority="72" w:unhideWhenUsed="0"/>
-    <w:lsdException w:name="Colorful Grid" w:semiHidden="0" w:uiPriority="73" w:unhideWhenUsed="0"/>
-    <w:lsdException w:name="Light Shading Accent 1" w:semiHidden="0" w:uiPriority="60" w:unhideWhenUsed="0"/>
-    <w:lsdException w:name="Light List Accent 1" w:semiHidden="0" w:uiPriority="61" w:unhideWhenUsed="0"/>
-    <w:lsdException w:name="Light Grid Accent 1" w:semiHidden="0" w:uiPriority="62" w:unhideWhenUsed="0"/>
-    <w:lsdException w:name="Medium Shading 1 Accent 1" w:semiHidden="0" w:uiPriority="63" w:unhideWhenUsed="0"/>
-    <w:lsdException w:name="Medium Shading 2 Accent 1" w:semiHidden="0" w:uiPriority="64" w:unhideWhenUsed="0"/>
-    <w:lsdException w:name="Medium List 1 Accent 1" w:semiHidden="0" w:uiPriority="65" w:unhideWhenUsed="0"/>
-    <w:lsdException w:name="Revision" w:unhideWhenUsed="0"/>
-    <w:lsdException w:name="List Paragraph" w:semiHidden="0" w:uiPriority="34" w:unhideWhenUsed="0" w:qFormat="1"/>
-    <w:lsdException w:name="Quote" w:semiHidden="0" w:uiPriority="29" w:unhideWhenUsed="0" w:qFormat="1"/>
-    <w:lsdException w:name="Intense Quote" w:semiHidden="0" w:uiPriority="30" w:unhideWhenUsed="0" w:qFormat="1"/>
-    <w:lsdException w:name="Medium List 2 Accent 1" w:semiHidden="0" w:uiPriority="66" w:unhideWhenUsed="0"/>
-    <w:lsdException w:name="Medium Grid 1 Accent 1" w:semiHidden="0" w:uiPriority="67" w:unhideWhenUsed="0"/>
-    <w:lsdException w:name="Medium Grid 2 Accent 1" w:semiHidden="0" w:uiPriority="68" w:unhideWhenUsed="0"/>
-    <w:lsdException w:name="Medium Grid 3 Accent 1" w:semiHidden="0" w:uiPriority="69" w:unhideWhenUsed="0"/>
-    <w:lsdException w:name="Dark List Accent 1" w:semiHidden="0" w:uiPriority="70" w:unhideWhenUsed="0"/>
-    <w:lsdException w:name="Colorful Shading Accent 1" w:semiHidden="0" w:uiPriority="71" w:unhideWhenUsed="0"/>
-    <w:lsdException w:name="Colorful List Accent 1" w:semiHidden="0" w:uiPriority="72" w:unhideWhenUsed="0"/>
-    <w:lsdException w:name="Colorful Grid Accent 1" w:semiHidden="0" w:uiPriority="73" w:unhideWhenUsed="0"/>
-    <w:lsdException w:name="Light Shading Accent 2" w:semiHidden="0" w:uiPriority="60" w:unhideWhenUsed="0"/>
-    <w:lsdException w:name="Light List Accent 2" w:semiHidden="0" w:uiPriority="61" w:unhideWhenUsed="0"/>
-    <w:lsdException w:name="Light Grid Accent 2" w:semiHidden="0" w:uiPriority="62" w:unhideWhenUsed="0"/>
-    <w:lsdException w:name="Medium Shading 1 Accent 2" w:semiHidden="0" w:uiPriority="63" w:unhideWhenUsed="0"/>
-    <w:lsdException w:name="Medium Shading 2 Accent 2" w:semiHidden="0" w:uiPriority="64" w:unhideWhenUsed="0"/>
-    <w:lsdException w:name="Medium List 1 Accent 2" w:semiHidden="0" w:uiPriority="65" w:unhideWhenUsed="0"/>
-    <w:lsdException w:name="Medium List 2 Accent 2" w:semiHidden="0" w:uiPriority="66" w:unhideWhenUsed="0"/>
-    <w:lsdException w:name="Medium Grid 1 Accent 2" w:semiHidden="0" w:uiPriority="67" w:unhideWhenUsed="0"/>
-    <w:lsdException w:name="Medium Grid 2 Accent 2" w:semiHidden="0" w:uiPriority="68" w:unhideWhenUsed="0"/>
-    <w:lsdException w:name="Medium Grid 3 Accent 2" w:semiHidden="0" w:uiPriority="69" w:unhideWhenUsed="0"/>
-    <w:lsdException w:name="Dark List Accent 2" w:semiHidden="0" w:uiPriority="70" w:unhideWhenUsed="0"/>
-    <w:lsdException w:name="Colorful Shading Accent 2" w:semiHidden="0" w:uiPriority="71" w:unhideWhenUsed="0"/>
-    <w:lsdException w:name="Colorful List Accent 2" w:semiHidden="0" w:uiPriority="72" w:unhideWhenUsed="0"/>
-    <w:lsdException w:name="Colorful Grid Accent 2" w:semiHidden="0" w:uiPriority="73" w:unhideWhenUsed="0"/>
-    <w:lsdException w:name="Light Shading Accent 3" w:semiHidden="0" w:uiPriority="60" w:unhideWhenUsed="0"/>
-    <w:lsdException w:name="Light List Accent 3" w:semiHidden="0" w:uiPriority="61" w:unhideWhenUsed="0"/>
-    <w:lsdException w:name="Light Grid Accent 3" w:semiHidden="0" w:uiPriority="62" w:unhideWhenUsed="0"/>
-    <w:lsdException w:name="Medium Shading 1 Accent 3" w:semiHidden="0" w:uiPriority="63" w:unhideWhenUsed="0"/>
-    <w:lsdException w:name="Medium Shading 2 Accent 3" w:semiHidden="0" w:uiPriority="64" w:unhideWhenUsed="0"/>
-    <w:lsdException w:name="Medium List 1 Accent 3" w:semiHidden="0" w:uiPriority="65" w:unhideWhenUsed="0"/>
-    <w:lsdException w:name="Medium List 2 Accent 3" w:semiHidden="0" w:uiPriority="66" w:unhideWhenUsed="0"/>
-    <w:lsdException w:name="Medium Grid 1 Accent 3" w:semiHidden="0" w:uiPriority="67" w:unhideWhenUsed="0"/>
-    <w:lsdException w:name="Medium Grid 2 Accent 3" w:semiHidden="0" w:uiPriority="68" w:unhideWhenUsed="0"/>
-    <w:lsdException w:name="Medium Grid 3 Accent 3" w:semiHidden="0" w:uiPriority="69" w:unhideWhenUsed="0"/>
-    <w:lsdException w:name="Dark List Accent 3" w:semiHidden="0" w:uiPriority="70" w:unhideWhenUsed="0"/>
-    <w:lsdException w:name="Colorful Shading Accent 3" w:semiHidden="0" w:uiPriority="71" w:unhideWhenUsed="0"/>
-    <w:lsdException w:name="Colorful List Accent 3" w:semiHidden="0" w:uiPriority="72" w:unhideWhenUsed="0"/>
-    <w:lsdException w:name="Colorful Grid Accent 3" w:semiHidden="0" w:uiPriority="73" w:unhideWhenUsed="0"/>
-    <w:lsdException w:name="Light Shading Accent 4" w:semiHidden="0" w:uiPriority="60" w:unhideWhenUsed="0"/>
-    <w:lsdException w:name="Light List Accent 4" w:semiHidden="0" w:uiPriority="61" w:unhideWhenUsed="0"/>
-    <w:lsdException w:name="Light Grid Accent 4" w:semiHidden="0" w:uiPriority="62" w:unhideWhenUsed="0"/>
-    <w:lsdException w:name="Medium Shading 1 Accent 4" w:semiHidden="0" w:uiPriority="63" w:unhideWhenUsed="0"/>
-    <w:lsdException w:name="Medium Shading 2 Accent 4" w:semiHidden="0" w:uiPriority="64" w:unhideWhenUsed="0"/>
-    <w:lsdException w:name="Medium List 1 Accent 4" w:semiHidden="0" w:uiPriority="65" w:unhideWhenUsed="0"/>
-    <w:lsdException w:name="Medium List 2 Accent 4" w:semiHidden="0" w:uiPriority="66" w:unhideWhenUsed="0"/>
-    <w:lsdException w:name="Medium Grid 1 Accent 4" w:semiHidden="0" w:uiPriority="67" w:unhideWhenUsed="0"/>
-    <w:lsdException w:name="Medium Grid 2 Accent 4" w:semiHidden="0" w:uiPriority="68" w:unhideWhenUsed="0"/>
-    <w:lsdException w:name="Medium Grid 3 Accent 4" w:semiHidden="0" w:uiPriority="69" w:unhideWhenUsed="0"/>
-    <w:lsdException w:name="Dark List Accent 4" w:semiHidden="0" w:uiPriority="70" w:unhideWhenUsed="0"/>
-    <w:lsdException w:name="Colorful Shading Accent 4" w:semiHidden="0" w:uiPriority="71" w:unhideWhenUsed="0"/>
-    <w:lsdException w:name="Colorful List Accent 4" w:semiHidden="0" w:uiPriority="72" w:unhideWhenUsed="0"/>
-    <w:lsdException w:name="Colorful Grid Accent 4" w:semiHidden="0" w:uiPriority="73" w:unhideWhenUsed="0"/>
-    <w:lsdException w:name="Light Shading Accent 5" w:semiHidden="0" w:uiPriority="60" w:unhideWhenUsed="0"/>
-    <w:lsdException w:name="Light List Accent 5" w:semiHidden="0" w:uiPriority="61" w:unhideWhenUsed="0"/>
-    <w:lsdException w:name="Light Grid Accent 5" w:semiHidden="0" w:uiPriority="62" w:unhideWhenUsed="0"/>
-    <w:lsdException w:name="Medium Shading 1 Accent 5" w:semiHidden="0" w:uiPriority="63" w:unhideWhenUsed="0"/>
-    <w:lsdException w:name="Medium Shading 2 Accent 5" w:semiHidden="0" w:uiPriority="64" w:unhideWhenUsed="0"/>
-    <w:lsdException w:name="Medium List 1 Accent 5" w:semiHidden="0" w:uiPriority="65" w:unhideWhenUsed="0"/>
-    <w:lsdException w:name="Medium List 2 Accent 5" w:semiHidden="0" w:uiPriority="66" w:unhideWhenUsed="0"/>
-    <w:lsdException w:name="Medium Grid 1 Accent 5" w:semiHidden="0" w:uiPriority="67" w:unhideWhenUsed="0"/>
-    <w:lsdException w:name="Medium Grid 2 Accent 5" w:semiHidden="0" w:uiPriority="68" w:unhideWhenUsed="0"/>
-    <w:lsdException w:name="Medium Grid 3 Accent 5" w:semiHidden="0" w:uiPriority="69" w:unhideWhenUsed="0"/>
-    <w:lsdException w:name="Dark List Accent 5" w:semiHidden="0" w:uiPriority="70" w:unhideWhenUsed="0"/>
-    <w:lsdException w:name="Colorful Shading Accent 5" w:semiHidden="0" w:uiPriority="71" w:unhideWhenUsed="0"/>
-    <w:lsdException w:name="Colorful List Accent 5" w:semiHidden="0" w:uiPriority="72" w:unhideWhenUsed="0"/>
-    <w:lsdException w:name="Colorful Grid Accent 5" w:semiHidden="0" w:uiPriority="73" w:unhideWhenUsed="0"/>
-    <w:lsdException w:name="Light Shading Accent 6" w:semiHidden="0" w:uiPriority="60" w:unhideWhenUsed="0"/>
-    <w:lsdException w:name="Light List Accent 6" w:semiHidden="0" w:uiPriority="61" w:unhideWhenUsed="0"/>
-    <w:lsdException w:name="Light Grid Accent 6" w:semiHidden="0" w:uiPriority="62" w:unhideWhenUsed="0"/>
-    <w:lsdException w:name="Medium Shading 1 Accent 6" w:semiHidden="0" w:uiPriority="63" w:unhideWhenUsed="0"/>
-    <w:lsdException w:name="Medium Shading 2 Accent 6" w:semiHidden="0" w:uiPriority="64" w:unhideWhenUsed="0"/>
-    <w:lsdException w:name="Medium List 1 Accent 6" w:semiHidden="0" w:uiPriority="65" w:unhideWhenUsed="0"/>
-    <w:lsdException w:name="Medium List 2 Accent 6" w:semiHidden="0" w:uiPriority="66" w:unhideWhenUsed="0"/>
-    <w:lsdException w:name="Medium Grid 1 Accent 6" w:semiHidden="0" w:uiPriority="67" w:unhideWhenUsed="0"/>
-    <w:lsdException w:name="Medium Grid 2 Accent 6" w:semiHidden="0" w:uiPriority="68" w:unhideWhenUsed="0"/>
-    <w:lsdException w:name="Medium Grid 3 Accent 6" w:semiHidden="0" w:uiPriority="69" w:unhideWhenUsed="0"/>
-    <w:lsdException w:name="Dark List Accent 6" w:semiHidden="0" w:uiPriority="70" w:unhideWhenUsed="0"/>
-    <w:lsdException w:name="Colorful Shading Accent 6" w:semiHidden="0" w:uiPriority="71" w:unhideWhenUsed="0"/>
-    <w:lsdException w:name="Colorful List Accent 6" w:semiHidden="0" w:uiPriority="72" w:unhideWhenUsed="0"/>
-    <w:lsdException w:name="Colorful Grid Accent 6" w:semiHidden="0" w:uiPriority="73" w:unhideWhenUsed="0"/>
-    <w:lsdException w:name="Subtle Emphasis" w:semiHidden="0" w:uiPriority="19" w:unhideWhenUsed="0" w:qFormat="1"/>
-    <w:lsdException w:name="Intense Emphasis" w:semiHidden="0" w:uiPriority="21" w:unhideWhenUsed="0" w:qFormat="1"/>
-    <w:lsdException w:name="Subtle Reference" w:semiHidden="0" w:uiPriority="31" w:unhideWhenUsed="0" w:qFormat="1"/>
-    <w:lsdException w:name="Intense Reference" w:semiHidden="0" w:uiPriority="32" w:unhideWhenUsed="0" w:qFormat="1"/>
-    <w:lsdException w:name="Book Title" w:semiHidden="0" w:uiPriority="33" w:unhideWhenUsed="0" w:qFormat="1"/>
-    <w:lsdException w:name="Bibliography" w:uiPriority="37"/>
-    <w:lsdException w:name="TOC Heading" w:uiPriority="39" w:qFormat="1"/>
-  </w:latentStyles>
-  <w:style w:type="paragraph" w:default="1" w:styleId="Normal">
-    <w:name w:val="Normal"/>
-    <w:qFormat/>
-  </w:style>
-  <w:style w:type="character" w:default="1" w:styleId="Fuentedeprrafopredeter">
-    <w:name w:val="Default Paragraph Font"/>
-    <w:uiPriority w:val="1"/>
-    <w:semiHidden/>
-    <w:unhideWhenUsed/>
-  </w:style>
-  <w:style w:type="table" w:default="1" w:styleId="Tablanormal">
-    <w:name w:val="Normal Table"/>
+  <w:style w:type="character" w:styleId="Nmerodelnea">
+    <w:name w:val="line number"/>
+    <w:basedOn w:val="Fuentedeprrafopredeter"/>
     <w:uiPriority w:val="99"/>
     <w:semiHidden/>
     <w:unhideWhenUsed/>
-    <w:tblPr>
-      <w:tblInd w:w="0" w:type="dxa"/>
-      <w:tblCellMar>
-        <w:top w:w="0" w:type="dxa"/>
-        <w:left w:w="108" w:type="dxa"/>
-        <w:bottom w:w="0" w:type="dxa"/>
-        <w:right w:w="108" w:type="dxa"/>
-      </w:tblCellMar>
-    </w:tblPr>
-  </w:style>
-  <w:style w:type="numbering" w:default="1" w:styleId="Sinlista">
-    <w:name w:val="No List"/>
-    <w:uiPriority w:val="99"/>
-    <w:semiHidden/>
-    <w:unhideWhenUsed/>
-  </w:style>
-  <w:style w:type="paragraph" w:customStyle="1" w:styleId="CBF8325785F64DDA8C6D19E0CA50A178">
-    <w:name w:val="CBF8325785F64DDA8C6D19E0CA50A178"/>
-  </w:style>
-  <w:style w:type="paragraph" w:customStyle="1" w:styleId="2DEE24B8D0114D489EAE12B5DCC490D7">
-    <w:name w:val="2DEE24B8D0114D489EAE12B5DCC490D7"/>
+    <w:rsid w:val="008948EC"/>
   </w:style>
 </w:styles>
-</file>
-
-<file path=word/glossary/stylesWithEffects.xml><?xml version="1.0" encoding="utf-8"?>
-<w:styles xmlns:wpc="http://schemas.microsoft.com/office/word/2010/wordprocessingCanvas" xmlns:mc="http://schemas.openxmlformats.org/markup-compatibility/2006" xmlns:o="urn:schemas-microsoft-com:office:office" xmlns:r="http://schemas.openxmlformats.org/officeDocument/2006/relationships" xmlns:m="http://schemas.openxmlformats.org/officeDocument/2006/math" xmlns:v="urn:schemas-microsoft-com:vml" xmlns:wp14="http://schemas.microsoft.com/office/word/2010/wordprocessingDrawing" xmlns:wp="http://schemas.openxmlformats.org/drawingml/2006/wordprocessingDrawing" xmlns:w10="urn:schemas-microsoft-com:office:word" xmlns:w="http://schemas.openxmlformats.org/wordprocessingml/2006/main" xmlns:w14="http://schemas.microsoft.com/office/word/2010/wordml" xmlns:wpg="http://schemas.microsoft.com/office/word/2010/wordprocessingGroup" xmlns:wpi="http://schemas.microsoft.com/office/word/2010/wordprocessingInk" xmlns:wne="http://schemas.microsoft.com/office/word/2006/wordml" xmlns:wps="http://schemas.microsoft.com/office/word/2010/wordprocessingShape" mc:Ignorable="w14 wp14">
-  <w:docDefaults>
-    <w:rPrDefault>
-      <w:rPr>
-        <w:rFonts w:asciiTheme="minorHAnsi" w:eastAsiaTheme="minorEastAsia" w:hAnsiTheme="minorHAnsi" w:cstheme="minorBidi"/>
-        <w:sz w:val="22"/>
-        <w:szCs w:val="22"/>
-        <w:lang w:val="es-ES" w:eastAsia="es-ES" w:bidi="ar-SA"/>
-      </w:rPr>
-    </w:rPrDefault>
-    <w:pPrDefault>
-      <w:pPr>
-        <w:spacing w:after="200" w:line="276" w:lineRule="auto"/>
-      </w:pPr>
-    </w:pPrDefault>
-  </w:docDefaults>
-  <w:latentStyles w:defLockedState="0" w:defUIPriority="99" w:defSemiHidden="1" w:defUnhideWhenUsed="1" w:defQFormat="0" w:count="267">
-    <w:lsdException w:name="Normal" w:semiHidden="0" w:uiPriority="0" w:unhideWhenUsed="0" w:qFormat="1"/>
-    <w:lsdException w:name="heading 1" w:semiHidden="0" w:uiPriority="9" w:unhideWhenUsed="0" w:qFormat="1"/>
-    <w:lsdException w:name="heading 2" w:uiPriority="9" w:qFormat="1"/>
-    <w:lsdException w:name="heading 3" w:uiPriority="9" w:qFormat="1"/>
-    <w:lsdException w:name="heading 4" w:uiPriority="9" w:qFormat="1"/>
-    <w:lsdException w:name="heading 5" w:uiPriority="9" w:qFormat="1"/>
-    <w:lsdException w:name="heading 6" w:uiPriority="9" w:qFormat="1"/>
-    <w:lsdException w:name="heading 7" w:uiPriority="9" w:qFormat="1"/>
-    <w:lsdException w:name="heading 8" w:uiPriority="9" w:qFormat="1"/>
-    <w:lsdException w:name="heading 9" w:uiPriority="9" w:qFormat="1"/>
-    <w:lsdException w:name="toc 1" w:uiPriority="39"/>
-    <w:lsdException w:name="toc 2" w:uiPriority="39"/>
-    <w:lsdException w:name="toc 3" w:uiPriority="39"/>
-    <w:lsdException w:name="toc 4" w:uiPriority="39"/>
-    <w:lsdException w:name="toc 5" w:uiPriority="39"/>
-    <w:lsdException w:name="toc 6" w:uiPriority="39"/>
-    <w:lsdException w:name="toc 7" w:uiPriority="39"/>
-    <w:lsdException w:name="toc 8" w:uiPriority="39"/>
-    <w:lsdException w:name="toc 9" w:uiPriority="39"/>
-    <w:lsdException w:name="caption" w:uiPriority="35" w:qFormat="1"/>
-    <w:lsdException w:name="Title" w:semiHidden="0" w:uiPriority="10" w:unhideWhenUsed="0" w:qFormat="1"/>
-    <w:lsdException w:name="Default Paragraph Font" w:uiPriority="1"/>
-    <w:lsdException w:name="Subtitle" w:semiHidden="0" w:uiPriority="11" w:unhideWhenUsed="0" w:qFormat="1"/>
-    <w:lsdException w:name="Strong" w:semiHidden="0" w:uiPriority="22" w:unhideWhenUsed="0" w:qFormat="1"/>
-    <w:lsdException w:name="Emphasis" w:semiHidden="0" w:uiPriority="20" w:unhideWhenUsed="0" w:qFormat="1"/>
-    <w:lsdException w:name="Table Grid" w:semiHidden="0" w:uiPriority="59" w:unhideWhenUsed="0"/>
-    <w:lsdException w:name="Placeholder Text" w:unhideWhenUsed="0"/>
-    <w:lsdException w:name="No Spacing" w:semiHidden="0" w:uiPriority="1" w:unhideWhenUsed="0" w:qFormat="1"/>
-    <w:lsdException w:name="Light Shading" w:semiHidden="0" w:uiPriority="60" w:unhideWhenUsed="0"/>
-    <w:lsdException w:name="Light List" w:semiHidden="0" w:uiPriority="61" w:unhideWhenUsed="0"/>
-    <w:lsdException w:name="Light Grid" w:semiHidden="0" w:uiPriority="62" w:unhideWhenUsed="0"/>
-    <w:lsdException w:name="Medium Shading 1" w:semiHidden="0" w:uiPriority="63" w:unhideWhenUsed="0"/>
-    <w:lsdException w:name="Medium Shading 2" w:semiHidden="0" w:uiPriority="64" w:unhideWhenUsed="0"/>
-    <w:lsdException w:name="Medium List 1" w:semiHidden="0" w:uiPriority="65" w:unhideWhenUsed="0"/>
-    <w:lsdException w:name="Medium List 2" w:semiHidden="0" w:uiPriority="66" w:unhideWhenUsed="0"/>
-    <w:lsdException w:name="Medium Grid 1" w:semiHidden="0" w:uiPriority="67" w:unhideWhenUsed="0"/>
-    <w:lsdException w:name="Medium Grid 2" w:semiHidden="0" w:uiPriority="68" w:unhideWhenUsed="0"/>
-    <w:lsdException w:name="Medium Grid 3" w:semiHidden="0" w:uiPriority="69" w:unhideWhenUsed="0"/>
-    <w:lsdException w:name="Dark List" w:semiHidden="0" w:uiPriority="70" w:unhideWhenUsed="0"/>
-    <w:lsdException w:name="Colorful Shading" w:semiHidden="0" w:uiPriority="71" w:unhideWhenUsed="0"/>
-    <w:lsdException w:name="Colorful List" w:semiHidden="0" w:uiPriority="72" w:unhideWhenUsed="0"/>
-    <w:lsdException w:name="Colorful Grid" w:semiHidden="0" w:uiPriority="73" w:unhideWhenUsed="0"/>
-    <w:lsdException w:name="Light Shading Accent 1" w:semiHidden="0" w:uiPriority="60" w:unhideWhenUsed="0"/>
-    <w:lsdException w:name="Light List Accent 1" w:semiHidden="0" w:uiPriority="61" w:unhideWhenUsed="0"/>
-    <w:lsdException w:name="Light Grid Accent 1" w:semiHidden="0" w:uiPriority="62" w:unhideWhenUsed="0"/>
-    <w:lsdException w:name="Medium Shading 1 Accent 1" w:semiHidden="0" w:uiPriority="63" w:unhideWhenUsed="0"/>
-    <w:lsdException w:name="Medium Shading 2 Accent 1" w:semiHidden="0" w:uiPriority="64" w:unhideWhenUsed="0"/>
-    <w:lsdException w:name="Medium List 1 Accent 1" w:semiHidden="0" w:uiPriority="65" w:unhideWhenUsed="0"/>
-    <w:lsdException w:name="Revision" w:unhideWhenUsed="0"/>
-    <w:lsdException w:name="List Paragraph" w:semiHidden="0" w:uiPriority="34" w:unhideWhenUsed="0" w:qFormat="1"/>
-    <w:lsdException w:name="Quote" w:semiHidden="0" w:uiPriority="29" w:unhideWhenUsed="0" w:qFormat="1"/>
-    <w:lsdException w:name="Intense Quote" w:semiHidden="0" w:uiPriority="30" w:unhideWhenUsed="0" w:qFormat="1"/>
-    <w:lsdException w:name="Medium List 2 Accent 1" w:semiHidden="0" w:uiPriority="66" w:unhideWhenUsed="0"/>
-    <w:lsdException w:name="Medium Grid 1 Accent 1" w:semiHidden="0" w:uiPriority="67" w:unhideWhenUsed="0"/>
-    <w:lsdException w:name="Medium Grid 2 Accent 1" w:semiHidden="0" w:uiPriority="68" w:unhideWhenUsed="0"/>
-    <w:lsdException w:name="Medium Grid 3 Accent 1" w:semiHidden="0" w:uiPriority="69" w:unhideWhenUsed="0"/>
-    <w:lsdException w:name="Dark List Accent 1" w:semiHidden="0" w:uiPriority="70" w:unhideWhenUsed="0"/>
-    <w:lsdException w:name="Colorful Shading Accent 1" w:semiHidden="0" w:uiPriority="71" w:unhideWhenUsed="0"/>
-    <w:lsdException w:name="Colorful List Accent 1" w:semiHidden="0" w:uiPriority="72" w:unhideWhenUsed="0"/>
-    <w:lsdException w:name="Colorful Grid Accent 1" w:semiHidden="0" w:uiPriority="73" w:unhideWhenUsed="0"/>
-    <w:lsdException w:name="Light Shading Accent 2" w:semiHidden="0" w:uiPriority="60" w:unhideWhenUsed="0"/>
-    <w:lsdException w:name="Light List Accent 2" w:semiHidden="0" w:uiPriority="61" w:unhideWhenUsed="0"/>
-    <w:lsdException w:name="Light Grid Accent 2" w:semiHidden="0" w:uiPriority="62" w:unhideWhenUsed="0"/>
-    <w:lsdException w:name="Medium Shading 1 Accent 2" w:semiHidden="0" w:uiPriority="63" w:unhideWhenUsed="0"/>
-    <w:lsdException w:name="Medium Shading 2 Accent 2" w:semiHidden="0" w:uiPriority="64" w:unhideWhenUsed="0"/>
-    <w:lsdException w:name="Medium List 1 Accent 2" w:semiHidden="0" w:uiPriority="65" w:unhideWhenUsed="0"/>
-    <w:lsdException w:name="Medium List 2 Accent 2" w:semiHidden="0" w:uiPriority="66" w:unhideWhenUsed="0"/>
-    <w:lsdException w:name="Medium Grid 1 Accent 2" w:semiHidden="0" w:uiPriority="67" w:unhideWhenUsed="0"/>
-    <w:lsdException w:name="Medium Grid 2 Accent 2" w:semiHidden="0" w:uiPriority="68" w:unhideWhenUsed="0"/>
-    <w:lsdException w:name="Medium Grid 3 Accent 2" w:semiHidden="0" w:uiPriority="69" w:unhideWhenUsed="0"/>
-    <w:lsdException w:name="Dark List Accent 2" w:semiHidden="0" w:uiPriority="70" w:unhideWhenUsed="0"/>
-    <w:lsdException w:name="Colorful Shading Accent 2" w:semiHidden="0" w:uiPriority="71" w:unhideWhenUsed="0"/>
-    <w:lsdException w:name="Colorful List Accent 2" w:semiHidden="0" w:uiPriority="72" w:unhideWhenUsed="0"/>
-    <w:lsdException w:name="Colorful Grid Accent 2" w:semiHidden="0" w:uiPriority="73" w:unhideWhenUsed="0"/>
-    <w:lsdException w:name="Light Shading Accent 3" w:semiHidden="0" w:uiPriority="60" w:unhideWhenUsed="0"/>
-    <w:lsdException w:name="Light List Accent 3" w:semiHidden="0" w:uiPriority="61" w:unhideWhenUsed="0"/>
-    <w:lsdException w:name="Light Grid Accent 3" w:semiHidden="0" w:uiPriority="62" w:unhideWhenUsed="0"/>
-    <w:lsdException w:name="Medium Shading 1 Accent 3" w:semiHidden="0" w:uiPriority="63" w:unhideWhenUsed="0"/>
-    <w:lsdException w:name="Medium Shading 2 Accent 3" w:semiHidden="0" w:uiPriority="64" w:unhideWhenUsed="0"/>
-    <w:lsdException w:name="Medium List 1 Accent 3" w:semiHidden="0" w:uiPriority="65" w:unhideWhenUsed="0"/>
-    <w:lsdException w:name="Medium List 2 Accent 3" w:semiHidden="0" w:uiPriority="66" w:unhideWhenUsed="0"/>
-    <w:lsdException w:name="Medium Grid 1 Accent 3" w:semiHidden="0" w:uiPriority="67" w:unhideWhenUsed="0"/>
-    <w:lsdException w:name="Medium Grid 2 Accent 3" w:semiHidden="0" w:uiPriority="68" w:unhideWhenUsed="0"/>
-    <w:lsdException w:name="Medium Grid 3 Accent 3" w:semiHidden="0" w:uiPriority="69" w:unhideWhenUsed="0"/>
-    <w:lsdException w:name="Dark List Accent 3" w:semiHidden="0" w:uiPriority="70" w:unhideWhenUsed="0"/>
-    <w:lsdException w:name="Colorful Shading Accent 3" w:semiHidden="0" w:uiPriority="71" w:unhideWhenUsed="0"/>
-    <w:lsdException w:name="Colorful List Accent 3" w:semiHidden="0" w:uiPriority="72" w:unhideWhenUsed="0"/>
-    <w:lsdException w:name="Colorful Grid Accent 3" w:semiHidden="0" w:uiPriority="73" w:unhideWhenUsed="0"/>
-    <w:lsdException w:name="Light Shading Accent 4" w:semiHidden="0" w:uiPriority="60" w:unhideWhenUsed="0"/>
-    <w:lsdException w:name="Light List Accent 4" w:semiHidden="0" w:uiPriority="61" w:unhideWhenUsed="0"/>
-    <w:lsdException w:name="Light Grid Accent 4" w:semiHidden="0" w:uiPriority="62" w:unhideWhenUsed="0"/>
-    <w:lsdException w:name="Medium Shading 1 Accent 4" w:semiHidden="0" w:uiPriority="63" w:unhideWhenUsed="0"/>
-    <w:lsdException w:name="Medium Shading 2 Accent 4" w:semiHidden="0" w:uiPriority="64" w:unhideWhenUsed="0"/>
-    <w:lsdException w:name="Medium List 1 Accent 4" w:semiHidden="0" w:uiPriority="65" w:unhideWhenUsed="0"/>
-    <w:lsdException w:name="Medium List 2 Accent 4" w:semiHidden="0" w:uiPriority="66" w:unhideWhenUsed="0"/>
-    <w:lsdException w:name="Medium Grid 1 Accent 4" w:semiHidden="0" w:uiPriority="67" w:unhideWhenUsed="0"/>
-    <w:lsdException w:name="Medium Grid 2 Accent 4" w:semiHidden="0" w:uiPriority="68" w:unhideWhenUsed="0"/>
-    <w:lsdException w:name="Medium Grid 3 Accent 4" w:semiHidden="0" w:uiPriority="69" w:unhideWhenUsed="0"/>
-    <w:lsdException w:name="Dark List Accent 4" w:semiHidden="0" w:uiPriority="70" w:unhideWhenUsed="0"/>
-    <w:lsdException w:name="Colorful Shading Accent 4" w:semiHidden="0" w:uiPriority="71" w:unhideWhenUsed="0"/>
-    <w:lsdException w:name="Colorful List Accent 4" w:semiHidden="0" w:uiPriority="72" w:unhideWhenUsed="0"/>
-    <w:lsdException w:name="Colorful Grid Accent 4" w:semiHidden="0" w:uiPriority="73" w:unhideWhenUsed="0"/>
-    <w:lsdException w:name="Light Shading Accent 5" w:semiHidden="0" w:uiPriority="60" w:unhideWhenUsed="0"/>
-    <w:lsdException w:name="Light List Accent 5" w:semiHidden="0" w:uiPriority="61" w:unhideWhenUsed="0"/>
-    <w:lsdException w:name="Light Grid Accent 5" w:semiHidden="0" w:uiPriority="62" w:unhideWhenUsed="0"/>
-    <w:lsdException w:name="Medium Shading 1 Accent 5" w:semiHidden="0" w:uiPriority="63" w:unhideWhenUsed="0"/>
-    <w:lsdException w:name="Medium Shading 2 Accent 5" w:semiHidden="0" w:uiPriority="64" w:unhideWhenUsed="0"/>
-    <w:lsdException w:name="Medium List 1 Accent 5" w:semiHidden="0" w:uiPriority="65" w:unhideWhenUsed="0"/>
-    <w:lsdException w:name="Medium List 2 Accent 5" w:semiHidden="0" w:uiPriority="66" w:unhideWhenUsed="0"/>
-    <w:lsdException w:name="Medium Grid 1 Accent 5" w:semiHidden="0" w:uiPriority="67" w:unhideWhenUsed="0"/>
-    <w:lsdException w:name="Medium Grid 2 Accent 5" w:semiHidden="0" w:uiPriority="68" w:unhideWhenUsed="0"/>
-    <w:lsdException w:name="Medium Grid 3 Accent 5" w:semiHidden="0" w:uiPriority="69" w:unhideWhenUsed="0"/>
-    <w:lsdException w:name="Dark List Accent 5" w:semiHidden="0" w:uiPriority="70" w:unhideWhenUsed="0"/>
-    <w:lsdException w:name="Colorful Shading Accent 5" w:semiHidden="0" w:uiPriority="71" w:unhideWhenUsed="0"/>
-    <w:lsdException w:name="Colorful List Accent 5" w:semiHidden="0" w:uiPriority="72" w:unhideWhenUsed="0"/>
-    <w:lsdException w:name="Colorful Grid Accent 5" w:semiHidden="0" w:uiPriority="73" w:unhideWhenUsed="0"/>
-    <w:lsdException w:name="Light Shading Accent 6" w:semiHidden="0" w:uiPriority="60" w:unhideWhenUsed="0"/>
-    <w:lsdException w:name="Light List Accent 6" w:semiHidden="0" w:uiPriority="61" w:unhideWhenUsed="0"/>
-    <w:lsdException w:name="Light Grid Accent 6" w:semiHidden="0" w:uiPriority="62" w:unhideWhenUsed="0"/>
-    <w:lsdException w:name="Medium Shading 1 Accent 6" w:semiHidden="0" w:uiPriority="63" w:unhideWhenUsed="0"/>
-    <w:lsdException w:name="Medium Shading 2 Accent 6" w:semiHidden="0" w:uiPriority="64" w:unhideWhenUsed="0"/>
-    <w:lsdException w:name="Medium List 1 Accent 6" w:semiHidden="0" w:uiPriority="65" w:unhideWhenUsed="0"/>
-    <w:lsdException w:name="Medium List 2 Accent 6" w:semiHidden="0" w:uiPriority="66" w:unhideWhenUsed="0"/>
-    <w:lsdException w:name="Medium Grid 1 Accent 6" w:semiHidden="0" w:uiPriority="67" w:unhideWhenUsed="0"/>
-    <w:lsdException w:name="Medium Grid 2 Accent 6" w:semiHidden="0" w:uiPriority="68" w:unhideWhenUsed="0"/>
-    <w:lsdException w:name="Medium Grid 3 Accent 6" w:semiHidden="0" w:uiPriority="69" w:unhideWhenUsed="0"/>
-    <w:lsdException w:name="Dark List Accent 6" w:semiHidden="0" w:uiPriority="70" w:unhideWhenUsed="0"/>
-    <w:lsdException w:name="Colorful Shading Accent 6" w:semiHidden="0" w:uiPriority="71" w:unhideWhenUsed="0"/>
-    <w:lsdException w:name="Colorful List Accent 6" w:semiHidden="0" w:uiPriority="72" w:unhideWhenUsed="0"/>
-    <w:lsdException w:name="Colorful Grid Accent 6" w:semiHidden="0" w:uiPriority="73" w:unhideWhenUsed="0"/>
-    <w:lsdException w:name="Subtle Emphasis" w:semiHidden="0" w:uiPriority="19" w:unhideWhenUsed="0" w:qFormat="1"/>
-    <w:lsdException w:name="Intense Emphasis" w:semiHidden="0" w:uiPriority="21" w:unhideWhenUsed="0" w:qFormat="1"/>
-    <w:lsdException w:name="Subtle Reference" w:semiHidden="0" w:uiPriority="31" w:unhideWhenUsed="0" w:qFormat="1"/>
-    <w:lsdException w:name="Intense Reference" w:semiHidden="0" w:uiPriority="32" w:unhideWhenUsed="0" w:qFormat="1"/>
-    <w:lsdException w:name="Book Title" w:semiHidden="0" w:uiPriority="33" w:unhideWhenUsed="0" w:qFormat="1"/>
-    <w:lsdException w:name="Bibliography" w:uiPriority="37"/>
-    <w:lsdException w:name="TOC Heading" w:uiPriority="39" w:qFormat="1"/>
-  </w:latentStyles>
-  <w:style w:type="paragraph" w:default="1" w:styleId="Normal">
-    <w:name w:val="Normal"/>
-    <w:qFormat/>
-  </w:style>
-  <w:style w:type="character" w:default="1" w:styleId="Fuentedeprrafopredeter">
-    <w:name w:val="Default Paragraph Font"/>
-    <w:uiPriority w:val="1"/>
-    <w:semiHidden/>
-    <w:unhideWhenUsed/>
-  </w:style>
-  <w:style w:type="table" w:default="1" w:styleId="Tablanormal">
-    <w:name w:val="Normal Table"/>
-    <w:uiPriority w:val="99"/>
-    <w:semiHidden/>
-    <w:unhideWhenUsed/>
-    <w:tblPr>
-      <w:tblInd w:w="0" w:type="dxa"/>
-      <w:tblCellMar>
-        <w:top w:w="0" w:type="dxa"/>
-        <w:left w:w="108" w:type="dxa"/>
-        <w:bottom w:w="0" w:type="dxa"/>
-        <w:right w:w="108" w:type="dxa"/>
-      </w:tblCellMar>
-    </w:tblPr>
-  </w:style>
-  <w:style w:type="numbering" w:default="1" w:styleId="Sinlista">
-    <w:name w:val="No List"/>
-    <w:uiPriority w:val="99"/>
-    <w:semiHidden/>
-    <w:unhideWhenUsed/>
-  </w:style>
-  <w:style w:type="paragraph" w:customStyle="1" w:styleId="CBF8325785F64DDA8C6D19E0CA50A178">
-    <w:name w:val="CBF8325785F64DDA8C6D19E0CA50A178"/>
-  </w:style>
-  <w:style w:type="paragraph" w:customStyle="1" w:styleId="2DEE24B8D0114D489EAE12B5DCC490D7">
-    <w:name w:val="2DEE24B8D0114D489EAE12B5DCC490D7"/>
-  </w:style>
-</w:styles>
-</file>
-
-<file path=word/glossary/webSettings.xml><?xml version="1.0" encoding="utf-8"?>
-<w:webSettings xmlns:mc="http://schemas.openxmlformats.org/markup-compatibility/2006" xmlns:r="http://schemas.openxmlformats.org/officeDocument/2006/relationships" xmlns:w="http://schemas.openxmlformats.org/wordprocessingml/2006/main" xmlns:w14="http://schemas.microsoft.com/office/word/2010/wordml" mc:Ignorable="w14">
-  <w:optimizeForBrowser/>
-  <w:allowPNG/>
-</w:webSettings>
 </file>
 
 <file path=word/theme/theme1.xml><?xml version="1.0" encoding="utf-8"?>
@@ -6360,11 +6753,71 @@
     <b:DayAccessed>20</b:DayAccessed>
     <b:RefOrder>3</b:RefOrder>
   </b:Source>
+  <b:Source>
+    <b:Tag>Dav151</b:Tag>
+    <b:SourceType>DocumentFromInternetSite</b:SourceType>
+    <b:Guid>{B5B5B080-B0AC-48A7-A30B-0D78919CBCDB}</b:Guid>
+    <b:Author>
+      <b:Author>
+        <b:NameList>
+          <b:Person>
+            <b:Last>Hansson</b:Last>
+            <b:First>David</b:First>
+            <b:Middle>Heinemeier</b:Middle>
+          </b:Person>
+        </b:NameList>
+      </b:Author>
+    </b:Author>
+    <b:InternetSiteTitle>Active Record Query Interface</b:InternetSiteTitle>
+    <b:Year>2015</b:Year>
+    <b:Month>Enero</b:Month>
+    <b:URL>http://guides.rubyonrails.org/active_record_querying.html</b:URL>
+    <b:RefOrder>4</b:RefOrder>
+  </b:Source>
+  <b:Source>
+    <b:Tag>Dav152</b:Tag>
+    <b:SourceType>DocumentFromInternetSite</b:SourceType>
+    <b:Guid>{0F12071F-73B9-4536-9033-CAAFBDF21BA6}</b:Guid>
+    <b:Author>
+      <b:Author>
+        <b:Corporate>David Heinemeier Hansson</b:Corporate>
+      </b:Author>
+    </b:Author>
+    <b:InternetSiteTitle>Ruby on Rails: Routes.rb</b:InternetSiteTitle>
+    <b:Year>2015</b:Year>
+    <b:Month>Enero</b:Month>
+    <b:URL>http://guides.rubyonrails.org/routing.html</b:URL>
+    <b:RefOrder>5</b:RefOrder>
+  </b:Source>
+  <b:Source>
+    <b:Tag>Pav</b:Tag>
+    <b:SourceType>DocumentFromInternetSite</b:SourceType>
+    <b:Guid>{12349749-3DE2-4B25-8B9A-E13AA678E30B}</b:Guid>
+    <b:Author>
+      <b:Author>
+        <b:NameList>
+          <b:Person>
+            <b:Last>Pavlich</b:Last>
+            <b:First>Jaime</b:First>
+          </b:Person>
+          <b:Person>
+            <b:Last>Torres</b:Last>
+            <b:First>Miguel</b:First>
+          </b:Person>
+        </b:NameList>
+      </b:Author>
+    </b:Author>
+    <b:InternetSiteTitle>Página de Miguel Torres  -Ingenieria de Software - Programa del Curso</b:InternetSiteTitle>
+    <b:Year>2015</b:Year>
+    <b:Month>Enero</b:Month>
+    <b:URL>http://sophia.javeriana.edu.co/~metorres/</b:URL>
+    <b:RefOrder>6</b:RefOrder>
+  </b:Source>
 </b:Sources>
 </file>
 
 <file path=customXml/itemProps1.xml><?xml version="1.0" encoding="utf-8"?>
-<ds:datastoreItem xmlns:ds="http://schemas.openxmlformats.org/officeDocument/2006/customXml" ds:itemID="{96360B27-5729-43E8-A654-7A63110E5561}">
+<ds:datastoreItem xmlns:ds="http://schemas.openxmlformats.org/officeDocument/2006/customXml" ds:itemID="{DB6F5833-1486-465A-ACFF-446E26BACB5F}">
   <ds:schemaRefs>
     <ds:schemaRef ds:uri="http://schemas.openxmlformats.org/officeDocument/2006/bibliography"/>
   </ds:schemaRefs>

</xml_diff>

<commit_message>
Se integran los diagramas de proceso en el SDD en la seccion 7
</commit_message>
<xml_diff>
--- a/Proyecto/Quinto Incremento/Documentos/(SnoutPoint)-SDD.docx
+++ b/Proyecto/Quinto Incremento/Documentos/(SnoutPoint)-SDD.docx
@@ -182,18 +182,8 @@
                     <w:sz w:val="24"/>
                     <w:szCs w:val="24"/>
                   </w:rPr>
-                  <w:t xml:space="preserve">Camilo Oviedo </w:t>
+                  <w:t>Camilo Oviedo Lizarazo</w:t>
                 </w:r>
-                <w:proofErr w:type="spellStart"/>
-                <w:r>
-                  <w:rPr>
-                    <w:rFonts w:cstheme="minorHAnsi"/>
-                    <w:sz w:val="24"/>
-                    <w:szCs w:val="24"/>
-                  </w:rPr>
-                  <w:t>Lizarazo</w:t>
-                </w:r>
-                <w:proofErr w:type="spellEnd"/>
               </w:p>
               <w:p>
                 <w:pPr>
@@ -865,6 +855,17 @@
                 <w:lang w:val="es-CO"/>
               </w:rPr>
             </w:pPr>
+            <w:r>
+              <w:rPr>
+                <w:rFonts w:cstheme="minorHAnsi"/>
+                <w:b/>
+                <w:bCs/>
+                <w:sz w:val="24"/>
+                <w:szCs w:val="24"/>
+                <w:lang w:val="es-CO"/>
+              </w:rPr>
+              <w:t>V0.3</w:t>
+            </w:r>
           </w:p>
         </w:tc>
         <w:tc>
@@ -882,6 +883,15 @@
                 <w:lang w:val="es-CO"/>
               </w:rPr>
             </w:pPr>
+            <w:r>
+              <w:rPr>
+                <w:rFonts w:cstheme="minorHAnsi"/>
+                <w:sz w:val="24"/>
+                <w:szCs w:val="24"/>
+                <w:lang w:val="es-CO"/>
+              </w:rPr>
+              <w:t>Agregado la representación y explicación de los diagramas de comportamiento del sistema (Numeral 7)</w:t>
+            </w:r>
           </w:p>
         </w:tc>
         <w:tc>
@@ -900,6 +910,15 @@
                 <w:lang w:val="es-CO"/>
               </w:rPr>
             </w:pPr>
+            <w:r>
+              <w:rPr>
+                <w:rFonts w:cstheme="minorHAnsi"/>
+                <w:sz w:val="24"/>
+                <w:szCs w:val="24"/>
+                <w:lang w:val="es-CO"/>
+              </w:rPr>
+              <w:t>28 de Mayo de 2015</w:t>
+            </w:r>
           </w:p>
         </w:tc>
         <w:tc>
@@ -917,6 +936,15 @@
                 <w:lang w:val="es-CO"/>
               </w:rPr>
             </w:pPr>
+            <w:r>
+              <w:rPr>
+                <w:rFonts w:cstheme="minorHAnsi"/>
+                <w:sz w:val="24"/>
+                <w:szCs w:val="24"/>
+                <w:lang w:val="es-CO"/>
+              </w:rPr>
+              <w:t>EAD</w:t>
+            </w:r>
           </w:p>
         </w:tc>
       </w:tr>
@@ -2202,6 +2230,7 @@
           <w:id w:val="-2020693109"/>
           <w:citation/>
         </w:sdtPr>
+        <w:sdtEndPr/>
         <w:sdtContent>
           <w:r>
             <w:rPr>
@@ -2241,7 +2270,6 @@
           <w:hyperlink w:anchor="Dav151" w:history="1">
             <w:r>
               <w:rPr>
-                <w:rStyle w:val="Encabezado"/>
                 <w:rFonts w:cstheme="minorHAnsi"/>
                 <w:noProof/>
                 <w:sz w:val="24"/>
@@ -2369,6 +2397,7 @@
           <w:id w:val="720641577"/>
           <w:citation/>
         </w:sdtPr>
+        <w:sdtEndPr/>
         <w:sdtContent>
           <w:r>
             <w:rPr>
@@ -2408,7 +2437,6 @@
           <w:hyperlink w:anchor="Dav152" w:history="1">
             <w:r>
               <w:rPr>
-                <w:rStyle w:val="Encabezado"/>
                 <w:rFonts w:cstheme="minorHAnsi"/>
                 <w:noProof/>
                 <w:sz w:val="24"/>
@@ -2506,6 +2534,7 @@
           <w:id w:val="1240515301"/>
           <w:citation/>
         </w:sdtPr>
+        <w:sdtEndPr/>
         <w:sdtContent>
           <w:r>
             <w:rPr>
@@ -2550,7 +2579,6 @@
           <w:hyperlink w:anchor="IEE091" w:history="1">
             <w:r>
               <w:rPr>
-                <w:rStyle w:val="Encabezado"/>
                 <w:rFonts w:cstheme="minorHAnsi"/>
                 <w:noProof/>
                 <w:sz w:val="24"/>
@@ -2616,6 +2644,7 @@
           <w:id w:val="918602906"/>
           <w:citation/>
         </w:sdtPr>
+        <w:sdtEndPr/>
         <w:sdtContent>
           <w:r>
             <w:rPr>
@@ -2651,7 +2680,6 @@
           <w:hyperlink w:anchor="Pav" w:history="1">
             <w:r>
               <w:rPr>
-                <w:rStyle w:val="Encabezado"/>
                 <w:rFonts w:cstheme="minorHAnsi"/>
                 <w:noProof/>
                 <w:sz w:val="24"/>
@@ -2808,6 +2836,7 @@
       <w:r>
         <w:rPr>
           <w:noProof/>
+          <w:lang w:eastAsia="es-ES"/>
         </w:rPr>
         <mc:AlternateContent>
           <mc:Choice Requires="wps">
@@ -2912,14 +2941,27 @@
                       <w:r>
                         <w:t xml:space="preserve">Ilustración </w:t>
                       </w:r>
-                      <w:fldSimple w:instr=" SEQ Ilustración \* ARABIC ">
-                        <w:r>
-                          <w:rPr>
-                            <w:noProof/>
-                          </w:rPr>
-                          <w:t>2</w:t>
-                        </w:r>
-                      </w:fldSimple>
+                      <w:r>
+                        <w:fldChar w:fldCharType="begin"/>
+                      </w:r>
+                      <w:r>
+                        <w:instrText xml:space="preserve"> SEQ Ilustración \* ARABIC </w:instrText>
+                      </w:r>
+                      <w:r>
+                        <w:fldChar w:fldCharType="separate"/>
+                      </w:r>
+                      <w:r>
+                        <w:rPr>
+                          <w:noProof/>
+                        </w:rPr>
+                        <w:t>2</w:t>
+                      </w:r>
+                      <w:r>
+                        <w:rPr>
+                          <w:noProof/>
+                        </w:rPr>
+                        <w:fldChar w:fldCharType="end"/>
+                      </w:r>
                       <w:r>
                         <w:t>. Diagrama de Despliegue</w:t>
                       </w:r>
@@ -3021,6 +3063,7 @@
           <w:id w:val="-830293183"/>
           <w:citation/>
         </w:sdtPr>
+        <w:sdtEndPr/>
         <w:sdtContent>
           <w:r>
             <w:rPr>
@@ -3052,7 +3095,6 @@
           <w:hyperlink w:anchor="IEE091" w:history="1">
             <w:r>
               <w:rPr>
-                <w:rStyle w:val="Encabezado"/>
                 <w:noProof/>
                 <w:sz w:val="24"/>
                 <w:lang w:val="es-CO"/>
@@ -3106,8 +3148,6 @@
         </w:rPr>
         <w:t xml:space="preserve">la vista cargada con la información determinada. </w:t>
       </w:r>
-      <w:bookmarkStart w:id="2" w:name="_GoBack"/>
-      <w:bookmarkEnd w:id="2"/>
     </w:p>
     <w:p/>
     <w:p>
@@ -3330,8 +3370,8 @@
           <w:szCs w:val="24"/>
         </w:rPr>
       </w:pPr>
-      <w:bookmarkStart w:id="3" w:name="_7._Diseño_Detallado"/>
-      <w:bookmarkEnd w:id="3"/>
+      <w:bookmarkStart w:id="2" w:name="_7._Diseño_Detallado"/>
+      <w:bookmarkEnd w:id="2"/>
       <w:r>
         <w:rPr>
           <w:rFonts w:asciiTheme="minorHAnsi" w:hAnsiTheme="minorHAnsi" w:cstheme="minorHAnsi"/>
@@ -3414,7 +3454,7 @@
           <w:szCs w:val="24"/>
         </w:rPr>
       </w:pPr>
-      <w:bookmarkStart w:id="4" w:name="_Ref370732616"/>
+      <w:bookmarkStart w:id="3" w:name="_Ref370732616"/>
       <w:r>
         <w:rPr>
           <w:rFonts w:asciiTheme="minorHAnsi" w:hAnsiTheme="minorHAnsi" w:cstheme="minorHAnsi"/>
@@ -3424,7 +3464,7 @@
         </w:rPr>
         <w:t>Estructura del Sistema</w:t>
       </w:r>
-      <w:bookmarkEnd w:id="4"/>
+      <w:bookmarkEnd w:id="3"/>
     </w:p>
     <w:p>
       <w:pPr>
@@ -3588,247 +3628,2217 @@
     </w:p>
     <w:p>
       <w:pPr>
+        <w:jc w:val="both"/>
+      </w:pPr>
+      <w:r>
+        <w:t>El objetivo de la sección de comportamiento del sistema es el de conocer los conceptos básicos para el modelado avanzado del comportamiento del sistema; además, el de conocer las características de los diagramas de cada uno de los diagramas realizados. [7]</w:t>
+      </w:r>
+    </w:p>
+    <w:p>
+      <w:pPr>
+        <w:jc w:val="both"/>
+      </w:pPr>
+      <w:r>
+        <w:t>Por tal motivo, a continuación se encuentran los diagramas que representan el comportamiento del sistema, con su respectiva descripción.</w:t>
+      </w:r>
+    </w:p>
+    <w:p>
+      <w:pPr>
+        <w:jc w:val="both"/>
+      </w:pPr>
+      <w:r>
+        <w:t>[7]</w:t>
+      </w:r>
+      <w:r>
+        <w:t xml:space="preserve"> </w:t>
+      </w:r>
+      <w:r>
+        <w:t>http://www.ctr.unican.es/asignaturas/is1/is1-t12-trans.pdf</w:t>
+      </w:r>
+    </w:p>
+    <w:p>
+      <w:pPr>
         <w:pStyle w:val="Instrucciones"/>
-        <w:rPr>
-          <w:rFonts w:cstheme="minorHAnsi"/>
+        <w:keepNext/>
+      </w:pPr>
+      <w:r>
+        <w:rPr>
+          <w:rFonts w:cstheme="minorHAnsi"/>
+          <w:noProof/>
           <w:color w:val="auto"/>
           <w:sz w:val="24"/>
           <w:szCs w:val="24"/>
-          <w:lang w:val="es-ES"/>
-        </w:rPr>
-      </w:pPr>
-      <w:r>
-        <w:rPr>
-          <w:rFonts w:cstheme="minorHAnsi"/>
-          <w:color w:val="auto"/>
-          <w:sz w:val="24"/>
-          <w:szCs w:val="24"/>
-          <w:lang w:val="es-ES"/>
-        </w:rPr>
-        <w:t xml:space="preserve">Propósito: Que el </w:t>
-      </w:r>
-      <w:r>
-        <w:rPr>
-          <w:rFonts w:cstheme="minorHAnsi"/>
-          <w:color w:val="auto"/>
-          <w:sz w:val="24"/>
-          <w:szCs w:val="24"/>
-        </w:rPr>
-        <w:t xml:space="preserve">desarrollador </w:t>
-      </w:r>
-      <w:r>
-        <w:rPr>
-          <w:rFonts w:cstheme="minorHAnsi"/>
-          <w:color w:val="auto"/>
-          <w:sz w:val="24"/>
-          <w:szCs w:val="24"/>
-          <w:lang w:val="es-ES"/>
-        </w:rPr>
-        <w:t>entienda los detalles de cómo cambia el sistema en el tiempo. Proveer una guía para implementar los métodos más complejos de las clases del software.</w:t>
-      </w:r>
-    </w:p>
-    <w:p>
-      <w:pPr>
-        <w:pStyle w:val="Instrucciones"/>
-        <w:rPr>
-          <w:rFonts w:cstheme="minorHAnsi"/>
-          <w:color w:val="auto"/>
-          <w:sz w:val="24"/>
-          <w:szCs w:val="24"/>
-          <w:lang w:val="es-ES"/>
-        </w:rPr>
-      </w:pPr>
-      <w:r>
-        <w:rPr>
-          <w:rFonts w:cstheme="minorHAnsi"/>
-          <w:color w:val="auto"/>
-          <w:sz w:val="24"/>
-          <w:szCs w:val="24"/>
-          <w:lang w:val="es-ES"/>
-        </w:rPr>
-        <w:t xml:space="preserve">Contenido: Para cada acción compleja descrita en la sección </w:t>
-      </w:r>
-      <w:r>
-        <w:rPr>
-          <w:rFonts w:cstheme="minorHAnsi"/>
-          <w:color w:val="auto"/>
-          <w:sz w:val="24"/>
-          <w:szCs w:val="24"/>
-          <w:lang w:val="es-ES"/>
-        </w:rPr>
+          <w:lang w:val="es-ES" w:eastAsia="es-ES"/>
+        </w:rPr>
+        <w:drawing>
+          <wp:inline distT="0" distB="0" distL="0" distR="0" wp14:anchorId="02E353B2" wp14:editId="660E8C15">
+            <wp:extent cx="5385908" cy="1257300"/>
+            <wp:effectExtent l="0" t="0" r="5715" b="0"/>
+            <wp:docPr id="5" name="Imagen 5" descr="C:\Users\Kmilo\Dropbox\Universidad\Ingesoft\Ciclos\SDD\Procesos Imagenes\Proceso Registrar Cuenta.png"/>
+            <wp:cNvGraphicFramePr>
+              <a:graphicFrameLocks xmlns:a="http://schemas.openxmlformats.org/drawingml/2006/main" noChangeAspect="1"/>
+            </wp:cNvGraphicFramePr>
+            <a:graphic xmlns:a="http://schemas.openxmlformats.org/drawingml/2006/main">
+              <a:graphicData uri="http://schemas.openxmlformats.org/drawingml/2006/picture">
+                <pic:pic xmlns:pic="http://schemas.openxmlformats.org/drawingml/2006/picture">
+                  <pic:nvPicPr>
+                    <pic:cNvPr id="0" name="Picture 2" descr="C:\Users\Kmilo\Dropbox\Universidad\Ingesoft\Ciclos\SDD\Procesos Imagenes\Proceso Registrar Cuenta.png"/>
+                    <pic:cNvPicPr>
+                      <a:picLocks noChangeAspect="1" noChangeArrowheads="1"/>
+                    </pic:cNvPicPr>
+                  </pic:nvPicPr>
+                  <pic:blipFill rotWithShape="1">
+                    <a:blip r:embed="rId14" cstate="print">
+                      <a:extLst>
+                        <a:ext uri="{28A0092B-C50C-407E-A947-70E740481C1C}">
+                          <a14:useLocalDpi xmlns:a14="http://schemas.microsoft.com/office/drawing/2010/main" val="0"/>
+                        </a:ext>
+                      </a:extLst>
+                    </a:blip>
+                    <a:srcRect b="21428"/>
+                    <a:stretch/>
+                  </pic:blipFill>
+                  <pic:spPr bwMode="auto">
+                    <a:xfrm>
+                      <a:off x="0" y="0"/>
+                      <a:ext cx="5400040" cy="1260599"/>
+                    </a:xfrm>
+                    <a:prstGeom prst="rect">
+                      <a:avLst/>
+                    </a:prstGeom>
+                    <a:noFill/>
+                    <a:ln>
+                      <a:noFill/>
+                    </a:ln>
+                    <a:extLst>
+                      <a:ext uri="{53640926-AAD7-44D8-BBD7-CCE9431645EC}">
+                        <a14:shadowObscured xmlns:a14="http://schemas.microsoft.com/office/drawing/2010/main"/>
+                      </a:ext>
+                    </a:extLst>
+                  </pic:spPr>
+                </pic:pic>
+              </a:graphicData>
+            </a:graphic>
+          </wp:inline>
+        </w:drawing>
+      </w:r>
+    </w:p>
+    <w:p>
+      <w:pPr>
+        <w:pStyle w:val="Epgrafe"/>
+        <w:jc w:val="center"/>
+      </w:pPr>
+      <w:r>
+        <w:t xml:space="preserve">Ilustración </w:t>
+      </w:r>
+      <w:r>
         <w:fldChar w:fldCharType="begin"/>
       </w:r>
       <w:r>
-        <w:rPr>
-          <w:rFonts w:cstheme="minorHAnsi"/>
-          <w:color w:val="auto"/>
-          <w:sz w:val="24"/>
-          <w:szCs w:val="24"/>
-          <w:lang w:val="es-ES"/>
-        </w:rPr>
-        <w:instrText xml:space="preserve"> REF _Ref370732558 \r \h  \* MERGEFORMAT </w:instrText>
-      </w:r>
-      <w:r>
-        <w:rPr>
-          <w:rFonts w:cstheme="minorHAnsi"/>
-          <w:color w:val="auto"/>
-          <w:sz w:val="24"/>
-          <w:szCs w:val="24"/>
-          <w:lang w:val="es-ES"/>
-        </w:rPr>
-      </w:r>
-      <w:r>
-        <w:rPr>
-          <w:rFonts w:cstheme="minorHAnsi"/>
-          <w:color w:val="auto"/>
-          <w:sz w:val="24"/>
-          <w:szCs w:val="24"/>
-          <w:lang w:val="es-ES"/>
-        </w:rPr>
+        <w:instrText xml:space="preserve"> SEQ Ilustración \* ARABIC </w:instrText>
+      </w:r>
+      <w:r>
         <w:fldChar w:fldCharType="separate"/>
       </w:r>
       <w:r>
         <w:rPr>
-          <w:rFonts w:cstheme="minorHAnsi"/>
-          <w:color w:val="auto"/>
-          <w:sz w:val="24"/>
-          <w:szCs w:val="24"/>
-          <w:lang w:val="es-ES"/>
-        </w:rPr>
-        <w:t>6.3</w:t>
-      </w:r>
-      <w:r>
-        <w:rPr>
-          <w:rFonts w:cstheme="minorHAnsi"/>
-          <w:color w:val="auto"/>
-          <w:sz w:val="24"/>
-          <w:szCs w:val="24"/>
-          <w:lang w:val="es-ES"/>
+          <w:noProof/>
+        </w:rPr>
+        <w:t>3</w:t>
+      </w:r>
+      <w:r>
+        <w:rPr>
+          <w:noProof/>
         </w:rPr>
         <w:fldChar w:fldCharType="end"/>
       </w:r>
       <w:r>
-        <w:rPr>
-          <w:rFonts w:cstheme="minorHAnsi"/>
-          <w:color w:val="auto"/>
-          <w:sz w:val="24"/>
-          <w:szCs w:val="24"/>
-          <w:lang w:val="es-ES"/>
-        </w:rPr>
-        <w:t xml:space="preserve">, un diagrama de secuencia, de comunicación o de estados que describa cómo se realiza dicha acción. Dichos diagramas de secuencia deben utilizar instancias y métodos de las clases descritas en </w:t>
-      </w:r>
-      <w:r>
-        <w:rPr>
-          <w:rFonts w:cstheme="minorHAnsi"/>
-          <w:color w:val="auto"/>
-          <w:sz w:val="24"/>
-          <w:szCs w:val="24"/>
-          <w:lang w:val="es-ES"/>
-        </w:rPr>
+        <w:t>. Proceso Registrar Cuenta</w:t>
+      </w:r>
+    </w:p>
+    <w:p>
+      <w:pPr>
+        <w:jc w:val="both"/>
+      </w:pPr>
+      <w:r>
+        <w:t xml:space="preserve">En el primer diagrama detallado en la ilustración anterior, se puede observar el proceso para Registrar una Cuenta en el sitio web de </w:t>
+      </w:r>
+      <w:proofErr w:type="spellStart"/>
+      <w:r>
+        <w:t>SnoutPoint</w:t>
+      </w:r>
+      <w:proofErr w:type="spellEnd"/>
+      <w:r>
+        <w:t>. Cabe resaltar que se realizaron términos y condiciones</w:t>
+      </w:r>
+      <w:r>
+        <w:t xml:space="preserve"> y se deben tomar en cuenta en el proceso de registrar cuenta.</w:t>
+      </w:r>
+    </w:p>
+    <w:p>
+      <w:pPr>
+        <w:keepNext/>
+      </w:pPr>
+      <w:r>
+        <w:rPr>
+          <w:noProof/>
+          <w:lang w:eastAsia="es-ES"/>
+        </w:rPr>
+        <w:lastRenderedPageBreak/>
+        <w:drawing>
+          <wp:inline distT="0" distB="0" distL="0" distR="0" wp14:anchorId="696B0B89" wp14:editId="4AA6639B">
+            <wp:extent cx="5399314" cy="1621972"/>
+            <wp:effectExtent l="0" t="0" r="0" b="0"/>
+            <wp:docPr id="6" name="Imagen 6" descr="C:\Users\Kmilo\Dropbox\Universidad\Ingesoft\Ciclos\SDD\Procesos Imagenes\Proceso Iniciar Sesion.png"/>
+            <wp:cNvGraphicFramePr>
+              <a:graphicFrameLocks xmlns:a="http://schemas.openxmlformats.org/drawingml/2006/main" noChangeAspect="1"/>
+            </wp:cNvGraphicFramePr>
+            <a:graphic xmlns:a="http://schemas.openxmlformats.org/drawingml/2006/main">
+              <a:graphicData uri="http://schemas.openxmlformats.org/drawingml/2006/picture">
+                <pic:pic xmlns:pic="http://schemas.openxmlformats.org/drawingml/2006/picture">
+                  <pic:nvPicPr>
+                    <pic:cNvPr id="0" name="Picture 3" descr="C:\Users\Kmilo\Dropbox\Universidad\Ingesoft\Ciclos\SDD\Procesos Imagenes\Proceso Iniciar Sesion.png"/>
+                    <pic:cNvPicPr>
+                      <a:picLocks noChangeAspect="1" noChangeArrowheads="1"/>
+                    </pic:cNvPicPr>
+                  </pic:nvPicPr>
+                  <pic:blipFill rotWithShape="1">
+                    <a:blip r:embed="rId15" cstate="print">
+                      <a:extLst>
+                        <a:ext uri="{28A0092B-C50C-407E-A947-70E740481C1C}">
+                          <a14:useLocalDpi xmlns:a14="http://schemas.microsoft.com/office/drawing/2010/main" val="0"/>
+                        </a:ext>
+                      </a:extLst>
+                    </a:blip>
+                    <a:srcRect b="18803"/>
+                    <a:stretch/>
+                  </pic:blipFill>
+                  <pic:spPr bwMode="auto">
+                    <a:xfrm>
+                      <a:off x="0" y="0"/>
+                      <a:ext cx="5400040" cy="1622190"/>
+                    </a:xfrm>
+                    <a:prstGeom prst="rect">
+                      <a:avLst/>
+                    </a:prstGeom>
+                    <a:noFill/>
+                    <a:ln>
+                      <a:noFill/>
+                    </a:ln>
+                    <a:extLst>
+                      <a:ext uri="{53640926-AAD7-44D8-BBD7-CCE9431645EC}">
+                        <a14:shadowObscured xmlns:a14="http://schemas.microsoft.com/office/drawing/2010/main"/>
+                      </a:ext>
+                    </a:extLst>
+                  </pic:spPr>
+                </pic:pic>
+              </a:graphicData>
+            </a:graphic>
+          </wp:inline>
+        </w:drawing>
+      </w:r>
+    </w:p>
+    <w:p>
+      <w:pPr>
+        <w:pStyle w:val="Epgrafe"/>
+        <w:jc w:val="center"/>
+      </w:pPr>
+      <w:r>
+        <w:t xml:space="preserve">Ilustración </w:t>
+      </w:r>
+      <w:r>
         <w:fldChar w:fldCharType="begin"/>
       </w:r>
       <w:r>
-        <w:rPr>
-          <w:rFonts w:cstheme="minorHAnsi"/>
-          <w:color w:val="auto"/>
-          <w:sz w:val="24"/>
-          <w:szCs w:val="24"/>
-          <w:lang w:val="es-ES"/>
-        </w:rPr>
-        <w:instrText xml:space="preserve"> REF _Ref370732616 \r \h  \* MERGEFORMAT </w:instrText>
-      </w:r>
-      <w:r>
-        <w:rPr>
-          <w:rFonts w:cstheme="minorHAnsi"/>
-          <w:color w:val="auto"/>
-          <w:sz w:val="24"/>
-          <w:szCs w:val="24"/>
-          <w:lang w:val="es-ES"/>
-        </w:rPr>
-      </w:r>
-      <w:r>
-        <w:rPr>
-          <w:rFonts w:cstheme="minorHAnsi"/>
-          <w:color w:val="auto"/>
-          <w:sz w:val="24"/>
-          <w:szCs w:val="24"/>
-          <w:lang w:val="es-ES"/>
-        </w:rPr>
+        <w:instrText xml:space="preserve"> SEQ Ilustración \* ARABIC </w:instrText>
+      </w:r>
+      <w:r>
         <w:fldChar w:fldCharType="separate"/>
       </w:r>
       <w:r>
         <w:rPr>
-          <w:rFonts w:cstheme="minorHAnsi"/>
-          <w:color w:val="auto"/>
-          <w:sz w:val="24"/>
-          <w:szCs w:val="24"/>
-          <w:lang w:val="es-ES"/>
-        </w:rPr>
-        <w:t>7.1</w:t>
-      </w:r>
-      <w:r>
-        <w:rPr>
-          <w:rFonts w:cstheme="minorHAnsi"/>
-          <w:color w:val="auto"/>
-          <w:sz w:val="24"/>
-          <w:szCs w:val="24"/>
-          <w:lang w:val="es-ES"/>
+          <w:noProof/>
+        </w:rPr>
+        <w:t>4</w:t>
+      </w:r>
+      <w:r>
+        <w:rPr>
+          <w:noProof/>
         </w:rPr>
         <w:fldChar w:fldCharType="end"/>
       </w:r>
       <w:r>
-        <w:rPr>
-          <w:rFonts w:cstheme="minorHAnsi"/>
-          <w:color w:val="auto"/>
-          <w:sz w:val="24"/>
-          <w:szCs w:val="24"/>
-          <w:lang w:val="es-ES"/>
-        </w:rPr>
+        <w:t>. Proceso Iniciar Sesión</w:t>
+      </w:r>
+    </w:p>
+    <w:p>
+      <w:pPr>
+        <w:jc w:val="both"/>
+      </w:pPr>
+      <w:r>
+        <w:t xml:space="preserve">Para el </w:t>
+      </w:r>
+      <w:r>
+        <w:t xml:space="preserve">diagrama </w:t>
+      </w:r>
+      <w:r>
+        <w:t xml:space="preserve">anterior </w:t>
+      </w:r>
+      <w:r>
+        <w:t>se detalla el pr</w:t>
+      </w:r>
+      <w:r>
+        <w:t>oceso</w:t>
+      </w:r>
+      <w:r>
+        <w:t xml:space="preserve"> de iniciar sesión en el cual el usuario </w:t>
+      </w:r>
+      <w:r>
+        <w:t>deberá completar los campos de correo y contraseña correctamente antes de poder continuar a la página principal de su cuenta.</w:t>
+      </w:r>
+    </w:p>
+    <w:p>
+      <w:pPr>
+        <w:keepNext/>
+      </w:pPr>
+      <w:r>
+        <w:rPr>
+          <w:noProof/>
+          <w:lang w:eastAsia="es-ES"/>
+        </w:rPr>
+        <w:drawing>
+          <wp:inline distT="0" distB="0" distL="0" distR="0" wp14:anchorId="5E9F0661" wp14:editId="15C492F4">
+            <wp:extent cx="5400040" cy="1816742"/>
+            <wp:effectExtent l="0" t="0" r="0" b="0"/>
+            <wp:docPr id="8" name="Imagen 8" descr="C:\Users\Kmilo\Dropbox\Universidad\Ingesoft\Ciclos\SDD\Procesos Imagenes\Proceso de Registrar Mascota.png"/>
+            <wp:cNvGraphicFramePr>
+              <a:graphicFrameLocks xmlns:a="http://schemas.openxmlformats.org/drawingml/2006/main" noChangeAspect="1"/>
+            </wp:cNvGraphicFramePr>
+            <a:graphic xmlns:a="http://schemas.openxmlformats.org/drawingml/2006/main">
+              <a:graphicData uri="http://schemas.openxmlformats.org/drawingml/2006/picture">
+                <pic:pic xmlns:pic="http://schemas.openxmlformats.org/drawingml/2006/picture">
+                  <pic:nvPicPr>
+                    <pic:cNvPr id="0" name="Picture 5" descr="C:\Users\Kmilo\Dropbox\Universidad\Ingesoft\Ciclos\SDD\Procesos Imagenes\Proceso de Registrar Mascota.png"/>
+                    <pic:cNvPicPr>
+                      <a:picLocks noChangeAspect="1" noChangeArrowheads="1"/>
+                    </pic:cNvPicPr>
+                  </pic:nvPicPr>
+                  <pic:blipFill>
+                    <a:blip r:embed="rId16" cstate="print">
+                      <a:extLst>
+                        <a:ext uri="{28A0092B-C50C-407E-A947-70E740481C1C}">
+                          <a14:useLocalDpi xmlns:a14="http://schemas.microsoft.com/office/drawing/2010/main" val="0"/>
+                        </a:ext>
+                      </a:extLst>
+                    </a:blip>
+                    <a:srcRect/>
+                    <a:stretch>
+                      <a:fillRect/>
+                    </a:stretch>
+                  </pic:blipFill>
+                  <pic:spPr bwMode="auto">
+                    <a:xfrm>
+                      <a:off x="0" y="0"/>
+                      <a:ext cx="5400040" cy="1816742"/>
+                    </a:xfrm>
+                    <a:prstGeom prst="rect">
+                      <a:avLst/>
+                    </a:prstGeom>
+                    <a:noFill/>
+                    <a:ln>
+                      <a:noFill/>
+                    </a:ln>
+                  </pic:spPr>
+                </pic:pic>
+              </a:graphicData>
+            </a:graphic>
+          </wp:inline>
+        </w:drawing>
+      </w:r>
+    </w:p>
+    <w:p>
+      <w:pPr>
+        <w:pStyle w:val="Epgrafe"/>
+        <w:jc w:val="center"/>
+      </w:pPr>
+      <w:r>
+        <w:t xml:space="preserve">Ilustración </w:t>
+      </w:r>
+      <w:r>
+        <w:fldChar w:fldCharType="begin"/>
+      </w:r>
+      <w:r>
+        <w:instrText xml:space="preserve"> SEQ Ilustración \* ARABIC </w:instrText>
+      </w:r>
+      <w:r>
+        <w:fldChar w:fldCharType="separate"/>
+      </w:r>
+      <w:r>
+        <w:rPr>
+          <w:noProof/>
+        </w:rPr>
+        <w:t>5</w:t>
+      </w:r>
+      <w:r>
+        <w:rPr>
+          <w:noProof/>
+        </w:rPr>
+        <w:fldChar w:fldCharType="end"/>
+      </w:r>
+      <w:r>
+        <w:t>. Proceso de Registrar Mascota</w:t>
+      </w:r>
+    </w:p>
+    <w:p>
+      <w:pPr>
+        <w:jc w:val="both"/>
+      </w:pPr>
+      <w:r>
+        <w:t>Para el</w:t>
+      </w:r>
+      <w:r>
+        <w:t xml:space="preserve"> </w:t>
+      </w:r>
+      <w:r>
+        <w:t>diagrama</w:t>
+      </w:r>
+      <w:r>
+        <w:t xml:space="preserve"> anterior</w:t>
+      </w:r>
+      <w:r>
+        <w:t xml:space="preserve"> se detalla el proceso de registrar mascota en el cual, el usuario primero debe iniciar sesión en su cuenta para así poder agregar alguna mascota nueva a su cuenta.</w:t>
+      </w:r>
+    </w:p>
+    <w:p>
+      <w:pPr>
+        <w:keepNext/>
+      </w:pPr>
+      <w:r>
+        <w:rPr>
+          <w:noProof/>
+          <w:lang w:eastAsia="es-ES"/>
+        </w:rPr>
+        <w:drawing>
+          <wp:inline distT="0" distB="0" distL="0" distR="0" wp14:anchorId="2731E519" wp14:editId="402EBAC9">
+            <wp:extent cx="5400040" cy="1723822"/>
+            <wp:effectExtent l="0" t="0" r="0" b="0"/>
+            <wp:docPr id="9" name="Imagen 9" descr="C:\Users\Kmilo\Dropbox\Universidad\Ingesoft\Ciclos\SDD\Procesos Imagenes\Proceso de Registrar Servicio.png"/>
+            <wp:cNvGraphicFramePr>
+              <a:graphicFrameLocks xmlns:a="http://schemas.openxmlformats.org/drawingml/2006/main" noChangeAspect="1"/>
+            </wp:cNvGraphicFramePr>
+            <a:graphic xmlns:a="http://schemas.openxmlformats.org/drawingml/2006/main">
+              <a:graphicData uri="http://schemas.openxmlformats.org/drawingml/2006/picture">
+                <pic:pic xmlns:pic="http://schemas.openxmlformats.org/drawingml/2006/picture">
+                  <pic:nvPicPr>
+                    <pic:cNvPr id="0" name="Picture 6" descr="C:\Users\Kmilo\Dropbox\Universidad\Ingesoft\Ciclos\SDD\Procesos Imagenes\Proceso de Registrar Servicio.png"/>
+                    <pic:cNvPicPr>
+                      <a:picLocks noChangeAspect="1" noChangeArrowheads="1"/>
+                    </pic:cNvPicPr>
+                  </pic:nvPicPr>
+                  <pic:blipFill>
+                    <a:blip r:embed="rId17" cstate="print">
+                      <a:extLst>
+                        <a:ext uri="{28A0092B-C50C-407E-A947-70E740481C1C}">
+                          <a14:useLocalDpi xmlns:a14="http://schemas.microsoft.com/office/drawing/2010/main" val="0"/>
+                        </a:ext>
+                      </a:extLst>
+                    </a:blip>
+                    <a:srcRect/>
+                    <a:stretch>
+                      <a:fillRect/>
+                    </a:stretch>
+                  </pic:blipFill>
+                  <pic:spPr bwMode="auto">
+                    <a:xfrm>
+                      <a:off x="0" y="0"/>
+                      <a:ext cx="5400040" cy="1723822"/>
+                    </a:xfrm>
+                    <a:prstGeom prst="rect">
+                      <a:avLst/>
+                    </a:prstGeom>
+                    <a:noFill/>
+                    <a:ln>
+                      <a:noFill/>
+                    </a:ln>
+                  </pic:spPr>
+                </pic:pic>
+              </a:graphicData>
+            </a:graphic>
+          </wp:inline>
+        </w:drawing>
+      </w:r>
+    </w:p>
+    <w:p>
+      <w:pPr>
+        <w:pStyle w:val="Epgrafe"/>
+        <w:jc w:val="center"/>
+      </w:pPr>
+      <w:r>
+        <w:t xml:space="preserve">Ilustración </w:t>
+      </w:r>
+      <w:r>
+        <w:fldChar w:fldCharType="begin"/>
+      </w:r>
+      <w:r>
+        <w:instrText xml:space="preserve"> SEQ Ilustración \* ARABIC </w:instrText>
+      </w:r>
+      <w:r>
+        <w:fldChar w:fldCharType="separate"/>
+      </w:r>
+      <w:r>
+        <w:rPr>
+          <w:noProof/>
+        </w:rPr>
+        <w:t>6</w:t>
+      </w:r>
+      <w:r>
+        <w:rPr>
+          <w:noProof/>
+        </w:rPr>
+        <w:fldChar w:fldCharType="end"/>
+      </w:r>
+      <w:r>
+        <w:t>. Proceso de Registrar Servicio</w:t>
+      </w:r>
+    </w:p>
+    <w:p>
+      <w:pPr>
+        <w:jc w:val="both"/>
+      </w:pPr>
+      <w:r>
+        <w:t xml:space="preserve">Para el </w:t>
+      </w:r>
+      <w:r>
+        <w:t xml:space="preserve">diagrama </w:t>
+      </w:r>
+      <w:r>
+        <w:t xml:space="preserve">anterior </w:t>
+      </w:r>
+      <w:r>
+        <w:t>se detalla el proceso de registrar servicio, el cual el usuario debe Iniciar Sesión en primer lugar para luego llenar todos los campos correspondientes y finalmente poder agregar un servicio asociado a su cuenta.</w:t>
+      </w:r>
+    </w:p>
+    <w:p>
+      <w:pPr>
+        <w:keepNext/>
+      </w:pPr>
+      <w:r>
+        <w:rPr>
+          <w:noProof/>
+          <w:lang w:eastAsia="es-ES"/>
+        </w:rPr>
+        <w:lastRenderedPageBreak/>
+        <w:drawing>
+          <wp:inline distT="0" distB="0" distL="0" distR="0" wp14:anchorId="4627FBC5" wp14:editId="06F280C6">
+            <wp:extent cx="5400040" cy="1970579"/>
+            <wp:effectExtent l="0" t="0" r="0" b="0"/>
+            <wp:docPr id="10" name="Imagen 10" descr="C:\Users\Kmilo\Dropbox\Universidad\Ingesoft\Ciclos\SDD\Procesos Imagenes\Proceso Realizar Comentarios.png"/>
+            <wp:cNvGraphicFramePr>
+              <a:graphicFrameLocks xmlns:a="http://schemas.openxmlformats.org/drawingml/2006/main" noChangeAspect="1"/>
+            </wp:cNvGraphicFramePr>
+            <a:graphic xmlns:a="http://schemas.openxmlformats.org/drawingml/2006/main">
+              <a:graphicData uri="http://schemas.openxmlformats.org/drawingml/2006/picture">
+                <pic:pic xmlns:pic="http://schemas.openxmlformats.org/drawingml/2006/picture">
+                  <pic:nvPicPr>
+                    <pic:cNvPr id="0" name="Picture 7" descr="C:\Users\Kmilo\Dropbox\Universidad\Ingesoft\Ciclos\SDD\Procesos Imagenes\Proceso Realizar Comentarios.png"/>
+                    <pic:cNvPicPr>
+                      <a:picLocks noChangeAspect="1" noChangeArrowheads="1"/>
+                    </pic:cNvPicPr>
+                  </pic:nvPicPr>
+                  <pic:blipFill>
+                    <a:blip r:embed="rId18" cstate="print">
+                      <a:extLst>
+                        <a:ext uri="{28A0092B-C50C-407E-A947-70E740481C1C}">
+                          <a14:useLocalDpi xmlns:a14="http://schemas.microsoft.com/office/drawing/2010/main" val="0"/>
+                        </a:ext>
+                      </a:extLst>
+                    </a:blip>
+                    <a:srcRect/>
+                    <a:stretch>
+                      <a:fillRect/>
+                    </a:stretch>
+                  </pic:blipFill>
+                  <pic:spPr bwMode="auto">
+                    <a:xfrm>
+                      <a:off x="0" y="0"/>
+                      <a:ext cx="5400040" cy="1970579"/>
+                    </a:xfrm>
+                    <a:prstGeom prst="rect">
+                      <a:avLst/>
+                    </a:prstGeom>
+                    <a:noFill/>
+                    <a:ln>
+                      <a:noFill/>
+                    </a:ln>
+                  </pic:spPr>
+                </pic:pic>
+              </a:graphicData>
+            </a:graphic>
+          </wp:inline>
+        </w:drawing>
+      </w:r>
+    </w:p>
+    <w:p>
+      <w:pPr>
+        <w:pStyle w:val="Epgrafe"/>
+        <w:jc w:val="center"/>
+      </w:pPr>
+      <w:r>
+        <w:t xml:space="preserve">Ilustración </w:t>
+      </w:r>
+      <w:r>
+        <w:fldChar w:fldCharType="begin"/>
+      </w:r>
+      <w:r>
+        <w:instrText xml:space="preserve"> SEQ Ilustración \* ARABIC </w:instrText>
+      </w:r>
+      <w:r>
+        <w:fldChar w:fldCharType="separate"/>
+      </w:r>
+      <w:r>
+        <w:rPr>
+          <w:noProof/>
+        </w:rPr>
+        <w:t>7</w:t>
+      </w:r>
+      <w:r>
+        <w:rPr>
+          <w:noProof/>
+        </w:rPr>
+        <w:fldChar w:fldCharType="end"/>
+      </w:r>
+      <w:r>
+        <w:t>. Proceso de Realizar Comentario</w:t>
+      </w:r>
+    </w:p>
+    <w:p>
+      <w:pPr>
+        <w:jc w:val="both"/>
+      </w:pPr>
+      <w:r>
+        <w:t xml:space="preserve">En el diagrama </w:t>
+      </w:r>
+      <w:r>
+        <w:t xml:space="preserve">anterior </w:t>
+      </w:r>
+      <w:r>
+        <w:t>se detalla el proceso de realizar comentario, el cual, el usuario debe iniciar sesión en su cuenta antes de poder publicar algún comentario en el perfil de cualquier otro usuario.</w:t>
+      </w:r>
+    </w:p>
+    <w:p>
+      <w:r>
+        <w:rPr>
+          <w:noProof/>
+          <w:lang w:eastAsia="es-ES"/>
+        </w:rPr>
+        <w:drawing>
+          <wp:inline distT="0" distB="0" distL="0" distR="0">
+            <wp:extent cx="5400040" cy="2275686"/>
+            <wp:effectExtent l="0" t="0" r="0" b="0"/>
+            <wp:docPr id="11" name="Imagen 11" descr="C:\Users\Kmilo\Dropbox\Universidad\Ingesoft\Ciclos\SDD\Procesos Imagenes\Proceso Eliminar Amigos.png"/>
+            <wp:cNvGraphicFramePr>
+              <a:graphicFrameLocks xmlns:a="http://schemas.openxmlformats.org/drawingml/2006/main" noChangeAspect="1"/>
+            </wp:cNvGraphicFramePr>
+            <a:graphic xmlns:a="http://schemas.openxmlformats.org/drawingml/2006/main">
+              <a:graphicData uri="http://schemas.openxmlformats.org/drawingml/2006/picture">
+                <pic:pic xmlns:pic="http://schemas.openxmlformats.org/drawingml/2006/picture">
+                  <pic:nvPicPr>
+                    <pic:cNvPr id="0" name="Picture 8" descr="C:\Users\Kmilo\Dropbox\Universidad\Ingesoft\Ciclos\SDD\Procesos Imagenes\Proceso Eliminar Amigos.png"/>
+                    <pic:cNvPicPr>
+                      <a:picLocks noChangeAspect="1" noChangeArrowheads="1"/>
+                    </pic:cNvPicPr>
+                  </pic:nvPicPr>
+                  <pic:blipFill>
+                    <a:blip r:embed="rId19">
+                      <a:extLst>
+                        <a:ext uri="{28A0092B-C50C-407E-A947-70E740481C1C}">
+                          <a14:useLocalDpi xmlns:a14="http://schemas.microsoft.com/office/drawing/2010/main" val="0"/>
+                        </a:ext>
+                      </a:extLst>
+                    </a:blip>
+                    <a:srcRect/>
+                    <a:stretch>
+                      <a:fillRect/>
+                    </a:stretch>
+                  </pic:blipFill>
+                  <pic:spPr bwMode="auto">
+                    <a:xfrm>
+                      <a:off x="0" y="0"/>
+                      <a:ext cx="5400040" cy="2275686"/>
+                    </a:xfrm>
+                    <a:prstGeom prst="rect">
+                      <a:avLst/>
+                    </a:prstGeom>
+                    <a:noFill/>
+                    <a:ln>
+                      <a:noFill/>
+                    </a:ln>
+                  </pic:spPr>
+                </pic:pic>
+              </a:graphicData>
+            </a:graphic>
+          </wp:inline>
+        </w:drawing>
+      </w:r>
+    </w:p>
+    <w:p>
+      <w:pPr>
+        <w:pStyle w:val="Epgrafe"/>
+        <w:jc w:val="center"/>
+      </w:pPr>
+      <w:r>
+        <w:t xml:space="preserve">Ilustración </w:t>
+      </w:r>
+      <w:r>
+        <w:fldChar w:fldCharType="begin"/>
+      </w:r>
+      <w:r>
+        <w:instrText xml:space="preserve"> SEQ Ilustración \* ARABIC </w:instrText>
+      </w:r>
+      <w:r>
+        <w:fldChar w:fldCharType="separate"/>
+      </w:r>
+      <w:r>
+        <w:rPr>
+          <w:noProof/>
+        </w:rPr>
+        <w:t>8</w:t>
+      </w:r>
+      <w:r>
+        <w:rPr>
+          <w:noProof/>
+        </w:rPr>
+        <w:fldChar w:fldCharType="end"/>
+      </w:r>
+      <w:r>
+        <w:t>. Proceso de Eliminar Amigo</w:t>
+      </w:r>
+    </w:p>
+    <w:p>
+      <w:pPr>
+        <w:jc w:val="both"/>
+      </w:pPr>
+      <w:r>
+        <w:t>En el diagrama</w:t>
+      </w:r>
+      <w:r>
+        <w:t xml:space="preserve"> anterior</w:t>
+      </w:r>
+      <w:r>
+        <w:t xml:space="preserve"> se detalla el proceso de eliminar amigos, el cual se hace un proceso de verificación en dos pasos para saber que el usuario está seguro de querer eliminar este amigo de su cuenta.</w:t>
+      </w:r>
+    </w:p>
+    <w:p>
+      <w:pPr>
+        <w:keepNext/>
+      </w:pPr>
+      <w:r>
+        <w:rPr>
+          <w:noProof/>
+          <w:lang w:eastAsia="es-ES"/>
+        </w:rPr>
+        <w:drawing>
+          <wp:inline distT="0" distB="0" distL="0" distR="0" wp14:anchorId="0616A810" wp14:editId="2E3A1AFF">
+            <wp:extent cx="5400040" cy="1447247"/>
+            <wp:effectExtent l="0" t="0" r="0" b="635"/>
+            <wp:docPr id="12" name="Imagen 12" descr="C:\Users\Kmilo\Dropbox\Universidad\Ingesoft\Ciclos\SDD\Procesos Imagenes\Proceso Editar Datos.png"/>
+            <wp:cNvGraphicFramePr>
+              <a:graphicFrameLocks xmlns:a="http://schemas.openxmlformats.org/drawingml/2006/main" noChangeAspect="1"/>
+            </wp:cNvGraphicFramePr>
+            <a:graphic xmlns:a="http://schemas.openxmlformats.org/drawingml/2006/main">
+              <a:graphicData uri="http://schemas.openxmlformats.org/drawingml/2006/picture">
+                <pic:pic xmlns:pic="http://schemas.openxmlformats.org/drawingml/2006/picture">
+                  <pic:nvPicPr>
+                    <pic:cNvPr id="0" name="Picture 9" descr="C:\Users\Kmilo\Dropbox\Universidad\Ingesoft\Ciclos\SDD\Procesos Imagenes\Proceso Editar Datos.png"/>
+                    <pic:cNvPicPr>
+                      <a:picLocks noChangeAspect="1" noChangeArrowheads="1"/>
+                    </pic:cNvPicPr>
+                  </pic:nvPicPr>
+                  <pic:blipFill>
+                    <a:blip r:embed="rId20" cstate="print">
+                      <a:extLst>
+                        <a:ext uri="{28A0092B-C50C-407E-A947-70E740481C1C}">
+                          <a14:useLocalDpi xmlns:a14="http://schemas.microsoft.com/office/drawing/2010/main" val="0"/>
+                        </a:ext>
+                      </a:extLst>
+                    </a:blip>
+                    <a:srcRect/>
+                    <a:stretch>
+                      <a:fillRect/>
+                    </a:stretch>
+                  </pic:blipFill>
+                  <pic:spPr bwMode="auto">
+                    <a:xfrm>
+                      <a:off x="0" y="0"/>
+                      <a:ext cx="5400040" cy="1447247"/>
+                    </a:xfrm>
+                    <a:prstGeom prst="rect">
+                      <a:avLst/>
+                    </a:prstGeom>
+                    <a:noFill/>
+                    <a:ln>
+                      <a:noFill/>
+                    </a:ln>
+                  </pic:spPr>
+                </pic:pic>
+              </a:graphicData>
+            </a:graphic>
+          </wp:inline>
+        </w:drawing>
+      </w:r>
+    </w:p>
+    <w:p>
+      <w:pPr>
+        <w:pStyle w:val="Epgrafe"/>
+        <w:jc w:val="center"/>
+      </w:pPr>
+      <w:r>
+        <w:t xml:space="preserve">Ilustración </w:t>
+      </w:r>
+      <w:r>
+        <w:fldChar w:fldCharType="begin"/>
+      </w:r>
+      <w:r>
+        <w:instrText xml:space="preserve"> SEQ Ilustración \* ARABIC </w:instrText>
+      </w:r>
+      <w:r>
+        <w:fldChar w:fldCharType="separate"/>
+      </w:r>
+      <w:r>
+        <w:rPr>
+          <w:noProof/>
+        </w:rPr>
+        <w:t>9</w:t>
+      </w:r>
+      <w:r>
+        <w:rPr>
+          <w:noProof/>
+        </w:rPr>
+        <w:fldChar w:fldCharType="end"/>
+      </w:r>
+      <w:r>
+        <w:t>. Proceso de Editar Datos</w:t>
+      </w:r>
+    </w:p>
+    <w:p>
+      <w:pPr>
+        <w:jc w:val="both"/>
+      </w:pPr>
+      <w:r>
+        <w:lastRenderedPageBreak/>
+        <w:t xml:space="preserve">En el </w:t>
+      </w:r>
+      <w:r>
+        <w:t>d</w:t>
+      </w:r>
+      <w:r>
+        <w:t xml:space="preserve">iagrama </w:t>
+      </w:r>
+      <w:r>
+        <w:t xml:space="preserve">anterior </w:t>
+      </w:r>
+      <w:r>
+        <w:t xml:space="preserve">se detalla </w:t>
+      </w:r>
+      <w:r>
+        <w:t>el proceso de editar datos del usuario, en el que se puede modificar los datos de la cuenta del usuario y al finalizar se debe validar los cambios ingresando la contraseña de usuario.</w:t>
+      </w:r>
+    </w:p>
+    <w:p>
+      <w:pPr>
+        <w:keepNext/>
+      </w:pPr>
+      <w:r>
+        <w:rPr>
+          <w:noProof/>
+          <w:lang w:eastAsia="es-ES"/>
+        </w:rPr>
+        <w:drawing>
+          <wp:inline distT="0" distB="0" distL="0" distR="0" wp14:anchorId="15659708" wp14:editId="755FC533">
+            <wp:extent cx="5400040" cy="2179280"/>
+            <wp:effectExtent l="0" t="0" r="0" b="0"/>
+            <wp:docPr id="13" name="Imagen 13" descr="C:\Users\Kmilo\Dropbox\Universidad\Ingesoft\Ciclos\SDD\Procesos Imagenes\Proceso de Crear Publicaciones.png"/>
+            <wp:cNvGraphicFramePr>
+              <a:graphicFrameLocks xmlns:a="http://schemas.openxmlformats.org/drawingml/2006/main" noChangeAspect="1"/>
+            </wp:cNvGraphicFramePr>
+            <a:graphic xmlns:a="http://schemas.openxmlformats.org/drawingml/2006/main">
+              <a:graphicData uri="http://schemas.openxmlformats.org/drawingml/2006/picture">
+                <pic:pic xmlns:pic="http://schemas.openxmlformats.org/drawingml/2006/picture">
+                  <pic:nvPicPr>
+                    <pic:cNvPr id="0" name="Picture 10" descr="C:\Users\Kmilo\Dropbox\Universidad\Ingesoft\Ciclos\SDD\Procesos Imagenes\Proceso de Crear Publicaciones.png"/>
+                    <pic:cNvPicPr>
+                      <a:picLocks noChangeAspect="1" noChangeArrowheads="1"/>
+                    </pic:cNvPicPr>
+                  </pic:nvPicPr>
+                  <pic:blipFill>
+                    <a:blip r:embed="rId21">
+                      <a:extLst>
+                        <a:ext uri="{28A0092B-C50C-407E-A947-70E740481C1C}">
+                          <a14:useLocalDpi xmlns:a14="http://schemas.microsoft.com/office/drawing/2010/main" val="0"/>
+                        </a:ext>
+                      </a:extLst>
+                    </a:blip>
+                    <a:srcRect/>
+                    <a:stretch>
+                      <a:fillRect/>
+                    </a:stretch>
+                  </pic:blipFill>
+                  <pic:spPr bwMode="auto">
+                    <a:xfrm>
+                      <a:off x="0" y="0"/>
+                      <a:ext cx="5400040" cy="2179280"/>
+                    </a:xfrm>
+                    <a:prstGeom prst="rect">
+                      <a:avLst/>
+                    </a:prstGeom>
+                    <a:noFill/>
+                    <a:ln>
+                      <a:noFill/>
+                    </a:ln>
+                  </pic:spPr>
+                </pic:pic>
+              </a:graphicData>
+            </a:graphic>
+          </wp:inline>
+        </w:drawing>
+      </w:r>
+    </w:p>
+    <w:p>
+      <w:pPr>
+        <w:pStyle w:val="Epgrafe"/>
+        <w:jc w:val="center"/>
+      </w:pPr>
+      <w:r>
+        <w:t xml:space="preserve">Ilustración </w:t>
+      </w:r>
+      <w:r>
+        <w:fldChar w:fldCharType="begin"/>
+      </w:r>
+      <w:r>
+        <w:instrText xml:space="preserve"> SEQ Ilustración \* ARABIC </w:instrText>
+      </w:r>
+      <w:r>
+        <w:fldChar w:fldCharType="separate"/>
+      </w:r>
+      <w:r>
+        <w:rPr>
+          <w:noProof/>
+        </w:rPr>
+        <w:t>10</w:t>
+      </w:r>
+      <w:r>
+        <w:rPr>
+          <w:noProof/>
+        </w:rPr>
+        <w:fldChar w:fldCharType="end"/>
+      </w:r>
+      <w:r>
+        <w:t>. Proceso de Crear Publicaciones</w:t>
+      </w:r>
+    </w:p>
+    <w:p>
+      <w:pPr>
+        <w:jc w:val="both"/>
+      </w:pPr>
+      <w:r>
+        <w:t>En el diagrama anterior se detalla el proceso de crear publicaciones, en el cual, el usuario crea contenido en su propia cuenta de cosas que le interesan.</w:t>
+      </w:r>
+    </w:p>
+    <w:p>
+      <w:r>
+        <w:rPr>
+          <w:noProof/>
+          <w:lang w:eastAsia="es-ES"/>
+        </w:rPr>
+        <w:drawing>
+          <wp:inline distT="0" distB="0" distL="0" distR="0">
+            <wp:extent cx="5400040" cy="1982570"/>
+            <wp:effectExtent l="0" t="0" r="0" b="0"/>
+            <wp:docPr id="14" name="Imagen 14" descr="C:\Users\Kmilo\Dropbox\Universidad\Ingesoft\Ciclos\SDD\Procesos Imagenes\Proceso de Consulta de Veterinarias.png"/>
+            <wp:cNvGraphicFramePr>
+              <a:graphicFrameLocks xmlns:a="http://schemas.openxmlformats.org/drawingml/2006/main" noChangeAspect="1"/>
+            </wp:cNvGraphicFramePr>
+            <a:graphic xmlns:a="http://schemas.openxmlformats.org/drawingml/2006/main">
+              <a:graphicData uri="http://schemas.openxmlformats.org/drawingml/2006/picture">
+                <pic:pic xmlns:pic="http://schemas.openxmlformats.org/drawingml/2006/picture">
+                  <pic:nvPicPr>
+                    <pic:cNvPr id="0" name="Picture 11" descr="C:\Users\Kmilo\Dropbox\Universidad\Ingesoft\Ciclos\SDD\Procesos Imagenes\Proceso de Consulta de Veterinarias.png"/>
+                    <pic:cNvPicPr>
+                      <a:picLocks noChangeAspect="1" noChangeArrowheads="1"/>
+                    </pic:cNvPicPr>
+                  </pic:nvPicPr>
+                  <pic:blipFill>
+                    <a:blip r:embed="rId22" cstate="print">
+                      <a:extLst>
+                        <a:ext uri="{28A0092B-C50C-407E-A947-70E740481C1C}">
+                          <a14:useLocalDpi xmlns:a14="http://schemas.microsoft.com/office/drawing/2010/main" val="0"/>
+                        </a:ext>
+                      </a:extLst>
+                    </a:blip>
+                    <a:srcRect/>
+                    <a:stretch>
+                      <a:fillRect/>
+                    </a:stretch>
+                  </pic:blipFill>
+                  <pic:spPr bwMode="auto">
+                    <a:xfrm>
+                      <a:off x="0" y="0"/>
+                      <a:ext cx="5400040" cy="1982570"/>
+                    </a:xfrm>
+                    <a:prstGeom prst="rect">
+                      <a:avLst/>
+                    </a:prstGeom>
+                    <a:noFill/>
+                    <a:ln>
+                      <a:noFill/>
+                    </a:ln>
+                  </pic:spPr>
+                </pic:pic>
+              </a:graphicData>
+            </a:graphic>
+          </wp:inline>
+        </w:drawing>
+      </w:r>
+    </w:p>
+    <w:p>
+      <w:pPr>
+        <w:pStyle w:val="Epgrafe"/>
+        <w:jc w:val="center"/>
+      </w:pPr>
+      <w:r>
+        <w:t xml:space="preserve">Ilustración </w:t>
+      </w:r>
+      <w:r>
+        <w:fldChar w:fldCharType="begin"/>
+      </w:r>
+      <w:r>
+        <w:instrText xml:space="preserve"> SEQ Ilustración \* ARABIC </w:instrText>
+      </w:r>
+      <w:r>
+        <w:fldChar w:fldCharType="separate"/>
+      </w:r>
+      <w:r>
+        <w:rPr>
+          <w:noProof/>
+        </w:rPr>
+        <w:t>11</w:t>
+      </w:r>
+      <w:r>
+        <w:rPr>
+          <w:noProof/>
+        </w:rPr>
+        <w:fldChar w:fldCharType="end"/>
+      </w:r>
+      <w:r>
+        <w:t>. Proceso de Consulta de Veterinarias</w:t>
+      </w:r>
+    </w:p>
+    <w:p>
+      <w:r>
+        <w:t xml:space="preserve">En el anterior diagrama se detalla el proceso de consulta de veterinarias en el que se hace una consulta básica </w:t>
+      </w:r>
+      <w:r>
+        <w:t>con filtros para encontrar rápidamente lo que el usuario desea.</w:t>
+      </w:r>
+    </w:p>
+    <w:p>
+      <w:r>
+        <w:rPr>
+          <w:noProof/>
+          <w:lang w:eastAsia="es-ES"/>
+        </w:rPr>
+        <w:drawing>
+          <wp:inline distT="0" distB="0" distL="0" distR="0">
+            <wp:extent cx="5400040" cy="1728395"/>
+            <wp:effectExtent l="0" t="0" r="0" b="5715"/>
+            <wp:docPr id="15" name="Imagen 15" descr="C:\Users\Kmilo\Dropbox\Universidad\Ingesoft\Ciclos\SDD\Procesos Imagenes\Proceso de Consulta de Mascotas Perdidas.png"/>
+            <wp:cNvGraphicFramePr>
+              <a:graphicFrameLocks xmlns:a="http://schemas.openxmlformats.org/drawingml/2006/main" noChangeAspect="1"/>
+            </wp:cNvGraphicFramePr>
+            <a:graphic xmlns:a="http://schemas.openxmlformats.org/drawingml/2006/main">
+              <a:graphicData uri="http://schemas.openxmlformats.org/drawingml/2006/picture">
+                <pic:pic xmlns:pic="http://schemas.openxmlformats.org/drawingml/2006/picture">
+                  <pic:nvPicPr>
+                    <pic:cNvPr id="0" name="Picture 12" descr="C:\Users\Kmilo\Dropbox\Universidad\Ingesoft\Ciclos\SDD\Procesos Imagenes\Proceso de Consulta de Mascotas Perdidas.png"/>
+                    <pic:cNvPicPr>
+                      <a:picLocks noChangeAspect="1" noChangeArrowheads="1"/>
+                    </pic:cNvPicPr>
+                  </pic:nvPicPr>
+                  <pic:blipFill>
+                    <a:blip r:embed="rId23" cstate="print">
+                      <a:extLst>
+                        <a:ext uri="{28A0092B-C50C-407E-A947-70E740481C1C}">
+                          <a14:useLocalDpi xmlns:a14="http://schemas.microsoft.com/office/drawing/2010/main" val="0"/>
+                        </a:ext>
+                      </a:extLst>
+                    </a:blip>
+                    <a:srcRect/>
+                    <a:stretch>
+                      <a:fillRect/>
+                    </a:stretch>
+                  </pic:blipFill>
+                  <pic:spPr bwMode="auto">
+                    <a:xfrm>
+                      <a:off x="0" y="0"/>
+                      <a:ext cx="5400040" cy="1728395"/>
+                    </a:xfrm>
+                    <a:prstGeom prst="rect">
+                      <a:avLst/>
+                    </a:prstGeom>
+                    <a:noFill/>
+                    <a:ln>
+                      <a:noFill/>
+                    </a:ln>
+                  </pic:spPr>
+                </pic:pic>
+              </a:graphicData>
+            </a:graphic>
+          </wp:inline>
+        </w:drawing>
+      </w:r>
+    </w:p>
+    <w:p>
+      <w:pPr>
+        <w:pStyle w:val="Epgrafe"/>
+        <w:jc w:val="center"/>
+      </w:pPr>
+      <w:r>
+        <w:lastRenderedPageBreak/>
+        <w:t xml:space="preserve">Ilustración </w:t>
+      </w:r>
+      <w:r>
+        <w:fldChar w:fldCharType="begin"/>
+      </w:r>
+      <w:r>
+        <w:instrText xml:space="preserve"> SEQ Ilustración \* ARABIC </w:instrText>
+      </w:r>
+      <w:r>
+        <w:fldChar w:fldCharType="separate"/>
+      </w:r>
+      <w:r>
+        <w:rPr>
+          <w:noProof/>
+        </w:rPr>
+        <w:t>12</w:t>
+      </w:r>
+      <w:r>
+        <w:rPr>
+          <w:noProof/>
+        </w:rPr>
+        <w:fldChar w:fldCharType="end"/>
+      </w:r>
+      <w:r>
+        <w:t xml:space="preserve">. Proceso de Consulta de Mascotas </w:t>
+      </w:r>
+      <w:proofErr w:type="gramStart"/>
+      <w:r>
+        <w:t>Perdidas</w:t>
+      </w:r>
+      <w:proofErr w:type="gramEnd"/>
+    </w:p>
+    <w:p>
+      <w:pPr>
+        <w:jc w:val="both"/>
+      </w:pPr>
+      <w:r>
+        <w:t>En el anterior diagrama se detalla el proceso de consulta de mascotas perdidas, el cual también mediante filtros se realiza la consulta para encontrar cuales mascotas se han perdido recientemente.</w:t>
+      </w:r>
+    </w:p>
+    <w:p>
+      <w:pPr>
+        <w:keepNext/>
+      </w:pPr>
+      <w:r>
+        <w:rPr>
+          <w:noProof/>
+          <w:lang w:eastAsia="es-ES"/>
+        </w:rPr>
+        <w:drawing>
+          <wp:inline distT="0" distB="0" distL="0" distR="0" wp14:anchorId="6CD63347" wp14:editId="707A0FA5">
+            <wp:extent cx="5400040" cy="1947026"/>
+            <wp:effectExtent l="0" t="0" r="0" b="0"/>
+            <wp:docPr id="16" name="Imagen 16" descr="C:\Users\Kmilo\Dropbox\Universidad\Ingesoft\Ciclos\SDD\Procesos Imagenes\Proceso de Consulta de Fundaciones.png"/>
+            <wp:cNvGraphicFramePr>
+              <a:graphicFrameLocks xmlns:a="http://schemas.openxmlformats.org/drawingml/2006/main" noChangeAspect="1"/>
+            </wp:cNvGraphicFramePr>
+            <a:graphic xmlns:a="http://schemas.openxmlformats.org/drawingml/2006/main">
+              <a:graphicData uri="http://schemas.openxmlformats.org/drawingml/2006/picture">
+                <pic:pic xmlns:pic="http://schemas.openxmlformats.org/drawingml/2006/picture">
+                  <pic:nvPicPr>
+                    <pic:cNvPr id="0" name="Picture 13" descr="C:\Users\Kmilo\Dropbox\Universidad\Ingesoft\Ciclos\SDD\Procesos Imagenes\Proceso de Consulta de Fundaciones.png"/>
+                    <pic:cNvPicPr>
+                      <a:picLocks noChangeAspect="1" noChangeArrowheads="1"/>
+                    </pic:cNvPicPr>
+                  </pic:nvPicPr>
+                  <pic:blipFill>
+                    <a:blip r:embed="rId24" cstate="print">
+                      <a:extLst>
+                        <a:ext uri="{28A0092B-C50C-407E-A947-70E740481C1C}">
+                          <a14:useLocalDpi xmlns:a14="http://schemas.microsoft.com/office/drawing/2010/main" val="0"/>
+                        </a:ext>
+                      </a:extLst>
+                    </a:blip>
+                    <a:srcRect/>
+                    <a:stretch>
+                      <a:fillRect/>
+                    </a:stretch>
+                  </pic:blipFill>
+                  <pic:spPr bwMode="auto">
+                    <a:xfrm>
+                      <a:off x="0" y="0"/>
+                      <a:ext cx="5400040" cy="1947026"/>
+                    </a:xfrm>
+                    <a:prstGeom prst="rect">
+                      <a:avLst/>
+                    </a:prstGeom>
+                    <a:noFill/>
+                    <a:ln>
+                      <a:noFill/>
+                    </a:ln>
+                  </pic:spPr>
+                </pic:pic>
+              </a:graphicData>
+            </a:graphic>
+          </wp:inline>
+        </w:drawing>
+      </w:r>
+    </w:p>
+    <w:p>
+      <w:pPr>
+        <w:pStyle w:val="Epgrafe"/>
+        <w:jc w:val="center"/>
+      </w:pPr>
+      <w:r>
+        <w:t xml:space="preserve">Ilustración </w:t>
+      </w:r>
+      <w:r>
+        <w:fldChar w:fldCharType="begin"/>
+      </w:r>
+      <w:r>
+        <w:instrText xml:space="preserve"> SEQ Ilustración \* ARABIC </w:instrText>
+      </w:r>
+      <w:r>
+        <w:fldChar w:fldCharType="separate"/>
+      </w:r>
+      <w:r>
+        <w:rPr>
+          <w:noProof/>
+        </w:rPr>
+        <w:t>13</w:t>
+      </w:r>
+      <w:r>
+        <w:rPr>
+          <w:noProof/>
+        </w:rPr>
+        <w:fldChar w:fldCharType="end"/>
+      </w:r>
+      <w:r>
+        <w:t>. Proceso de Consulta de Fundaciones</w:t>
+      </w:r>
+    </w:p>
+    <w:p>
+      <w:pPr>
+        <w:jc w:val="both"/>
+      </w:pPr>
+      <w:r>
+        <w:t>En el anterior diagrama se detalla el proceso de consulta de fundaciones, el cual mediante filtros se detalla se puede buscar entre el nombre de la fundación más cercana o también el más próximo al usuario.</w:t>
+      </w:r>
+    </w:p>
+    <w:p>
+      <w:pPr>
+        <w:keepNext/>
+      </w:pPr>
+      <w:r>
+        <w:rPr>
+          <w:noProof/>
+          <w:lang w:eastAsia="es-ES"/>
+        </w:rPr>
+        <w:drawing>
+          <wp:inline distT="0" distB="0" distL="0" distR="0" wp14:anchorId="40618B37" wp14:editId="79269565">
+            <wp:extent cx="5400040" cy="2042648"/>
+            <wp:effectExtent l="0" t="0" r="0" b="0"/>
+            <wp:docPr id="17" name="Imagen 17" descr="C:\Users\Kmilo\Dropbox\Universidad\Ingesoft\Ciclos\SDD\Procesos Imagenes\Proceso de Busqueda de Perfiles.png"/>
+            <wp:cNvGraphicFramePr>
+              <a:graphicFrameLocks xmlns:a="http://schemas.openxmlformats.org/drawingml/2006/main" noChangeAspect="1"/>
+            </wp:cNvGraphicFramePr>
+            <a:graphic xmlns:a="http://schemas.openxmlformats.org/drawingml/2006/main">
+              <a:graphicData uri="http://schemas.openxmlformats.org/drawingml/2006/picture">
+                <pic:pic xmlns:pic="http://schemas.openxmlformats.org/drawingml/2006/picture">
+                  <pic:nvPicPr>
+                    <pic:cNvPr id="0" name="Picture 14" descr="C:\Users\Kmilo\Dropbox\Universidad\Ingesoft\Ciclos\SDD\Procesos Imagenes\Proceso de Busqueda de Perfiles.png"/>
+                    <pic:cNvPicPr>
+                      <a:picLocks noChangeAspect="1" noChangeArrowheads="1"/>
+                    </pic:cNvPicPr>
+                  </pic:nvPicPr>
+                  <pic:blipFill>
+                    <a:blip r:embed="rId25">
+                      <a:extLst>
+                        <a:ext uri="{28A0092B-C50C-407E-A947-70E740481C1C}">
+                          <a14:useLocalDpi xmlns:a14="http://schemas.microsoft.com/office/drawing/2010/main" val="0"/>
+                        </a:ext>
+                      </a:extLst>
+                    </a:blip>
+                    <a:srcRect/>
+                    <a:stretch>
+                      <a:fillRect/>
+                    </a:stretch>
+                  </pic:blipFill>
+                  <pic:spPr bwMode="auto">
+                    <a:xfrm>
+                      <a:off x="0" y="0"/>
+                      <a:ext cx="5400040" cy="2042648"/>
+                    </a:xfrm>
+                    <a:prstGeom prst="rect">
+                      <a:avLst/>
+                    </a:prstGeom>
+                    <a:noFill/>
+                    <a:ln>
+                      <a:noFill/>
+                    </a:ln>
+                  </pic:spPr>
+                </pic:pic>
+              </a:graphicData>
+            </a:graphic>
+          </wp:inline>
+        </w:drawing>
+      </w:r>
+    </w:p>
+    <w:p>
+      <w:pPr>
+        <w:pStyle w:val="Epgrafe"/>
+        <w:jc w:val="center"/>
+      </w:pPr>
+      <w:r>
+        <w:t xml:space="preserve">Ilustración </w:t>
+      </w:r>
+      <w:r>
+        <w:fldChar w:fldCharType="begin"/>
+      </w:r>
+      <w:r>
+        <w:instrText xml:space="preserve"> SEQ Ilustración \* ARABIC </w:instrText>
+      </w:r>
+      <w:r>
+        <w:fldChar w:fldCharType="separate"/>
+      </w:r>
+      <w:r>
+        <w:rPr>
+          <w:noProof/>
+        </w:rPr>
+        <w:t>14</w:t>
+      </w:r>
+      <w:r>
+        <w:rPr>
+          <w:noProof/>
+        </w:rPr>
+        <w:fldChar w:fldCharType="end"/>
+      </w:r>
+      <w:r>
+        <w:t>. Proceso de Búsqueda de Perfiles</w:t>
+      </w:r>
+    </w:p>
+    <w:p>
+      <w:pPr>
+        <w:jc w:val="both"/>
+      </w:pPr>
+      <w:r>
+        <w:t>El anterior diagrama detalla el proceso de búsqueda de perfiles el cual existe un área de búsqueda en el que se puede realizar las búsquedas de perfiles.</w:t>
+      </w:r>
+    </w:p>
+    <w:p>
+      <w:r>
+        <w:rPr>
+          <w:noProof/>
+          <w:lang w:eastAsia="es-ES"/>
+        </w:rPr>
+        <w:lastRenderedPageBreak/>
+        <w:drawing>
+          <wp:inline distT="0" distB="0" distL="0" distR="0">
+            <wp:extent cx="5400040" cy="2275686"/>
+            <wp:effectExtent l="0" t="0" r="0" b="0"/>
+            <wp:docPr id="18" name="Imagen 18" descr="C:\Users\Kmilo\Dropbox\Universidad\Ingesoft\Ciclos\SDD\Procesos Imagenes\Proceso Agregar Amigos.png"/>
+            <wp:cNvGraphicFramePr>
+              <a:graphicFrameLocks xmlns:a="http://schemas.openxmlformats.org/drawingml/2006/main" noChangeAspect="1"/>
+            </wp:cNvGraphicFramePr>
+            <a:graphic xmlns:a="http://schemas.openxmlformats.org/drawingml/2006/main">
+              <a:graphicData uri="http://schemas.openxmlformats.org/drawingml/2006/picture">
+                <pic:pic xmlns:pic="http://schemas.openxmlformats.org/drawingml/2006/picture">
+                  <pic:nvPicPr>
+                    <pic:cNvPr id="0" name="Picture 15" descr="C:\Users\Kmilo\Dropbox\Universidad\Ingesoft\Ciclos\SDD\Procesos Imagenes\Proceso Agregar Amigos.png"/>
+                    <pic:cNvPicPr>
+                      <a:picLocks noChangeAspect="1" noChangeArrowheads="1"/>
+                    </pic:cNvPicPr>
+                  </pic:nvPicPr>
+                  <pic:blipFill>
+                    <a:blip r:embed="rId26">
+                      <a:extLst>
+                        <a:ext uri="{28A0092B-C50C-407E-A947-70E740481C1C}">
+                          <a14:useLocalDpi xmlns:a14="http://schemas.microsoft.com/office/drawing/2010/main" val="0"/>
+                        </a:ext>
+                      </a:extLst>
+                    </a:blip>
+                    <a:srcRect/>
+                    <a:stretch>
+                      <a:fillRect/>
+                    </a:stretch>
+                  </pic:blipFill>
+                  <pic:spPr bwMode="auto">
+                    <a:xfrm>
+                      <a:off x="0" y="0"/>
+                      <a:ext cx="5400040" cy="2275686"/>
+                    </a:xfrm>
+                    <a:prstGeom prst="rect">
+                      <a:avLst/>
+                    </a:prstGeom>
+                    <a:noFill/>
+                    <a:ln>
+                      <a:noFill/>
+                    </a:ln>
+                  </pic:spPr>
+                </pic:pic>
+              </a:graphicData>
+            </a:graphic>
+          </wp:inline>
+        </w:drawing>
+      </w:r>
+    </w:p>
+    <w:p>
+      <w:pPr>
+        <w:pStyle w:val="Epgrafe"/>
+        <w:jc w:val="center"/>
+      </w:pPr>
+      <w:r>
+        <w:t xml:space="preserve">Ilustración </w:t>
+      </w:r>
+      <w:r>
+        <w:fldChar w:fldCharType="begin"/>
+      </w:r>
+      <w:r>
+        <w:instrText xml:space="preserve"> SEQ Ilustración \* ARABIC </w:instrText>
+      </w:r>
+      <w:r>
+        <w:fldChar w:fldCharType="separate"/>
+      </w:r>
+      <w:r>
+        <w:rPr>
+          <w:noProof/>
+        </w:rPr>
+        <w:t>15</w:t>
+      </w:r>
+      <w:r>
+        <w:rPr>
+          <w:noProof/>
+        </w:rPr>
+        <w:fldChar w:fldCharType="end"/>
+      </w:r>
+      <w:r>
+        <w:t>. Proceso de Agregar Amigos</w:t>
+      </w:r>
+    </w:p>
+    <w:p>
+      <w:r>
+        <w:t>En el anterior diagrama se puede detallar el proceso agregar amigos, el cual se debe ingresar al perfil del amigo deseado y ahí aparecerá la opción de agregar amigo para enviar la solicitud de amistad.</w:t>
+      </w:r>
+    </w:p>
+    <w:p>
+      <w:pPr>
+        <w:keepNext/>
+      </w:pPr>
+      <w:r>
+        <w:rPr>
+          <w:noProof/>
+          <w:lang w:eastAsia="es-ES"/>
+        </w:rPr>
+        <w:drawing>
+          <wp:inline distT="0" distB="0" distL="0" distR="0" wp14:anchorId="09ADA184" wp14:editId="6519FFD9">
+            <wp:extent cx="5400040" cy="1414482"/>
+            <wp:effectExtent l="0" t="0" r="0" b="0"/>
+            <wp:docPr id="19" name="Imagen 19" descr="C:\Users\Kmilo\Dropbox\Universidad\Ingesoft\Ciclos\SDD\Procesos Imagenes\Proceso Actualizar Estado del Servicio.png"/>
+            <wp:cNvGraphicFramePr>
+              <a:graphicFrameLocks xmlns:a="http://schemas.openxmlformats.org/drawingml/2006/main" noChangeAspect="1"/>
+            </wp:cNvGraphicFramePr>
+            <a:graphic xmlns:a="http://schemas.openxmlformats.org/drawingml/2006/main">
+              <a:graphicData uri="http://schemas.openxmlformats.org/drawingml/2006/picture">
+                <pic:pic xmlns:pic="http://schemas.openxmlformats.org/drawingml/2006/picture">
+                  <pic:nvPicPr>
+                    <pic:cNvPr id="0" name="Picture 16" descr="C:\Users\Kmilo\Dropbox\Universidad\Ingesoft\Ciclos\SDD\Procesos Imagenes\Proceso Actualizar Estado del Servicio.png"/>
+                    <pic:cNvPicPr>
+                      <a:picLocks noChangeAspect="1" noChangeArrowheads="1"/>
+                    </pic:cNvPicPr>
+                  </pic:nvPicPr>
+                  <pic:blipFill>
+                    <a:blip r:embed="rId27" cstate="print">
+                      <a:extLst>
+                        <a:ext uri="{28A0092B-C50C-407E-A947-70E740481C1C}">
+                          <a14:useLocalDpi xmlns:a14="http://schemas.microsoft.com/office/drawing/2010/main" val="0"/>
+                        </a:ext>
+                      </a:extLst>
+                    </a:blip>
+                    <a:srcRect/>
+                    <a:stretch>
+                      <a:fillRect/>
+                    </a:stretch>
+                  </pic:blipFill>
+                  <pic:spPr bwMode="auto">
+                    <a:xfrm>
+                      <a:off x="0" y="0"/>
+                      <a:ext cx="5400040" cy="1414482"/>
+                    </a:xfrm>
+                    <a:prstGeom prst="rect">
+                      <a:avLst/>
+                    </a:prstGeom>
+                    <a:noFill/>
+                    <a:ln>
+                      <a:noFill/>
+                    </a:ln>
+                  </pic:spPr>
+                </pic:pic>
+              </a:graphicData>
+            </a:graphic>
+          </wp:inline>
+        </w:drawing>
+      </w:r>
+    </w:p>
+    <w:p>
+      <w:pPr>
+        <w:pStyle w:val="Epgrafe"/>
+        <w:jc w:val="center"/>
+      </w:pPr>
+      <w:r>
+        <w:t xml:space="preserve">Ilustración </w:t>
+      </w:r>
+      <w:r>
+        <w:fldChar w:fldCharType="begin"/>
+      </w:r>
+      <w:r>
+        <w:instrText xml:space="preserve"> SEQ Ilustración \* ARABIC </w:instrText>
+      </w:r>
+      <w:r>
+        <w:fldChar w:fldCharType="separate"/>
+      </w:r>
+      <w:r>
+        <w:rPr>
+          <w:noProof/>
+        </w:rPr>
+        <w:t>16</w:t>
+      </w:r>
+      <w:r>
+        <w:rPr>
+          <w:noProof/>
+        </w:rPr>
+        <w:fldChar w:fldCharType="end"/>
+      </w:r>
+      <w:r>
+        <w:t>. Proceso Actualizar Estado del Servicio</w:t>
+      </w:r>
+    </w:p>
+    <w:p>
+      <w:pPr>
+        <w:jc w:val="both"/>
+      </w:pPr>
+      <w:r>
+        <w:t>En el anterior diagrama se detalla el proceso de actualizar estado del servicio</w:t>
+      </w:r>
+      <w:r>
+        <w:t>, que permite cambiar datos del servicio asociado a una cuenta de usuario y al final debe ingresar la contraseña de la cuenta para aceptar los cambios realizados.</w:t>
+      </w:r>
+    </w:p>
+    <w:p>
+      <w:pPr>
+        <w:keepNext/>
+      </w:pPr>
+      <w:r>
+        <w:rPr>
+          <w:noProof/>
+          <w:lang w:eastAsia="es-ES"/>
+        </w:rPr>
+        <w:drawing>
+          <wp:inline distT="0" distB="0" distL="0" distR="0" wp14:anchorId="1414D020" wp14:editId="7D8108E1">
+            <wp:extent cx="5400040" cy="1379544"/>
+            <wp:effectExtent l="0" t="0" r="0" b="0"/>
+            <wp:docPr id="20" name="Imagen 20" descr="C:\Users\Kmilo\Dropbox\Universidad\Ingesoft\Ciclos\SDD\Procesos Imagenes\Proceso Actualizar Estado de Mascotas.png"/>
+            <wp:cNvGraphicFramePr>
+              <a:graphicFrameLocks xmlns:a="http://schemas.openxmlformats.org/drawingml/2006/main" noChangeAspect="1"/>
+            </wp:cNvGraphicFramePr>
+            <a:graphic xmlns:a="http://schemas.openxmlformats.org/drawingml/2006/main">
+              <a:graphicData uri="http://schemas.openxmlformats.org/drawingml/2006/picture">
+                <pic:pic xmlns:pic="http://schemas.openxmlformats.org/drawingml/2006/picture">
+                  <pic:nvPicPr>
+                    <pic:cNvPr id="0" name="Picture 17" descr="C:\Users\Kmilo\Dropbox\Universidad\Ingesoft\Ciclos\SDD\Procesos Imagenes\Proceso Actualizar Estado de Mascotas.png"/>
+                    <pic:cNvPicPr>
+                      <a:picLocks noChangeAspect="1" noChangeArrowheads="1"/>
+                    </pic:cNvPicPr>
+                  </pic:nvPicPr>
+                  <pic:blipFill>
+                    <a:blip r:embed="rId28" cstate="print">
+                      <a:extLst>
+                        <a:ext uri="{28A0092B-C50C-407E-A947-70E740481C1C}">
+                          <a14:useLocalDpi xmlns:a14="http://schemas.microsoft.com/office/drawing/2010/main" val="0"/>
+                        </a:ext>
+                      </a:extLst>
+                    </a:blip>
+                    <a:srcRect/>
+                    <a:stretch>
+                      <a:fillRect/>
+                    </a:stretch>
+                  </pic:blipFill>
+                  <pic:spPr bwMode="auto">
+                    <a:xfrm>
+                      <a:off x="0" y="0"/>
+                      <a:ext cx="5400040" cy="1379544"/>
+                    </a:xfrm>
+                    <a:prstGeom prst="rect">
+                      <a:avLst/>
+                    </a:prstGeom>
+                    <a:noFill/>
+                    <a:ln>
+                      <a:noFill/>
+                    </a:ln>
+                  </pic:spPr>
+                </pic:pic>
+              </a:graphicData>
+            </a:graphic>
+          </wp:inline>
+        </w:drawing>
+      </w:r>
+    </w:p>
+    <w:p>
+      <w:pPr>
+        <w:pStyle w:val="Epgrafe"/>
+        <w:jc w:val="center"/>
+      </w:pPr>
+      <w:r>
+        <w:t xml:space="preserve">Ilustración </w:t>
+      </w:r>
+      <w:r>
+        <w:fldChar w:fldCharType="begin"/>
+      </w:r>
+      <w:r>
+        <w:instrText xml:space="preserve"> SEQ Ilustración \* ARABIC </w:instrText>
+      </w:r>
+      <w:r>
+        <w:fldChar w:fldCharType="separate"/>
+      </w:r>
+      <w:r>
+        <w:rPr>
+          <w:noProof/>
+        </w:rPr>
+        <w:t>17</w:t>
+      </w:r>
+      <w:r>
+        <w:rPr>
+          <w:noProof/>
+        </w:rPr>
+        <w:fldChar w:fldCharType="end"/>
+      </w:r>
+      <w:r>
+        <w:t>. Proceso Actualizar Estado de Mascotas</w:t>
+      </w:r>
+    </w:p>
+    <w:p>
+      <w:pPr>
+        <w:jc w:val="both"/>
+      </w:pPr>
+      <w:r>
+        <w:t>En el anterior diagrama se detalla el proceso de actualizar el estado de mascota, en el cual el usuario debe estar seguro de cuál mascota modificará para así poder ingresar a la sección de edición y finalmente ingresar la contraseña para guardar los cambios realizados.</w:t>
+      </w:r>
+    </w:p>
+    <w:p>
+      <w:pPr>
+        <w:keepNext/>
+      </w:pPr>
+      <w:r>
+        <w:rPr>
+          <w:noProof/>
+          <w:lang w:eastAsia="es-ES"/>
+        </w:rPr>
+        <w:lastRenderedPageBreak/>
+        <w:drawing>
+          <wp:inline distT="0" distB="0" distL="0" distR="0" wp14:anchorId="0656C8FA" wp14:editId="4A68C33C">
+            <wp:extent cx="5400040" cy="1528052"/>
+            <wp:effectExtent l="0" t="0" r="0" b="0"/>
+            <wp:docPr id="21" name="Imagen 21" descr="C:\Users\Kmilo\Dropbox\Universidad\Ingesoft\Ciclos\SDD\Procesos Imagenes\Proceso Cerrar Sesion.png"/>
+            <wp:cNvGraphicFramePr>
+              <a:graphicFrameLocks xmlns:a="http://schemas.openxmlformats.org/drawingml/2006/main" noChangeAspect="1"/>
+            </wp:cNvGraphicFramePr>
+            <a:graphic xmlns:a="http://schemas.openxmlformats.org/drawingml/2006/main">
+              <a:graphicData uri="http://schemas.openxmlformats.org/drawingml/2006/picture">
+                <pic:pic xmlns:pic="http://schemas.openxmlformats.org/drawingml/2006/picture">
+                  <pic:nvPicPr>
+                    <pic:cNvPr id="0" name="Picture 18" descr="C:\Users\Kmilo\Dropbox\Universidad\Ingesoft\Ciclos\SDD\Procesos Imagenes\Proceso Cerrar Sesion.png"/>
+                    <pic:cNvPicPr>
+                      <a:picLocks noChangeAspect="1" noChangeArrowheads="1"/>
+                    </pic:cNvPicPr>
+                  </pic:nvPicPr>
+                  <pic:blipFill>
+                    <a:blip r:embed="rId29">
+                      <a:extLst>
+                        <a:ext uri="{28A0092B-C50C-407E-A947-70E740481C1C}">
+                          <a14:useLocalDpi xmlns:a14="http://schemas.microsoft.com/office/drawing/2010/main" val="0"/>
+                        </a:ext>
+                      </a:extLst>
+                    </a:blip>
+                    <a:srcRect/>
+                    <a:stretch>
+                      <a:fillRect/>
+                    </a:stretch>
+                  </pic:blipFill>
+                  <pic:spPr bwMode="auto">
+                    <a:xfrm>
+                      <a:off x="0" y="0"/>
+                      <a:ext cx="5400040" cy="1528052"/>
+                    </a:xfrm>
+                    <a:prstGeom prst="rect">
+                      <a:avLst/>
+                    </a:prstGeom>
+                    <a:noFill/>
+                    <a:ln>
+                      <a:noFill/>
+                    </a:ln>
+                  </pic:spPr>
+                </pic:pic>
+              </a:graphicData>
+            </a:graphic>
+          </wp:inline>
+        </w:drawing>
+      </w:r>
+    </w:p>
+    <w:p>
+      <w:pPr>
+        <w:pStyle w:val="Epgrafe"/>
+        <w:jc w:val="center"/>
+      </w:pPr>
+      <w:r>
+        <w:t xml:space="preserve">Ilustración </w:t>
+      </w:r>
+      <w:r>
+        <w:fldChar w:fldCharType="begin"/>
+      </w:r>
+      <w:r>
+        <w:instrText xml:space="preserve"> SEQ Ilustración \* ARABIC </w:instrText>
+      </w:r>
+      <w:r>
+        <w:fldChar w:fldCharType="separate"/>
+      </w:r>
+      <w:r>
+        <w:rPr>
+          <w:noProof/>
+        </w:rPr>
+        <w:t>18</w:t>
+      </w:r>
+      <w:r>
+        <w:rPr>
+          <w:noProof/>
+        </w:rPr>
+        <w:fldChar w:fldCharType="end"/>
+      </w:r>
+      <w:r>
+        <w:t>. Proceso de Cerrar Sesión</w:t>
+      </w:r>
+    </w:p>
+    <w:p>
+      <w:pPr>
+        <w:jc w:val="both"/>
+      </w:pPr>
+      <w:r>
+        <w:t>En el anterior diagrama se detalla el proceso de cerrar sesión, el cual es bastante básico debido a que simplemente debe realizar sus actividades deseadas y finalmente dar en la opción cerrar sesión.</w:t>
+      </w:r>
+    </w:p>
+    <w:p>
+      <w:pPr>
+        <w:keepNext/>
+      </w:pPr>
+      <w:r>
+        <w:rPr>
+          <w:noProof/>
+          <w:lang w:eastAsia="es-ES"/>
+        </w:rPr>
+        <w:drawing>
+          <wp:inline distT="0" distB="0" distL="0" distR="0" wp14:anchorId="7C7727AE" wp14:editId="023A31D4">
+            <wp:extent cx="5400040" cy="2413351"/>
+            <wp:effectExtent l="0" t="0" r="0" b="6350"/>
+            <wp:docPr id="22" name="Imagen 22" descr="C:\Users\Kmilo\Dropbox\Universidad\Ingesoft\Ciclos\SDD\Procesos Imagenes\Proceso Cancelar Cuenta.png"/>
+            <wp:cNvGraphicFramePr>
+              <a:graphicFrameLocks xmlns:a="http://schemas.openxmlformats.org/drawingml/2006/main" noChangeAspect="1"/>
+            </wp:cNvGraphicFramePr>
+            <a:graphic xmlns:a="http://schemas.openxmlformats.org/drawingml/2006/main">
+              <a:graphicData uri="http://schemas.openxmlformats.org/drawingml/2006/picture">
+                <pic:pic xmlns:pic="http://schemas.openxmlformats.org/drawingml/2006/picture">
+                  <pic:nvPicPr>
+                    <pic:cNvPr id="0" name="Picture 19" descr="C:\Users\Kmilo\Dropbox\Universidad\Ingesoft\Ciclos\SDD\Procesos Imagenes\Proceso Cancelar Cuenta.png"/>
+                    <pic:cNvPicPr>
+                      <a:picLocks noChangeAspect="1" noChangeArrowheads="1"/>
+                    </pic:cNvPicPr>
+                  </pic:nvPicPr>
+                  <pic:blipFill>
+                    <a:blip r:embed="rId30">
+                      <a:extLst>
+                        <a:ext uri="{28A0092B-C50C-407E-A947-70E740481C1C}">
+                          <a14:useLocalDpi xmlns:a14="http://schemas.microsoft.com/office/drawing/2010/main" val="0"/>
+                        </a:ext>
+                      </a:extLst>
+                    </a:blip>
+                    <a:srcRect/>
+                    <a:stretch>
+                      <a:fillRect/>
+                    </a:stretch>
+                  </pic:blipFill>
+                  <pic:spPr bwMode="auto">
+                    <a:xfrm>
+                      <a:off x="0" y="0"/>
+                      <a:ext cx="5400040" cy="2413351"/>
+                    </a:xfrm>
+                    <a:prstGeom prst="rect">
+                      <a:avLst/>
+                    </a:prstGeom>
+                    <a:noFill/>
+                    <a:ln>
+                      <a:noFill/>
+                    </a:ln>
+                  </pic:spPr>
+                </pic:pic>
+              </a:graphicData>
+            </a:graphic>
+          </wp:inline>
+        </w:drawing>
+      </w:r>
+    </w:p>
+    <w:p>
+      <w:pPr>
+        <w:pStyle w:val="Epgrafe"/>
+        <w:jc w:val="center"/>
+      </w:pPr>
+      <w:r>
+        <w:t xml:space="preserve">Ilustración </w:t>
+      </w:r>
+      <w:r>
+        <w:fldChar w:fldCharType="begin"/>
+      </w:r>
+      <w:r>
+        <w:instrText xml:space="preserve"> SEQ Ilustración \* ARABIC </w:instrText>
+      </w:r>
+      <w:r>
+        <w:fldChar w:fldCharType="separate"/>
+      </w:r>
+      <w:r>
+        <w:rPr>
+          <w:noProof/>
+        </w:rPr>
+        <w:t>19</w:t>
+      </w:r>
+      <w:r>
+        <w:rPr>
+          <w:noProof/>
+        </w:rPr>
+        <w:fldChar w:fldCharType="end"/>
+      </w:r>
+      <w:r>
+        <w:t>. Proceso de Cancelar Cuenta</w:t>
+      </w:r>
+    </w:p>
+    <w:p>
+      <w:pPr>
+        <w:jc w:val="both"/>
+      </w:pPr>
+      <w:r>
+        <w:t>En el anterior diagrama se detalla el proceso de cancelar la cuenta, en el cual, el usuario cuando quiera eliminar su cuenta permanentemente debe seleccionar la opción de cancelar cuenta y hay doble verificación para que el usuario esté seguro de lo que está realizando.</w:t>
+      </w:r>
+    </w:p>
+    <w:p>
+      <w:pPr>
+        <w:jc w:val="both"/>
+      </w:pPr>
+      <w:r>
+        <w:t xml:space="preserve">A partir de este momento se detalla los procesos del </w:t>
+      </w:r>
+      <w:proofErr w:type="spellStart"/>
+      <w:r>
+        <w:t>SuperUsuario</w:t>
+      </w:r>
+      <w:proofErr w:type="spellEnd"/>
+      <w:r>
+        <w:t xml:space="preserve">, aquellos que tienen permisos especiales sobre las cuentas en la red social </w:t>
+      </w:r>
+      <w:proofErr w:type="spellStart"/>
+      <w:r>
+        <w:t>SnoutPoint</w:t>
+      </w:r>
+      <w:proofErr w:type="spellEnd"/>
+      <w:r>
+        <w:t>. Estos usuarios poseen tres procesos básicos que se detallan a continuación.</w:t>
+      </w:r>
+    </w:p>
+    <w:p>
+      <w:r>
+        <w:rPr>
+          <w:noProof/>
+          <w:lang w:eastAsia="es-ES"/>
+        </w:rPr>
+        <w:lastRenderedPageBreak/>
+        <w:drawing>
+          <wp:inline distT="0" distB="0" distL="0" distR="0">
+            <wp:extent cx="5400040" cy="2874727"/>
+            <wp:effectExtent l="0" t="0" r="0" b="1905"/>
+            <wp:docPr id="23" name="Imagen 23" descr="C:\Users\Kmilo\Dropbox\Universidad\Ingesoft\Ciclos\SDD\Procesos Imagenes\Proceso Consultar Cuentas (SuperUsuario).png"/>
+            <wp:cNvGraphicFramePr>
+              <a:graphicFrameLocks xmlns:a="http://schemas.openxmlformats.org/drawingml/2006/main" noChangeAspect="1"/>
+            </wp:cNvGraphicFramePr>
+            <a:graphic xmlns:a="http://schemas.openxmlformats.org/drawingml/2006/main">
+              <a:graphicData uri="http://schemas.openxmlformats.org/drawingml/2006/picture">
+                <pic:pic xmlns:pic="http://schemas.openxmlformats.org/drawingml/2006/picture">
+                  <pic:nvPicPr>
+                    <pic:cNvPr id="0" name="Picture 20" descr="C:\Users\Kmilo\Dropbox\Universidad\Ingesoft\Ciclos\SDD\Procesos Imagenes\Proceso Consultar Cuentas (SuperUsuario).png"/>
+                    <pic:cNvPicPr>
+                      <a:picLocks noChangeAspect="1" noChangeArrowheads="1"/>
+                    </pic:cNvPicPr>
+                  </pic:nvPicPr>
+                  <pic:blipFill>
+                    <a:blip r:embed="rId31">
+                      <a:extLst>
+                        <a:ext uri="{28A0092B-C50C-407E-A947-70E740481C1C}">
+                          <a14:useLocalDpi xmlns:a14="http://schemas.microsoft.com/office/drawing/2010/main" val="0"/>
+                        </a:ext>
+                      </a:extLst>
+                    </a:blip>
+                    <a:srcRect/>
+                    <a:stretch>
+                      <a:fillRect/>
+                    </a:stretch>
+                  </pic:blipFill>
+                  <pic:spPr bwMode="auto">
+                    <a:xfrm>
+                      <a:off x="0" y="0"/>
+                      <a:ext cx="5400040" cy="2874727"/>
+                    </a:xfrm>
+                    <a:prstGeom prst="rect">
+                      <a:avLst/>
+                    </a:prstGeom>
+                    <a:noFill/>
+                    <a:ln>
+                      <a:noFill/>
+                    </a:ln>
+                  </pic:spPr>
+                </pic:pic>
+              </a:graphicData>
+            </a:graphic>
+          </wp:inline>
+        </w:drawing>
+      </w:r>
+    </w:p>
+    <w:p>
+      <w:pPr>
+        <w:pStyle w:val="Epgrafe"/>
+        <w:jc w:val="center"/>
+      </w:pPr>
+      <w:r>
+        <w:t xml:space="preserve">Ilustración </w:t>
+      </w:r>
+      <w:r>
+        <w:fldChar w:fldCharType="begin"/>
+      </w:r>
+      <w:r>
+        <w:instrText xml:space="preserve"> SEQ Ilustración \* ARABIC </w:instrText>
+      </w:r>
+      <w:r>
+        <w:fldChar w:fldCharType="separate"/>
+      </w:r>
+      <w:r>
+        <w:rPr>
+          <w:noProof/>
+        </w:rPr>
+        <w:t>20</w:t>
+      </w:r>
+      <w:r>
+        <w:rPr>
+          <w:noProof/>
+        </w:rPr>
+        <w:fldChar w:fldCharType="end"/>
+      </w:r>
+      <w:r>
+        <w:t>. Proceso de Consu</w:t>
+      </w:r>
+      <w:r>
+        <w:t>ltar Cuentas (</w:t>
+      </w:r>
+      <w:proofErr w:type="spellStart"/>
+      <w:r>
+        <w:t>SuperUsuario</w:t>
+      </w:r>
+      <w:proofErr w:type="spellEnd"/>
+      <w:r>
+        <w:t>)</w:t>
+      </w:r>
+    </w:p>
+    <w:p>
+      <w:pPr>
+        <w:jc w:val="both"/>
+      </w:pPr>
+      <w:r>
+        <w:t xml:space="preserve">En el anterior diagrama se detalla el proceso de consultar cuentas en un </w:t>
+      </w:r>
+      <w:proofErr w:type="spellStart"/>
+      <w:r>
+        <w:t>SuperUsuario</w:t>
+      </w:r>
+      <w:proofErr w:type="spellEnd"/>
+      <w:r>
+        <w:t xml:space="preserve">, el cual permite que el </w:t>
+      </w:r>
+      <w:proofErr w:type="spellStart"/>
+      <w:r>
+        <w:t>SuperUsuario</w:t>
+      </w:r>
+      <w:proofErr w:type="spellEnd"/>
+      <w:r>
+        <w:t xml:space="preserve"> vea una lista completa de todas las cuentas registradas en la red social </w:t>
+      </w:r>
+      <w:proofErr w:type="spellStart"/>
+      <w:r>
+        <w:t>SnoutPoint</w:t>
+      </w:r>
+      <w:proofErr w:type="spellEnd"/>
+      <w:r>
         <w:t>.</w:t>
       </w:r>
     </w:p>
     <w:p>
-      <w:pPr>
-        <w:pStyle w:val="Instrucciones"/>
-        <w:rPr>
-          <w:rFonts w:cstheme="minorHAnsi"/>
-          <w:color w:val="auto"/>
-          <w:sz w:val="24"/>
-          <w:szCs w:val="24"/>
-          <w:lang w:val="es-ES"/>
-        </w:rPr>
-      </w:pPr>
-      <w:r>
-        <w:rPr>
-          <w:rFonts w:cstheme="minorHAnsi"/>
-          <w:color w:val="auto"/>
-          <w:sz w:val="24"/>
-          <w:szCs w:val="24"/>
-          <w:lang w:val="es-ES"/>
-        </w:rPr>
-        <w:t>Incluya diagramas de secuencia sólo para aquellas acciones que sean suficientemente complejas. Por ejemplo, si una acción involucra sólo una o dos llamadas a métodos, no vale la pena describirla en un diagrama.</w:t>
-      </w:r>
-    </w:p>
-    <w:p>
-      <w:pPr>
-        <w:pStyle w:val="Instrucciones"/>
-        <w:rPr>
-          <w:rFonts w:cstheme="minorHAnsi"/>
-          <w:color w:val="auto"/>
-          <w:sz w:val="24"/>
-          <w:szCs w:val="24"/>
-          <w:lang w:val="es-ES"/>
-        </w:rPr>
-      </w:pPr>
-      <w:r>
-        <w:rPr>
-          <w:rFonts w:cstheme="minorHAnsi"/>
-          <w:color w:val="auto"/>
-          <w:sz w:val="24"/>
-          <w:szCs w:val="24"/>
-          <w:lang w:val="es-ES"/>
-        </w:rPr>
-        <w:t>No describa en estos diagramas lo que sucede dentro de las librerías que Ud. utilice y que no sean de su creación.</w:t>
+      <w:r>
+        <w:rPr>
+          <w:noProof/>
+          <w:lang w:eastAsia="es-ES"/>
+        </w:rPr>
+        <w:drawing>
+          <wp:inline distT="0" distB="0" distL="0" distR="0">
+            <wp:extent cx="5400040" cy="1881438"/>
+            <wp:effectExtent l="0" t="0" r="0" b="5080"/>
+            <wp:docPr id="24" name="Imagen 24" descr="C:\Users\Kmilo\Dropbox\Universidad\Ingesoft\Ciclos\SDD\Procesos Imagenes\Proceso Monitorear Contenido (SuperUsuario).png"/>
+            <wp:cNvGraphicFramePr>
+              <a:graphicFrameLocks xmlns:a="http://schemas.openxmlformats.org/drawingml/2006/main" noChangeAspect="1"/>
+            </wp:cNvGraphicFramePr>
+            <a:graphic xmlns:a="http://schemas.openxmlformats.org/drawingml/2006/main">
+              <a:graphicData uri="http://schemas.openxmlformats.org/drawingml/2006/picture">
+                <pic:pic xmlns:pic="http://schemas.openxmlformats.org/drawingml/2006/picture">
+                  <pic:nvPicPr>
+                    <pic:cNvPr id="0" name="Picture 21" descr="C:\Users\Kmilo\Dropbox\Universidad\Ingesoft\Ciclos\SDD\Procesos Imagenes\Proceso Monitorear Contenido (SuperUsuario).png"/>
+                    <pic:cNvPicPr>
+                      <a:picLocks noChangeAspect="1" noChangeArrowheads="1"/>
+                    </pic:cNvPicPr>
+                  </pic:nvPicPr>
+                  <pic:blipFill>
+                    <a:blip r:embed="rId32" cstate="print">
+                      <a:extLst>
+                        <a:ext uri="{28A0092B-C50C-407E-A947-70E740481C1C}">
+                          <a14:useLocalDpi xmlns:a14="http://schemas.microsoft.com/office/drawing/2010/main" val="0"/>
+                        </a:ext>
+                      </a:extLst>
+                    </a:blip>
+                    <a:srcRect/>
+                    <a:stretch>
+                      <a:fillRect/>
+                    </a:stretch>
+                  </pic:blipFill>
+                  <pic:spPr bwMode="auto">
+                    <a:xfrm>
+                      <a:off x="0" y="0"/>
+                      <a:ext cx="5400040" cy="1881438"/>
+                    </a:xfrm>
+                    <a:prstGeom prst="rect">
+                      <a:avLst/>
+                    </a:prstGeom>
+                    <a:noFill/>
+                    <a:ln>
+                      <a:noFill/>
+                    </a:ln>
+                  </pic:spPr>
+                </pic:pic>
+              </a:graphicData>
+            </a:graphic>
+          </wp:inline>
+        </w:drawing>
+      </w:r>
+    </w:p>
+    <w:p>
+      <w:pPr>
+        <w:pStyle w:val="Epgrafe"/>
+        <w:jc w:val="center"/>
+      </w:pPr>
+      <w:r>
+        <w:t xml:space="preserve">Ilustración </w:t>
+      </w:r>
+      <w:r>
+        <w:fldChar w:fldCharType="begin"/>
+      </w:r>
+      <w:r>
+        <w:instrText xml:space="preserve"> SEQ Ilustración \* ARABIC </w:instrText>
+      </w:r>
+      <w:r>
+        <w:fldChar w:fldCharType="separate"/>
+      </w:r>
+      <w:r>
+        <w:rPr>
+          <w:noProof/>
+        </w:rPr>
+        <w:t>21</w:t>
+      </w:r>
+      <w:r>
+        <w:rPr>
+          <w:noProof/>
+        </w:rPr>
+        <w:fldChar w:fldCharType="end"/>
+      </w:r>
+      <w:r>
+        <w:t>. Proceso Monitorear Contenido (</w:t>
+      </w:r>
+      <w:proofErr w:type="spellStart"/>
+      <w:r>
+        <w:t>SuperUsuario</w:t>
+      </w:r>
+      <w:proofErr w:type="spellEnd"/>
+      <w:r>
+        <w:t>)</w:t>
+      </w:r>
+    </w:p>
+    <w:p>
+      <w:pPr>
+        <w:jc w:val="both"/>
+      </w:pPr>
+      <w:r>
+        <w:t xml:space="preserve">En el anterior diagrama se detalla el proceso de monitorear contenido en un </w:t>
+      </w:r>
+      <w:proofErr w:type="spellStart"/>
+      <w:r>
+        <w:t>SuperUsuario</w:t>
+      </w:r>
+      <w:proofErr w:type="spellEnd"/>
+      <w:r>
+        <w:t>, el cual permite que éste esté pendiente del cont</w:t>
+      </w:r>
+      <w:r>
+        <w:t xml:space="preserve">enido que se comparte en la red social evitando que se publiquen contenidos que van en contra de los principios de </w:t>
+      </w:r>
+      <w:proofErr w:type="spellStart"/>
+      <w:r>
+        <w:t>SnoutPoint</w:t>
+      </w:r>
+      <w:proofErr w:type="spellEnd"/>
+      <w:r>
+        <w:t>.</w:t>
+      </w:r>
+    </w:p>
+    <w:p>
+      <w:pPr>
+        <w:keepNext/>
+      </w:pPr>
+      <w:r>
+        <w:rPr>
+          <w:noProof/>
+          <w:lang w:eastAsia="es-ES"/>
+        </w:rPr>
+        <w:lastRenderedPageBreak/>
+        <w:drawing>
+          <wp:inline distT="0" distB="0" distL="0" distR="0" wp14:anchorId="4AD3994B" wp14:editId="32ACA425">
+            <wp:extent cx="5400040" cy="1675077"/>
+            <wp:effectExtent l="0" t="0" r="0" b="1905"/>
+            <wp:docPr id="25" name="Imagen 25" descr="C:\Users\Kmilo\Dropbox\Universidad\Ingesoft\Ciclos\SDD\Procesos Imagenes\Proceso Borrar Cuentas (SuperUsuario).png"/>
+            <wp:cNvGraphicFramePr>
+              <a:graphicFrameLocks xmlns:a="http://schemas.openxmlformats.org/drawingml/2006/main" noChangeAspect="1"/>
+            </wp:cNvGraphicFramePr>
+            <a:graphic xmlns:a="http://schemas.openxmlformats.org/drawingml/2006/main">
+              <a:graphicData uri="http://schemas.openxmlformats.org/drawingml/2006/picture">
+                <pic:pic xmlns:pic="http://schemas.openxmlformats.org/drawingml/2006/picture">
+                  <pic:nvPicPr>
+                    <pic:cNvPr id="0" name="Picture 22" descr="C:\Users\Kmilo\Dropbox\Universidad\Ingesoft\Ciclos\SDD\Procesos Imagenes\Proceso Borrar Cuentas (SuperUsuario).png"/>
+                    <pic:cNvPicPr>
+                      <a:picLocks noChangeAspect="1" noChangeArrowheads="1"/>
+                    </pic:cNvPicPr>
+                  </pic:nvPicPr>
+                  <pic:blipFill>
+                    <a:blip r:embed="rId33" cstate="print">
+                      <a:extLst>
+                        <a:ext uri="{28A0092B-C50C-407E-A947-70E740481C1C}">
+                          <a14:useLocalDpi xmlns:a14="http://schemas.microsoft.com/office/drawing/2010/main" val="0"/>
+                        </a:ext>
+                      </a:extLst>
+                    </a:blip>
+                    <a:srcRect/>
+                    <a:stretch>
+                      <a:fillRect/>
+                    </a:stretch>
+                  </pic:blipFill>
+                  <pic:spPr bwMode="auto">
+                    <a:xfrm>
+                      <a:off x="0" y="0"/>
+                      <a:ext cx="5400040" cy="1675077"/>
+                    </a:xfrm>
+                    <a:prstGeom prst="rect">
+                      <a:avLst/>
+                    </a:prstGeom>
+                    <a:noFill/>
+                    <a:ln>
+                      <a:noFill/>
+                    </a:ln>
+                  </pic:spPr>
+                </pic:pic>
+              </a:graphicData>
+            </a:graphic>
+          </wp:inline>
+        </w:drawing>
+      </w:r>
+    </w:p>
+    <w:p>
+      <w:pPr>
+        <w:pStyle w:val="Epgrafe"/>
+        <w:jc w:val="center"/>
+      </w:pPr>
+      <w:r>
+        <w:t xml:space="preserve">Ilustración </w:t>
+      </w:r>
+      <w:r>
+        <w:fldChar w:fldCharType="begin"/>
+      </w:r>
+      <w:r>
+        <w:instrText xml:space="preserve"> SEQ Ilustración \* ARABIC </w:instrText>
+      </w:r>
+      <w:r>
+        <w:fldChar w:fldCharType="separate"/>
+      </w:r>
+      <w:r>
+        <w:rPr>
+          <w:noProof/>
+        </w:rPr>
+        <w:t>22</w:t>
+      </w:r>
+      <w:r>
+        <w:rPr>
+          <w:noProof/>
+        </w:rPr>
+        <w:fldChar w:fldCharType="end"/>
+      </w:r>
+      <w:r>
+        <w:t>. Proceso de Borrar Cuentas (</w:t>
+      </w:r>
+      <w:proofErr w:type="spellStart"/>
+      <w:r>
+        <w:t>SuperUsuario</w:t>
+      </w:r>
+      <w:proofErr w:type="spellEnd"/>
+      <w:r>
+        <w:t>)</w:t>
+      </w:r>
+    </w:p>
+    <w:p>
+      <w:pPr>
+        <w:jc w:val="both"/>
+      </w:pPr>
+      <w:r>
+        <w:t xml:space="preserve">En el anterior diagrama se detalla el proceso de borrar cuentas en un </w:t>
+      </w:r>
+      <w:proofErr w:type="spellStart"/>
+      <w:r>
+        <w:t>SuperUsuario</w:t>
+      </w:r>
+      <w:proofErr w:type="spellEnd"/>
+      <w:r>
+        <w:t>, el cual permite que con la lista que se le despliega de todas las cuentas elija cual cuenta desea borrar y por qué se le eliminó la cuenta.</w:t>
       </w:r>
     </w:p>
     <w:p>
@@ -3897,7 +5907,19 @@
           <w:szCs w:val="24"/>
           <w:lang w:val="es-ES"/>
         </w:rPr>
-        <w:t>entienda cómo se van a almacenar los datos del sistema en forma persistente. Proveer una guía para crear las bases de datos, archivos u otros medios de almacenamiento persistentes utilizados por el software.</w:t>
+        <w:t>entienda cómo se van a almacenar los datos del sistema en forma persistente. Proveer una guía para crear las bases de datos, archivos u otros medios d</w:t>
+      </w:r>
+      <w:bookmarkStart w:id="4" w:name="_GoBack"/>
+      <w:bookmarkEnd w:id="4"/>
+      <w:r>
+        <w:rPr>
+          <w:rFonts w:cstheme="minorHAnsi"/>
+          <w:color w:val="auto"/>
+          <w:sz w:val="24"/>
+          <w:szCs w:val="24"/>
+          <w:lang w:val="es-ES"/>
+        </w:rPr>
+        <w:t>e almacenamiento persistentes utilizados por el software.</w:t>
       </w:r>
     </w:p>
     <w:p>
@@ -3947,7 +5969,6 @@
           <w:sz w:val="24"/>
           <w:szCs w:val="24"/>
         </w:rPr>
-        <w:lastRenderedPageBreak/>
         <w:t>Interfaz de Usuario</w:t>
       </w:r>
     </w:p>
@@ -4210,7 +6231,7 @@
         </w:rPr>
         <w:t xml:space="preserve">[3] RUP. Software Architecture Document </w:t>
       </w:r>
-      <w:hyperlink r:id="rId14" w:history="1">
+      <w:hyperlink r:id="rId34" w:history="1">
         <w:r>
           <w:rPr>
             <w:rStyle w:val="Hipervnculo"/>
@@ -4291,7 +6312,7 @@
         </w:rPr>
         <w:t xml:space="preserve"> “4+1” View Model of Software Architecture. </w:t>
       </w:r>
-      <w:hyperlink r:id="rId15" w:history="1">
+      <w:hyperlink r:id="rId35" w:history="1">
         <w:r>
           <w:rPr>
             <w:rStyle w:val="Hipervnculo"/>
@@ -4331,7 +6352,7 @@
         </w:rPr>
         <w:t xml:space="preserve">[5] Scott Ambler, UML Data Modeling Profile. </w:t>
       </w:r>
-      <w:hyperlink r:id="rId16" w:history="1">
+      <w:hyperlink r:id="rId36" w:history="1">
         <w:r>
           <w:rPr>
             <w:rStyle w:val="Hipervnculo"/>
@@ -4393,7 +6414,7 @@
         </w:rPr>
         <w:t xml:space="preserve">. </w:t>
       </w:r>
-      <w:hyperlink r:id="rId17" w:history="1">
+      <w:hyperlink r:id="rId37" w:history="1">
         <w:r>
           <w:rPr>
             <w:rStyle w:val="Hipervnculo"/>
@@ -5914,7 +7935,6 @@
       <w:spacing w:after="0" w:line="240" w:lineRule="auto"/>
     </w:pPr>
     <w:tblPr>
-      <w:tblInd w:w="0" w:type="dxa"/>
       <w:tblBorders>
         <w:top w:val="single" w:sz="4" w:space="0" w:color="auto"/>
         <w:left w:val="single" w:sz="4" w:space="0" w:color="auto"/>
@@ -5923,12 +7943,6 @@
         <w:insideH w:val="single" w:sz="4" w:space="0" w:color="auto"/>
         <w:insideV w:val="single" w:sz="4" w:space="0" w:color="auto"/>
       </w:tblBorders>
-      <w:tblCellMar>
-        <w:top w:w="0" w:type="dxa"/>
-        <w:left w:w="108" w:type="dxa"/>
-        <w:bottom w:w="0" w:type="dxa"/>
-        <w:right w:w="108" w:type="dxa"/>
-      </w:tblCellMar>
     </w:tblPr>
   </w:style>
   <w:style w:type="character" w:styleId="Hipervnculo">
@@ -6418,7 +8432,6 @@
       <w:spacing w:after="0" w:line="240" w:lineRule="auto"/>
     </w:pPr>
     <w:tblPr>
-      <w:tblInd w:w="0" w:type="dxa"/>
       <w:tblBorders>
         <w:top w:val="single" w:sz="4" w:space="0" w:color="auto"/>
         <w:left w:val="single" w:sz="4" w:space="0" w:color="auto"/>
@@ -6427,12 +8440,6 @@
         <w:insideH w:val="single" w:sz="4" w:space="0" w:color="auto"/>
         <w:insideV w:val="single" w:sz="4" w:space="0" w:color="auto"/>
       </w:tblBorders>
-      <w:tblCellMar>
-        <w:top w:w="0" w:type="dxa"/>
-        <w:left w:w="108" w:type="dxa"/>
-        <w:bottom w:w="0" w:type="dxa"/>
-        <w:right w:w="108" w:type="dxa"/>
-      </w:tblCellMar>
     </w:tblPr>
   </w:style>
   <w:style w:type="character" w:styleId="Hipervnculo">
@@ -6817,7 +8824,7 @@
 </file>
 
 <file path=customXml/itemProps1.xml><?xml version="1.0" encoding="utf-8"?>
-<ds:datastoreItem xmlns:ds="http://schemas.openxmlformats.org/officeDocument/2006/customXml" ds:itemID="{DB6F5833-1486-465A-ACFF-446E26BACB5F}">
+<ds:datastoreItem xmlns:ds="http://schemas.openxmlformats.org/officeDocument/2006/customXml" ds:itemID="{9545EC18-494A-4FC5-A949-C08B4C2F4154}">
   <ds:schemaRefs>
     <ds:schemaRef ds:uri="http://schemas.openxmlformats.org/officeDocument/2006/bibliography"/>
   </ds:schemaRefs>

</xml_diff>